<commit_message>
petite modif (CM) -> (DM)
</commit_message>
<xml_diff>
--- a/Documents/Plan_De_Devloppement.docx
+++ b/Documents/Plan_De_Devloppement.docx
@@ -2809,7 +2809,23 @@
           <w:i w:val="0"/>
           <w:color w:val="auto"/>
         </w:rPr>
-        <w:t xml:space="preserve">(CM) </w:t>
+        <w:t>(</w:t>
+      </w:r>
+      <w:r>
+        <w:rPr>
+          <w:i w:val="0"/>
+          <w:color w:val="auto"/>
+        </w:rPr>
+        <w:t>D</w:t>
+      </w:r>
+      <w:bookmarkStart w:id="0" w:name="_GoBack"/>
+      <w:bookmarkEnd w:id="0"/>
+      <w:r>
+        <w:rPr>
+          <w:i w:val="0"/>
+          <w:color w:val="auto"/>
+        </w:rPr>
+        <w:t xml:space="preserve">M) </w:t>
       </w:r>
       <w:r>
         <w:rPr>
@@ -13475,8 +13491,6 @@
           <w:color w:val="000000"/>
         </w:rPr>
       </w:pPr>
-      <w:bookmarkStart w:id="0" w:name="_GoBack"/>
-      <w:bookmarkEnd w:id="0"/>
       <w:r>
         <w:t>Procédure de suivi d’avancement</w:t>
       </w:r>
@@ -14177,7 +14191,7 @@
         <w:noProof/>
         <w:sz w:val="24"/>
       </w:rPr>
-      <w:t>9</w:t>
+      <w:t>3</w:t>
     </w:r>
     <w:r>
       <w:rPr>
@@ -19098,21 +19112,21 @@
     </dgm:pt>
   </dgm:ptLst>
   <dgm:cxnLst>
+    <dgm:cxn modelId="{8F11AB5F-6D09-4EA1-B2EA-4A0AA958C8DB}" srcId="{8612B43D-4BE1-4CC5-89A8-A5A8CF49F3D7}" destId="{BA2B2C4A-3233-4309-9DAA-D8FC21045D45}" srcOrd="2" destOrd="0" parTransId="{1E53C44D-272F-4F57-B4CF-A042BF7D7334}" sibTransId="{51997EF6-4C60-4C49-8BF5-C7EFD0B3B19E}"/>
+    <dgm:cxn modelId="{1AEA8FAC-308A-4EF9-AC20-BE088FAC14E1}" srcId="{8612B43D-4BE1-4CC5-89A8-A5A8CF49F3D7}" destId="{9B02E426-2845-48C0-8C66-6FDC1521D9C3}" srcOrd="0" destOrd="0" parTransId="{521BE32F-6514-4268-83B7-013145886DEC}" sibTransId="{3B93102E-4197-4348-B448-8895E4E9FBDE}"/>
     <dgm:cxn modelId="{7809A79B-20BE-4ED2-AB21-7C5A7EE6E4E3}" srcId="{8612B43D-4BE1-4CC5-89A8-A5A8CF49F3D7}" destId="{AD725FB8-5AAF-4C12-9617-3BE38E6954FA}" srcOrd="1" destOrd="0" parTransId="{E8A8DE54-C3B8-4645-A1A0-DA533E50F04A}" sibTransId="{E2E16AB3-5101-498E-96DE-7A81E1595E56}"/>
-    <dgm:cxn modelId="{8F11AB5F-6D09-4EA1-B2EA-4A0AA958C8DB}" srcId="{8612B43D-4BE1-4CC5-89A8-A5A8CF49F3D7}" destId="{BA2B2C4A-3233-4309-9DAA-D8FC21045D45}" srcOrd="2" destOrd="0" parTransId="{1E53C44D-272F-4F57-B4CF-A042BF7D7334}" sibTransId="{51997EF6-4C60-4C49-8BF5-C7EFD0B3B19E}"/>
-    <dgm:cxn modelId="{99A0AE14-0368-4807-9EF0-E86BAC661859}" type="presOf" srcId="{BA2B2C4A-3233-4309-9DAA-D8FC21045D45}" destId="{B5189F4B-AD5A-4897-A292-3D142F47D6DF}" srcOrd="0" destOrd="0" presId="urn:microsoft.com/office/officeart/2005/8/layout/pyramid2"/>
-    <dgm:cxn modelId="{93B45D3B-EF95-40B7-9159-CE87E1855F83}" type="presOf" srcId="{9B02E426-2845-48C0-8C66-6FDC1521D9C3}" destId="{BB254988-916F-487A-BC01-3EC66D87680A}" srcOrd="0" destOrd="0" presId="urn:microsoft.com/office/officeart/2005/8/layout/pyramid2"/>
-    <dgm:cxn modelId="{FF04E746-ECE2-4A52-9438-4F60224AA683}" type="presOf" srcId="{8612B43D-4BE1-4CC5-89A8-A5A8CF49F3D7}" destId="{D2E61E78-A40C-40CA-AEE2-F013F4DF7811}" srcOrd="0" destOrd="0" presId="urn:microsoft.com/office/officeart/2005/8/layout/pyramid2"/>
-    <dgm:cxn modelId="{1AEA8FAC-308A-4EF9-AC20-BE088FAC14E1}" srcId="{8612B43D-4BE1-4CC5-89A8-A5A8CF49F3D7}" destId="{9B02E426-2845-48C0-8C66-6FDC1521D9C3}" srcOrd="0" destOrd="0" parTransId="{521BE32F-6514-4268-83B7-013145886DEC}" sibTransId="{3B93102E-4197-4348-B448-8895E4E9FBDE}"/>
-    <dgm:cxn modelId="{D5B9B704-C0BF-4853-AEAF-A6ADE872854A}" type="presOf" srcId="{AD725FB8-5AAF-4C12-9617-3BE38E6954FA}" destId="{356EB791-EFB0-4C37-BCA8-09687D2CB0FA}" srcOrd="0" destOrd="0" presId="urn:microsoft.com/office/officeart/2005/8/layout/pyramid2"/>
-    <dgm:cxn modelId="{1EA399D9-B2DE-4033-85BA-C2DBA478D4DE}" type="presParOf" srcId="{D2E61E78-A40C-40CA-AEE2-F013F4DF7811}" destId="{F3DBF485-5779-469E-8E72-7379FA27823C}" srcOrd="0" destOrd="0" presId="urn:microsoft.com/office/officeart/2005/8/layout/pyramid2"/>
-    <dgm:cxn modelId="{D46B65EA-D878-4CFA-A12F-5B74B5C67A41}" type="presParOf" srcId="{D2E61E78-A40C-40CA-AEE2-F013F4DF7811}" destId="{ADEE6892-4988-4184-BAC3-D8DDE75F12BD}" srcOrd="1" destOrd="0" presId="urn:microsoft.com/office/officeart/2005/8/layout/pyramid2"/>
-    <dgm:cxn modelId="{BBB46465-34EE-4815-B90D-F38292CE81DC}" type="presParOf" srcId="{ADEE6892-4988-4184-BAC3-D8DDE75F12BD}" destId="{BB254988-916F-487A-BC01-3EC66D87680A}" srcOrd="0" destOrd="0" presId="urn:microsoft.com/office/officeart/2005/8/layout/pyramid2"/>
-    <dgm:cxn modelId="{A57B8709-CF90-434C-BF5D-DD332534BE3E}" type="presParOf" srcId="{ADEE6892-4988-4184-BAC3-D8DDE75F12BD}" destId="{49BE4B0D-4652-4936-8D31-FBF7DAA87EA5}" srcOrd="1" destOrd="0" presId="urn:microsoft.com/office/officeart/2005/8/layout/pyramid2"/>
-    <dgm:cxn modelId="{53E61368-9DB4-4993-BAD4-D3CE006471A5}" type="presParOf" srcId="{ADEE6892-4988-4184-BAC3-D8DDE75F12BD}" destId="{356EB791-EFB0-4C37-BCA8-09687D2CB0FA}" srcOrd="2" destOrd="0" presId="urn:microsoft.com/office/officeart/2005/8/layout/pyramid2"/>
-    <dgm:cxn modelId="{2572B9F9-841E-48DE-9228-0E03B08898B1}" type="presParOf" srcId="{ADEE6892-4988-4184-BAC3-D8DDE75F12BD}" destId="{E814F9C3-50A6-4986-994E-F23B5011F6CA}" srcOrd="3" destOrd="0" presId="urn:microsoft.com/office/officeart/2005/8/layout/pyramid2"/>
-    <dgm:cxn modelId="{6B5724FB-201E-4E7A-B209-BE107DF2F1DC}" type="presParOf" srcId="{ADEE6892-4988-4184-BAC3-D8DDE75F12BD}" destId="{B5189F4B-AD5A-4897-A292-3D142F47D6DF}" srcOrd="4" destOrd="0" presId="urn:microsoft.com/office/officeart/2005/8/layout/pyramid2"/>
-    <dgm:cxn modelId="{EAE3613D-2FC7-4DF1-87B2-9FCBB7835A19}" type="presParOf" srcId="{ADEE6892-4988-4184-BAC3-D8DDE75F12BD}" destId="{E87683CE-F503-4A8F-B822-E9BB84E5797B}" srcOrd="5" destOrd="0" presId="urn:microsoft.com/office/officeart/2005/8/layout/pyramid2"/>
+    <dgm:cxn modelId="{8A9B2B74-C766-43D5-A5D5-5309AC0775F0}" type="presOf" srcId="{BA2B2C4A-3233-4309-9DAA-D8FC21045D45}" destId="{B5189F4B-AD5A-4897-A292-3D142F47D6DF}" srcOrd="0" destOrd="0" presId="urn:microsoft.com/office/officeart/2005/8/layout/pyramid2"/>
+    <dgm:cxn modelId="{8F4C7D56-D260-427F-B80E-259F8E9EE19A}" type="presOf" srcId="{AD725FB8-5AAF-4C12-9617-3BE38E6954FA}" destId="{356EB791-EFB0-4C37-BCA8-09687D2CB0FA}" srcOrd="0" destOrd="0" presId="urn:microsoft.com/office/officeart/2005/8/layout/pyramid2"/>
+    <dgm:cxn modelId="{99510248-D7A7-4F4F-BF60-51D2409DB012}" type="presOf" srcId="{8612B43D-4BE1-4CC5-89A8-A5A8CF49F3D7}" destId="{D2E61E78-A40C-40CA-AEE2-F013F4DF7811}" srcOrd="0" destOrd="0" presId="urn:microsoft.com/office/officeart/2005/8/layout/pyramid2"/>
+    <dgm:cxn modelId="{679DDE79-00F5-497A-AB6F-A4059240529A}" type="presOf" srcId="{9B02E426-2845-48C0-8C66-6FDC1521D9C3}" destId="{BB254988-916F-487A-BC01-3EC66D87680A}" srcOrd="0" destOrd="0" presId="urn:microsoft.com/office/officeart/2005/8/layout/pyramid2"/>
+    <dgm:cxn modelId="{F870CE7D-1C2C-4B29-BEE6-FFCE501927A5}" type="presParOf" srcId="{D2E61E78-A40C-40CA-AEE2-F013F4DF7811}" destId="{F3DBF485-5779-469E-8E72-7379FA27823C}" srcOrd="0" destOrd="0" presId="urn:microsoft.com/office/officeart/2005/8/layout/pyramid2"/>
+    <dgm:cxn modelId="{E37819FB-AFAE-4FD6-AF5D-BF1A44F4A584}" type="presParOf" srcId="{D2E61E78-A40C-40CA-AEE2-F013F4DF7811}" destId="{ADEE6892-4988-4184-BAC3-D8DDE75F12BD}" srcOrd="1" destOrd="0" presId="urn:microsoft.com/office/officeart/2005/8/layout/pyramid2"/>
+    <dgm:cxn modelId="{274F750C-E2EC-4C01-8474-49C3328204CB}" type="presParOf" srcId="{ADEE6892-4988-4184-BAC3-D8DDE75F12BD}" destId="{BB254988-916F-487A-BC01-3EC66D87680A}" srcOrd="0" destOrd="0" presId="urn:microsoft.com/office/officeart/2005/8/layout/pyramid2"/>
+    <dgm:cxn modelId="{F90E37E4-D062-4409-B077-C672AA17EED9}" type="presParOf" srcId="{ADEE6892-4988-4184-BAC3-D8DDE75F12BD}" destId="{49BE4B0D-4652-4936-8D31-FBF7DAA87EA5}" srcOrd="1" destOrd="0" presId="urn:microsoft.com/office/officeart/2005/8/layout/pyramid2"/>
+    <dgm:cxn modelId="{6FCA9532-D88F-4A7A-99BE-B065036C1C6B}" type="presParOf" srcId="{ADEE6892-4988-4184-BAC3-D8DDE75F12BD}" destId="{356EB791-EFB0-4C37-BCA8-09687D2CB0FA}" srcOrd="2" destOrd="0" presId="urn:microsoft.com/office/officeart/2005/8/layout/pyramid2"/>
+    <dgm:cxn modelId="{2FF28F56-E36D-4AA2-938D-CE4B1F9EAD1F}" type="presParOf" srcId="{ADEE6892-4988-4184-BAC3-D8DDE75F12BD}" destId="{E814F9C3-50A6-4986-994E-F23B5011F6CA}" srcOrd="3" destOrd="0" presId="urn:microsoft.com/office/officeart/2005/8/layout/pyramid2"/>
+    <dgm:cxn modelId="{8F4FA86E-2FF6-4516-87DC-5D5F0EBD43D7}" type="presParOf" srcId="{ADEE6892-4988-4184-BAC3-D8DDE75F12BD}" destId="{B5189F4B-AD5A-4897-A292-3D142F47D6DF}" srcOrd="4" destOrd="0" presId="urn:microsoft.com/office/officeart/2005/8/layout/pyramid2"/>
+    <dgm:cxn modelId="{E5D0476A-61F6-4FA7-B68D-8C4FB05D2FEC}" type="presParOf" srcId="{ADEE6892-4988-4184-BAC3-D8DDE75F12BD}" destId="{E87683CE-F503-4A8F-B822-E9BB84E5797B}" srcOrd="5" destOrd="0" presId="urn:microsoft.com/office/officeart/2005/8/layout/pyramid2"/>
   </dgm:cxnLst>
   <dgm:bg/>
   <dgm:whole/>
@@ -20832,7 +20846,7 @@
   <a:extraClrSchemeLst/>
   <a:extLst>
     <a:ext uri="{05A4C25C-085E-4340-85A3-A5531E510DB2}">
-      <thm15:themeFamily xmlns="" xmlns:thm15="http://schemas.microsoft.com/office/thememl/2012/main" name="Office Theme" id="{62F939B6-93AF-4DB8-9C6B-D6C7DFDC589F}" vid="{4A3C46E8-61CC-4603-A589-7422A47A8E4A}"/>
+      <thm15:themeFamily xmlns:thm15="http://schemas.microsoft.com/office/thememl/2012/main" xmlns="" name="Office Theme" id="{62F939B6-93AF-4DB8-9C6B-D6C7DFDC589F}" vid="{4A3C46E8-61CC-4603-A589-7422A47A8E4A}"/>
     </a:ext>
   </a:extLst>
 </a:theme>

</xml_diff>

<commit_message>
last version du PDD
</commit_message>
<xml_diff>
--- a/Documents/Plan_De_Devloppement.docx
+++ b/Documents/Plan_De_Devloppement.docx
@@ -445,6 +445,15 @@
           <w:sz w:val="24"/>
         </w:rPr>
         <w:t>Meyrieu</w:t>
+      </w:r>
+      <w:r>
+        <w:rPr>
+          <w:rFonts w:ascii="Arial" w:hAnsi="Arial"/>
+          <w:b w:val="0"/>
+          <w:color w:val="FF0000"/>
+          <w:sz w:val="24"/>
+        </w:rPr>
+        <w:t>x</w:t>
       </w:r>
       <w:proofErr w:type="spellEnd"/>
       <w:r>
@@ -2818,8 +2827,6 @@
         </w:rPr>
         <w:t>D</w:t>
       </w:r>
-      <w:bookmarkStart w:id="0" w:name="_GoBack"/>
-      <w:bookmarkEnd w:id="0"/>
       <w:r>
         <w:rPr>
           <w:i w:val="0"/>
@@ -3411,7 +3418,31 @@
           <w:sz w:val="24"/>
           <w:szCs w:val="24"/>
         </w:rPr>
-        <w:t>de manière itérative de fonctionnalités.</w:t>
+        <w:t>de manière itérative de</w:t>
+      </w:r>
+      <w:r>
+        <w:rPr>
+          <w:rFonts w:ascii="ArialMT" w:hAnsi="ArialMT" w:cs="ArialMT"/>
+          <w:b w:val="0"/>
+          <w:i w:val="0"/>
+          <w:color w:val="auto"/>
+          <w:kern w:val="0"/>
+          <w:sz w:val="24"/>
+          <w:szCs w:val="24"/>
+        </w:rPr>
+        <w:t>s</w:t>
+      </w:r>
+      <w:r>
+        <w:rPr>
+          <w:rFonts w:ascii="ArialMT" w:hAnsi="ArialMT" w:cs="ArialMT"/>
+          <w:b w:val="0"/>
+          <w:i w:val="0"/>
+          <w:color w:val="auto"/>
+          <w:kern w:val="0"/>
+          <w:sz w:val="24"/>
+          <w:szCs w:val="24"/>
+        </w:rPr>
+        <w:t xml:space="preserve"> fonctionnalités.</w:t>
       </w:r>
     </w:p>
     <w:p>
@@ -3902,22 +3933,6 @@
         </w:rPr>
         <w:t xml:space="preserve"> Edition, 2003, Cambridge University Press.</w:t>
       </w:r>
-    </w:p>
-    <w:p>
-      <w:pPr>
-        <w:pStyle w:val="Recommandation"/>
-        <w:numPr>
-          <w:ilvl w:val="0"/>
-          <w:numId w:val="0"/>
-        </w:numPr>
-        <w:tabs>
-          <w:tab w:val="left" w:pos="1068"/>
-        </w:tabs>
-        <w:rPr>
-          <w:color w:val="FF0000"/>
-          <w:lang w:val="en-US"/>
-        </w:rPr>
-      </w:pPr>
     </w:p>
     <w:p>
       <w:pPr>
@@ -3934,19 +3949,12 @@
           <w:lang w:val="en-US"/>
         </w:rPr>
       </w:pPr>
-      <w:r>
-        <w:rPr>
-          <w:lang w:val="en-US"/>
-        </w:rPr>
-        <w:br w:type="page"/>
-      </w:r>
     </w:p>
     <w:p>
       <w:pPr>
         <w:pStyle w:val="Chapitre1"/>
       </w:pPr>
       <w:r>
-        <w:lastRenderedPageBreak/>
         <w:t>Méthodologie de développement</w:t>
       </w:r>
     </w:p>
@@ -5346,6 +5354,7 @@
           <w:sz w:val="24"/>
           <w:szCs w:val="24"/>
         </w:rPr>
+        <w:lastRenderedPageBreak/>
         <w:t>Nous avons choisi</w:t>
       </w:r>
       <w:r>
@@ -5782,7 +5791,6 @@
           <w:sz w:val="24"/>
           <w:szCs w:val="24"/>
         </w:rPr>
-        <w:lastRenderedPageBreak/>
         <w:t>Livrer les avancements du projet dès que possible (pour rassurer le client sur la</w:t>
       </w:r>
       <w:r>
@@ -6937,7 +6945,6 @@
           <w:sz w:val="24"/>
           <w:szCs w:val="24"/>
         </w:rPr>
-        <w:lastRenderedPageBreak/>
         <w:drawing>
           <wp:inline distT="0" distB="0" distL="0" distR="0">
             <wp:extent cx="6925309" cy="5753819"/>
@@ -7342,6 +7349,7 @@
           <w:sz w:val="24"/>
           <w:szCs w:val="24"/>
         </w:rPr>
+        <w:lastRenderedPageBreak/>
         <w:t>Les Itération</w:t>
       </w:r>
       <w:r>
@@ -7435,7 +7443,6 @@
           <w:sz w:val="24"/>
           <w:szCs w:val="24"/>
         </w:rPr>
-        <w:lastRenderedPageBreak/>
         <w:t>L</w:t>
       </w:r>
       <w:r>
@@ -8665,6 +8672,7 @@
           <w:sz w:val="24"/>
           <w:szCs w:val="24"/>
         </w:rPr>
+        <w:lastRenderedPageBreak/>
         <w:t>En cas d'erreur</w:t>
       </w:r>
       <w:r>
@@ -8884,7 +8892,6 @@
           <w:szCs w:val="24"/>
           <w:u w:val="single"/>
         </w:rPr>
-        <w:lastRenderedPageBreak/>
         <w:t>Responsable Technique :</w:t>
       </w:r>
       <w:r>
@@ -9604,6 +9611,7 @@
           <w:sz w:val="24"/>
           <w:szCs w:val="24"/>
         </w:rPr>
+        <w:lastRenderedPageBreak/>
         <mc:AlternateContent>
           <mc:Choice Requires="wps">
             <w:drawing>
@@ -9795,7 +9803,6 @@
           <w:sz w:val="24"/>
           <w:szCs w:val="24"/>
         </w:rPr>
-        <w:lastRenderedPageBreak/>
         <w:t>Comme on peut le constater, l’interface nécessite un travail moins important que le Sage qui sera lui-même inférieur à CUDA.</w:t>
       </w:r>
     </w:p>
@@ -10338,6 +10345,7 @@
           <w:noProof/>
           <w:color w:val="auto"/>
         </w:rPr>
+        <w:lastRenderedPageBreak/>
         <w:drawing>
           <wp:inline distT="0" distB="0" distL="0" distR="0" wp14:anchorId="24549689" wp14:editId="5C1FC83B">
             <wp:extent cx="4410075" cy="2831538"/>
@@ -10542,7 +10550,6 @@
         <w:ind w:left="566" w:hanging="283"/>
       </w:pPr>
       <w:r>
-        <w:lastRenderedPageBreak/>
         <w:t>Evaluation du projet et dimensionnement des moyens</w:t>
       </w:r>
     </w:p>
@@ -12071,18 +12078,7 @@
           <w:color w:val="auto"/>
           <w:szCs w:val="24"/>
         </w:rPr>
-        <w:t xml:space="preserve">démonstration du logiciel produit devant le client. C’est sur la base de cette </w:t>
-      </w:r>
-      <w:r>
-        <w:rPr>
-          <w:rFonts w:ascii="Arial-ItalicMT" w:hAnsi="Arial-ItalicMT" w:cs="Arial-ItalicMT"/>
-          <w:i w:val="0"/>
-          <w:iCs/>
-          <w:color w:val="auto"/>
-          <w:szCs w:val="24"/>
-        </w:rPr>
-        <w:lastRenderedPageBreak/>
-        <w:t>démonstration que le client valide ou non chaque fonctionnalité planifiée pour ce sprint.</w:t>
+        <w:t>démonstration du logiciel produit devant le client. C’est sur la base de cette démonstration que le client valide ou non chaque fonctionnalité planifiée pour ce sprint.</w:t>
       </w:r>
     </w:p>
     <w:p>
@@ -12474,6 +12470,7 @@
           <w:sz w:val="24"/>
           <w:szCs w:val="24"/>
         </w:rPr>
+        <w:lastRenderedPageBreak/>
         <w:t>Un d</w:t>
       </w:r>
       <w:r>
@@ -13052,7 +13049,30 @@
           <w:i w:val="0"/>
           <w:color w:val="auto"/>
         </w:rPr>
-        <w:t>fichier, ce qui permet</w:t>
+        <w:t>fichier</w:t>
+      </w:r>
+      <w:r>
+        <w:rPr>
+          <w:i w:val="0"/>
+          <w:color w:val="auto"/>
+        </w:rPr>
+        <w:t>. L</w:t>
+      </w:r>
+      <w:bookmarkStart w:id="0" w:name="_GoBack"/>
+      <w:bookmarkEnd w:id="0"/>
+      <w:r>
+        <w:rPr>
+          <w:i w:val="0"/>
+          <w:color w:val="auto"/>
+        </w:rPr>
+        <w:t>e commit se fait régulièrement en local puis on « push » les données qu’une seule fois sur le serveur. C</w:t>
+      </w:r>
+      <w:r>
+        <w:rPr>
+          <w:i w:val="0"/>
+          <w:color w:val="auto"/>
+        </w:rPr>
+        <w:t>e qui permet</w:t>
       </w:r>
       <w:r>
         <w:rPr>
@@ -13067,6 +13087,34 @@
           <w:color w:val="auto"/>
         </w:rPr>
         <w:t>.</w:t>
+      </w:r>
+      <w:r>
+        <w:rPr>
+          <w:i w:val="0"/>
+          <w:color w:val="auto"/>
+        </w:rPr>
+        <w:t xml:space="preserve"> Il permet une gestion des branches de bonne qualité car une</w:t>
+      </w:r>
+      <w:r>
+        <w:rPr>
+          <w:i w:val="0"/>
+          <w:color w:val="auto"/>
+        </w:rPr>
+        <w:t xml:space="preserve"> branche permet de bosser sur différents sous projets sans avoir à déposer le tout pour que n’</w:t>
+      </w:r>
+      <w:r>
+        <w:rPr>
+          <w:i w:val="0"/>
+          <w:color w:val="auto"/>
+        </w:rPr>
+        <w:t>importe</w:t>
+      </w:r>
+      <w:r>
+        <w:rPr>
+          <w:i w:val="0"/>
+          <w:color w:val="auto"/>
+        </w:rPr>
+        <w:t xml:space="preserve"> qui le modifie.</w:t>
       </w:r>
     </w:p>
     <w:p>
@@ -13171,15 +13219,7 @@
           <w:i w:val="0"/>
           <w:color w:val="auto"/>
         </w:rPr>
-        <w:t xml:space="preserve"> en accord avec le </w:t>
-      </w:r>
-      <w:r>
-        <w:rPr>
-          <w:i w:val="0"/>
-          <w:color w:val="auto"/>
-        </w:rPr>
-        <w:lastRenderedPageBreak/>
-        <w:t>client et le responsable client</w:t>
+        <w:t xml:space="preserve"> en accord avec le client et le responsable client</w:t>
       </w:r>
       <w:r>
         <w:rPr>
@@ -13492,6 +13532,7 @@
         </w:rPr>
       </w:pPr>
       <w:r>
+        <w:lastRenderedPageBreak/>
         <w:t>Procédure de suivi d’avancement</w:t>
       </w:r>
     </w:p>
@@ -14191,7 +14232,7 @@
         <w:noProof/>
         <w:sz w:val="24"/>
       </w:rPr>
-      <w:t>3</w:t>
+      <w:t>12</w:t>
     </w:r>
     <w:r>
       <w:rPr>
@@ -19112,21 +19153,21 @@
     </dgm:pt>
   </dgm:ptLst>
   <dgm:cxnLst>
+    <dgm:cxn modelId="{E7BAF4F4-997F-44A2-B48E-3D9F2B31F802}" type="presOf" srcId="{9B02E426-2845-48C0-8C66-6FDC1521D9C3}" destId="{BB254988-916F-487A-BC01-3EC66D87680A}" srcOrd="0" destOrd="0" presId="urn:microsoft.com/office/officeart/2005/8/layout/pyramid2"/>
     <dgm:cxn modelId="{8F11AB5F-6D09-4EA1-B2EA-4A0AA958C8DB}" srcId="{8612B43D-4BE1-4CC5-89A8-A5A8CF49F3D7}" destId="{BA2B2C4A-3233-4309-9DAA-D8FC21045D45}" srcOrd="2" destOrd="0" parTransId="{1E53C44D-272F-4F57-B4CF-A042BF7D7334}" sibTransId="{51997EF6-4C60-4C49-8BF5-C7EFD0B3B19E}"/>
+    <dgm:cxn modelId="{7809A79B-20BE-4ED2-AB21-7C5A7EE6E4E3}" srcId="{8612B43D-4BE1-4CC5-89A8-A5A8CF49F3D7}" destId="{AD725FB8-5AAF-4C12-9617-3BE38E6954FA}" srcOrd="1" destOrd="0" parTransId="{E8A8DE54-C3B8-4645-A1A0-DA533E50F04A}" sibTransId="{E2E16AB3-5101-498E-96DE-7A81E1595E56}"/>
+    <dgm:cxn modelId="{C94D0849-923F-4B9F-9D65-8A148B39EEDA}" type="presOf" srcId="{AD725FB8-5AAF-4C12-9617-3BE38E6954FA}" destId="{356EB791-EFB0-4C37-BCA8-09687D2CB0FA}" srcOrd="0" destOrd="0" presId="urn:microsoft.com/office/officeart/2005/8/layout/pyramid2"/>
+    <dgm:cxn modelId="{5C194183-6EBA-4481-8819-50E16466426A}" type="presOf" srcId="{8612B43D-4BE1-4CC5-89A8-A5A8CF49F3D7}" destId="{D2E61E78-A40C-40CA-AEE2-F013F4DF7811}" srcOrd="0" destOrd="0" presId="urn:microsoft.com/office/officeart/2005/8/layout/pyramid2"/>
     <dgm:cxn modelId="{1AEA8FAC-308A-4EF9-AC20-BE088FAC14E1}" srcId="{8612B43D-4BE1-4CC5-89A8-A5A8CF49F3D7}" destId="{9B02E426-2845-48C0-8C66-6FDC1521D9C3}" srcOrd="0" destOrd="0" parTransId="{521BE32F-6514-4268-83B7-013145886DEC}" sibTransId="{3B93102E-4197-4348-B448-8895E4E9FBDE}"/>
-    <dgm:cxn modelId="{7809A79B-20BE-4ED2-AB21-7C5A7EE6E4E3}" srcId="{8612B43D-4BE1-4CC5-89A8-A5A8CF49F3D7}" destId="{AD725FB8-5AAF-4C12-9617-3BE38E6954FA}" srcOrd="1" destOrd="0" parTransId="{E8A8DE54-C3B8-4645-A1A0-DA533E50F04A}" sibTransId="{E2E16AB3-5101-498E-96DE-7A81E1595E56}"/>
-    <dgm:cxn modelId="{8A9B2B74-C766-43D5-A5D5-5309AC0775F0}" type="presOf" srcId="{BA2B2C4A-3233-4309-9DAA-D8FC21045D45}" destId="{B5189F4B-AD5A-4897-A292-3D142F47D6DF}" srcOrd="0" destOrd="0" presId="urn:microsoft.com/office/officeart/2005/8/layout/pyramid2"/>
-    <dgm:cxn modelId="{8F4C7D56-D260-427F-B80E-259F8E9EE19A}" type="presOf" srcId="{AD725FB8-5AAF-4C12-9617-3BE38E6954FA}" destId="{356EB791-EFB0-4C37-BCA8-09687D2CB0FA}" srcOrd="0" destOrd="0" presId="urn:microsoft.com/office/officeart/2005/8/layout/pyramid2"/>
-    <dgm:cxn modelId="{99510248-D7A7-4F4F-BF60-51D2409DB012}" type="presOf" srcId="{8612B43D-4BE1-4CC5-89A8-A5A8CF49F3D7}" destId="{D2E61E78-A40C-40CA-AEE2-F013F4DF7811}" srcOrd="0" destOrd="0" presId="urn:microsoft.com/office/officeart/2005/8/layout/pyramid2"/>
-    <dgm:cxn modelId="{679DDE79-00F5-497A-AB6F-A4059240529A}" type="presOf" srcId="{9B02E426-2845-48C0-8C66-6FDC1521D9C3}" destId="{BB254988-916F-487A-BC01-3EC66D87680A}" srcOrd="0" destOrd="0" presId="urn:microsoft.com/office/officeart/2005/8/layout/pyramid2"/>
-    <dgm:cxn modelId="{F870CE7D-1C2C-4B29-BEE6-FFCE501927A5}" type="presParOf" srcId="{D2E61E78-A40C-40CA-AEE2-F013F4DF7811}" destId="{F3DBF485-5779-469E-8E72-7379FA27823C}" srcOrd="0" destOrd="0" presId="urn:microsoft.com/office/officeart/2005/8/layout/pyramid2"/>
-    <dgm:cxn modelId="{E37819FB-AFAE-4FD6-AF5D-BF1A44F4A584}" type="presParOf" srcId="{D2E61E78-A40C-40CA-AEE2-F013F4DF7811}" destId="{ADEE6892-4988-4184-BAC3-D8DDE75F12BD}" srcOrd="1" destOrd="0" presId="urn:microsoft.com/office/officeart/2005/8/layout/pyramid2"/>
-    <dgm:cxn modelId="{274F750C-E2EC-4C01-8474-49C3328204CB}" type="presParOf" srcId="{ADEE6892-4988-4184-BAC3-D8DDE75F12BD}" destId="{BB254988-916F-487A-BC01-3EC66D87680A}" srcOrd="0" destOrd="0" presId="urn:microsoft.com/office/officeart/2005/8/layout/pyramid2"/>
-    <dgm:cxn modelId="{F90E37E4-D062-4409-B077-C672AA17EED9}" type="presParOf" srcId="{ADEE6892-4988-4184-BAC3-D8DDE75F12BD}" destId="{49BE4B0D-4652-4936-8D31-FBF7DAA87EA5}" srcOrd="1" destOrd="0" presId="urn:microsoft.com/office/officeart/2005/8/layout/pyramid2"/>
-    <dgm:cxn modelId="{6FCA9532-D88F-4A7A-99BE-B065036C1C6B}" type="presParOf" srcId="{ADEE6892-4988-4184-BAC3-D8DDE75F12BD}" destId="{356EB791-EFB0-4C37-BCA8-09687D2CB0FA}" srcOrd="2" destOrd="0" presId="urn:microsoft.com/office/officeart/2005/8/layout/pyramid2"/>
-    <dgm:cxn modelId="{2FF28F56-E36D-4AA2-938D-CE4B1F9EAD1F}" type="presParOf" srcId="{ADEE6892-4988-4184-BAC3-D8DDE75F12BD}" destId="{E814F9C3-50A6-4986-994E-F23B5011F6CA}" srcOrd="3" destOrd="0" presId="urn:microsoft.com/office/officeart/2005/8/layout/pyramid2"/>
-    <dgm:cxn modelId="{8F4FA86E-2FF6-4516-87DC-5D5F0EBD43D7}" type="presParOf" srcId="{ADEE6892-4988-4184-BAC3-D8DDE75F12BD}" destId="{B5189F4B-AD5A-4897-A292-3D142F47D6DF}" srcOrd="4" destOrd="0" presId="urn:microsoft.com/office/officeart/2005/8/layout/pyramid2"/>
-    <dgm:cxn modelId="{E5D0476A-61F6-4FA7-B68D-8C4FB05D2FEC}" type="presParOf" srcId="{ADEE6892-4988-4184-BAC3-D8DDE75F12BD}" destId="{E87683CE-F503-4A8F-B822-E9BB84E5797B}" srcOrd="5" destOrd="0" presId="urn:microsoft.com/office/officeart/2005/8/layout/pyramid2"/>
+    <dgm:cxn modelId="{F59DA70D-DCBF-4914-A8FF-17A5D072388F}" type="presOf" srcId="{BA2B2C4A-3233-4309-9DAA-D8FC21045D45}" destId="{B5189F4B-AD5A-4897-A292-3D142F47D6DF}" srcOrd="0" destOrd="0" presId="urn:microsoft.com/office/officeart/2005/8/layout/pyramid2"/>
+    <dgm:cxn modelId="{FCE8EC02-C1F4-4CA2-B508-2912B568D056}" type="presParOf" srcId="{D2E61E78-A40C-40CA-AEE2-F013F4DF7811}" destId="{F3DBF485-5779-469E-8E72-7379FA27823C}" srcOrd="0" destOrd="0" presId="urn:microsoft.com/office/officeart/2005/8/layout/pyramid2"/>
+    <dgm:cxn modelId="{042B5123-2460-41E2-A2A2-08DF9D53554D}" type="presParOf" srcId="{D2E61E78-A40C-40CA-AEE2-F013F4DF7811}" destId="{ADEE6892-4988-4184-BAC3-D8DDE75F12BD}" srcOrd="1" destOrd="0" presId="urn:microsoft.com/office/officeart/2005/8/layout/pyramid2"/>
+    <dgm:cxn modelId="{06669205-AE71-458A-AB96-C46B01080E6C}" type="presParOf" srcId="{ADEE6892-4988-4184-BAC3-D8DDE75F12BD}" destId="{BB254988-916F-487A-BC01-3EC66D87680A}" srcOrd="0" destOrd="0" presId="urn:microsoft.com/office/officeart/2005/8/layout/pyramid2"/>
+    <dgm:cxn modelId="{A97AD409-27D1-482D-AE63-5EE0FD841904}" type="presParOf" srcId="{ADEE6892-4988-4184-BAC3-D8DDE75F12BD}" destId="{49BE4B0D-4652-4936-8D31-FBF7DAA87EA5}" srcOrd="1" destOrd="0" presId="urn:microsoft.com/office/officeart/2005/8/layout/pyramid2"/>
+    <dgm:cxn modelId="{1AFBD751-589D-4EF9-9D5A-29A956EFD6E0}" type="presParOf" srcId="{ADEE6892-4988-4184-BAC3-D8DDE75F12BD}" destId="{356EB791-EFB0-4C37-BCA8-09687D2CB0FA}" srcOrd="2" destOrd="0" presId="urn:microsoft.com/office/officeart/2005/8/layout/pyramid2"/>
+    <dgm:cxn modelId="{AE38EAA8-C8E3-4EFC-8B9C-2360C0DC358E}" type="presParOf" srcId="{ADEE6892-4988-4184-BAC3-D8DDE75F12BD}" destId="{E814F9C3-50A6-4986-994E-F23B5011F6CA}" srcOrd="3" destOrd="0" presId="urn:microsoft.com/office/officeart/2005/8/layout/pyramid2"/>
+    <dgm:cxn modelId="{67AA2BD3-697C-4ACA-96E7-A0DB8F6F716F}" type="presParOf" srcId="{ADEE6892-4988-4184-BAC3-D8DDE75F12BD}" destId="{B5189F4B-AD5A-4897-A292-3D142F47D6DF}" srcOrd="4" destOrd="0" presId="urn:microsoft.com/office/officeart/2005/8/layout/pyramid2"/>
+    <dgm:cxn modelId="{AE0890C0-C85B-4D8B-9EF8-025DBE8F4A7F}" type="presParOf" srcId="{ADEE6892-4988-4184-BAC3-D8DDE75F12BD}" destId="{E87683CE-F503-4A8F-B822-E9BB84E5797B}" srcOrd="5" destOrd="0" presId="urn:microsoft.com/office/officeart/2005/8/layout/pyramid2"/>
   </dgm:cxnLst>
   <dgm:bg/>
   <dgm:whole/>
@@ -20846,7 +20887,7 @@
   <a:extraClrSchemeLst/>
   <a:extLst>
     <a:ext uri="{05A4C25C-085E-4340-85A3-A5531E510DB2}">
-      <thm15:themeFamily xmlns:thm15="http://schemas.microsoft.com/office/thememl/2012/main" xmlns="" name="Office Theme" id="{62F939B6-93AF-4DB8-9C6B-D6C7DFDC589F}" vid="{4A3C46E8-61CC-4603-A589-7422A47A8E4A}"/>
+      <thm15:themeFamily xmlns="" xmlns:thm15="http://schemas.microsoft.com/office/thememl/2012/main" name="Office Theme" id="{62F939B6-93AF-4DB8-9C6B-D6C7DFDC589F}" vid="{4A3C46E8-61CC-4603-A589-7422A47A8E4A}"/>
     </a:ext>
   </a:extLst>
 </a:theme>

</xml_diff>

<commit_message>
Mise à jour PDD
</commit_message>
<xml_diff>
--- a/Documents/Plan_De_Devloppement.docx
+++ b/Documents/Plan_De_Devloppement.docx
@@ -1,6 +1,6 @@
 
 <file path=word/document.xml><?xml version="1.0" encoding="utf-8"?>
-<w:document xmlns:wpc="http://schemas.microsoft.com/office/word/2010/wordprocessingCanvas" xmlns:mc="http://schemas.openxmlformats.org/markup-compatibility/2006" xmlns:o="urn:schemas-microsoft-com:office:office" xmlns:r="http://schemas.openxmlformats.org/officeDocument/2006/relationships" xmlns:m="http://schemas.openxmlformats.org/officeDocument/2006/math" xmlns:v="urn:schemas-microsoft-com:vml" xmlns:wp14="http://schemas.microsoft.com/office/word/2010/wordprocessingDrawing" xmlns:wp="http://schemas.openxmlformats.org/drawingml/2006/wordprocessingDrawing" xmlns:w10="urn:schemas-microsoft-com:office:word" xmlns:w="http://schemas.openxmlformats.org/wordprocessingml/2006/main" xmlns:w14="http://schemas.microsoft.com/office/word/2010/wordml" xmlns:wpg="http://schemas.microsoft.com/office/word/2010/wordprocessingGroup" xmlns:wpi="http://schemas.microsoft.com/office/word/2010/wordprocessingInk" xmlns:wne="http://schemas.microsoft.com/office/word/2006/wordml" xmlns:wps="http://schemas.microsoft.com/office/word/2010/wordprocessingShape" mc:Ignorable="w14 wp14">
+<w:document xmlns:wpc="http://schemas.microsoft.com/office/word/2010/wordprocessingCanvas" xmlns:mc="http://schemas.openxmlformats.org/markup-compatibility/2006" xmlns:o="urn:schemas-microsoft-com:office:office" xmlns:r="http://schemas.openxmlformats.org/officeDocument/2006/relationships" xmlns:m="http://schemas.openxmlformats.org/officeDocument/2006/math" xmlns:v="urn:schemas-microsoft-com:vml" xmlns:wp14="http://schemas.microsoft.com/office/word/2010/wordprocessingDrawing" xmlns:wp="http://schemas.openxmlformats.org/drawingml/2006/wordprocessingDrawing" xmlns:w10="urn:schemas-microsoft-com:office:word" xmlns:w="http://schemas.openxmlformats.org/wordprocessingml/2006/main" xmlns:w14="http://schemas.microsoft.com/office/word/2010/wordml" xmlns:w15="http://schemas.microsoft.com/office/word/2012/wordml" xmlns:wpg="http://schemas.microsoft.com/office/word/2010/wordprocessingGroup" xmlns:wpi="http://schemas.microsoft.com/office/word/2010/wordprocessingInk" xmlns:wne="http://schemas.microsoft.com/office/word/2006/wordml" xmlns:wps="http://schemas.microsoft.com/office/word/2010/wordprocessingShape" mc:Ignorable="w14 w15 wp14">
   <w:body>
     <w:p>
       <w:pPr>
@@ -10,8 +10,6 @@
           <w:tab w:val="clear" w:pos="9072"/>
         </w:tabs>
       </w:pPr>
-      <w:bookmarkStart w:id="0" w:name="_GoBack"/>
-      <w:bookmarkEnd w:id="0"/>
     </w:p>
     <w:p/>
     <w:p/>
@@ -140,7 +138,7 @@
           <w:color w:val="FF0000"/>
           <w:sz w:val="24"/>
         </w:rPr>
-        <w:t>0.2</w:t>
+        <w:t>1.0</w:t>
       </w:r>
     </w:p>
     <w:p>
@@ -221,7 +219,34 @@
           <w:color w:val="FF0000"/>
           <w:sz w:val="24"/>
         </w:rPr>
-        <w:t>16.01.2014</w:t>
+        <w:t>28.</w:t>
+      </w:r>
+      <w:r>
+        <w:rPr>
+          <w:rFonts w:ascii="Arial" w:hAnsi="Arial"/>
+          <w:b w:val="0"/>
+          <w:color w:val="FF0000"/>
+          <w:sz w:val="24"/>
+        </w:rPr>
+        <w:t>05</w:t>
+      </w:r>
+      <w:r>
+        <w:rPr>
+          <w:rFonts w:ascii="Arial" w:hAnsi="Arial"/>
+          <w:b w:val="0"/>
+          <w:color w:val="FF0000"/>
+          <w:sz w:val="24"/>
+        </w:rPr>
+        <w:t>.</w:t>
+      </w:r>
+      <w:r>
+        <w:rPr>
+          <w:rFonts w:ascii="Arial" w:hAnsi="Arial"/>
+          <w:b w:val="0"/>
+          <w:color w:val="FF0000"/>
+          <w:sz w:val="24"/>
+        </w:rPr>
+        <w:t>2014</w:t>
       </w:r>
     </w:p>
     <w:p>
@@ -305,35 +330,6 @@
         </w:rPr>
         <w:t>d</w:t>
       </w:r>
-      <w:r>
-        <w:rPr>
-          <w:rFonts w:ascii="Arial" w:hAnsi="Arial"/>
-          <w:b w:val="0"/>
-          <w:color w:val="FF0000"/>
-          <w:sz w:val="24"/>
-        </w:rPr>
-        <w:t xml:space="preserve"> et Ibrahima </w:t>
-      </w:r>
-      <w:proofErr w:type="spellStart"/>
-      <w:r>
-        <w:rPr>
-          <w:rFonts w:ascii="Arial" w:hAnsi="Arial"/>
-          <w:b w:val="0"/>
-          <w:color w:val="FF0000"/>
-          <w:sz w:val="24"/>
-        </w:rPr>
-        <w:t>Sory</w:t>
-      </w:r>
-      <w:proofErr w:type="spellEnd"/>
-      <w:r>
-        <w:rPr>
-          <w:rFonts w:ascii="Arial" w:hAnsi="Arial"/>
-          <w:b w:val="0"/>
-          <w:color w:val="FF0000"/>
-          <w:sz w:val="24"/>
-        </w:rPr>
-        <w:t xml:space="preserve"> Barry</w:t>
-      </w:r>
     </w:p>
     <w:p>
       <w:pPr>
@@ -416,9 +412,8 @@
           <w:color w:val="FF0000"/>
           <w:sz w:val="24"/>
         </w:rPr>
-        <w:t xml:space="preserve">en </w:t>
-      </w:r>
-      <w:proofErr w:type="spellStart"/>
+        <w:t>en Szlamowicz, Delphine Meyrieu</w:t>
+      </w:r>
       <w:r>
         <w:rPr>
           <w:rFonts w:ascii="Arial" w:hAnsi="Arial"/>
@@ -426,9 +421,8 @@
           <w:color w:val="FF0000"/>
           <w:sz w:val="24"/>
         </w:rPr>
-        <w:t>Szlamowicz</w:t>
-      </w:r>
-      <w:proofErr w:type="spellEnd"/>
+        <w:t>x</w:t>
+      </w:r>
       <w:r>
         <w:rPr>
           <w:rFonts w:ascii="Arial" w:hAnsi="Arial"/>
@@ -436,56 +430,7 @@
           <w:color w:val="FF0000"/>
           <w:sz w:val="24"/>
         </w:rPr>
-        <w:t xml:space="preserve">, Delphine </w:t>
-      </w:r>
-      <w:proofErr w:type="spellStart"/>
-      <w:r>
-        <w:rPr>
-          <w:rFonts w:ascii="Arial" w:hAnsi="Arial"/>
-          <w:b w:val="0"/>
-          <w:color w:val="FF0000"/>
-          <w:sz w:val="24"/>
-        </w:rPr>
-        <w:t>Meyrieu</w:t>
-      </w:r>
-      <w:r>
-        <w:rPr>
-          <w:rFonts w:ascii="Arial" w:hAnsi="Arial"/>
-          <w:b w:val="0"/>
-          <w:color w:val="FF0000"/>
-          <w:sz w:val="24"/>
-        </w:rPr>
-        <w:t>x</w:t>
-      </w:r>
-      <w:proofErr w:type="spellEnd"/>
-      <w:r>
-        <w:rPr>
-          <w:rFonts w:ascii="Arial" w:hAnsi="Arial"/>
-          <w:b w:val="0"/>
-          <w:color w:val="FF0000"/>
-          <w:sz w:val="24"/>
-        </w:rPr>
-        <w:t xml:space="preserve">, Tony </w:t>
-      </w:r>
-      <w:proofErr w:type="spellStart"/>
-      <w:r>
-        <w:rPr>
-          <w:rFonts w:ascii="Arial" w:hAnsi="Arial"/>
-          <w:b w:val="0"/>
-          <w:color w:val="FF0000"/>
-          <w:sz w:val="24"/>
-        </w:rPr>
-        <w:t>Coriolle</w:t>
-      </w:r>
-      <w:proofErr w:type="spellEnd"/>
-      <w:r>
-        <w:rPr>
-          <w:rFonts w:ascii="Arial" w:hAnsi="Arial"/>
-          <w:b w:val="0"/>
-          <w:color w:val="FF0000"/>
-          <w:sz w:val="24"/>
-        </w:rPr>
-        <w:t xml:space="preserve">, </w:t>
+        <w:t xml:space="preserve">, Tony Coriolle, </w:t>
       </w:r>
     </w:p>
     <w:p>
@@ -862,10 +807,15 @@
               <w:pStyle w:val="Corpsdetexte"/>
               <w:jc w:val="center"/>
               <w:rPr>
-                <w:b/>
                 <w:bCs/>
               </w:rPr>
             </w:pPr>
+            <w:r>
+              <w:rPr>
+                <w:bCs/>
+              </w:rPr>
+              <w:t>0.3</w:t>
+            </w:r>
           </w:p>
         </w:tc>
         <w:tc>
@@ -877,10 +827,21 @@
               <w:pStyle w:val="Corpsdetexte"/>
               <w:jc w:val="center"/>
               <w:rPr>
-                <w:b/>
                 <w:bCs/>
               </w:rPr>
             </w:pPr>
+            <w:r>
+              <w:rPr>
+                <w:bCs/>
+              </w:rPr>
+              <w:t>28</w:t>
+            </w:r>
+            <w:r>
+              <w:rPr>
+                <w:bCs/>
+              </w:rPr>
+              <w:t>/03/2014</w:t>
+            </w:r>
           </w:p>
         </w:tc>
         <w:tc>
@@ -892,10 +853,27 @@
               <w:pStyle w:val="Corpsdetexte"/>
               <w:jc w:val="center"/>
               <w:rPr>
-                <w:b/>
                 <w:bCs/>
               </w:rPr>
             </w:pPr>
+            <w:r>
+              <w:rPr>
+                <w:bCs/>
+              </w:rPr>
+              <w:t>Modifi</w:t>
+            </w:r>
+            <w:r>
+              <w:rPr>
+                <w:bCs/>
+              </w:rPr>
+              <w:t xml:space="preserve">cations suite à </w:t>
+            </w:r>
+            <w:r>
+              <w:rPr>
+                <w:bCs/>
+              </w:rPr>
+              <w:t>l’abandon d’un développeur</w:t>
+            </w:r>
           </w:p>
         </w:tc>
       </w:tr>
@@ -909,10 +887,15 @@
               <w:pStyle w:val="Corpsdetexte"/>
               <w:jc w:val="center"/>
               <w:rPr>
-                <w:b/>
                 <w:bCs/>
               </w:rPr>
             </w:pPr>
+            <w:r>
+              <w:rPr>
+                <w:bCs/>
+              </w:rPr>
+              <w:t>1.0</w:t>
+            </w:r>
           </w:p>
         </w:tc>
         <w:tc>
@@ -924,10 +907,15 @@
               <w:pStyle w:val="Corpsdetexte"/>
               <w:jc w:val="center"/>
               <w:rPr>
-                <w:b/>
                 <w:bCs/>
               </w:rPr>
             </w:pPr>
+            <w:r>
+              <w:rPr>
+                <w:bCs/>
+              </w:rPr>
+              <w:t>28/05/2014</w:t>
+            </w:r>
           </w:p>
         </w:tc>
         <w:tc>
@@ -939,10 +927,15 @@
               <w:pStyle w:val="Corpsdetexte"/>
               <w:jc w:val="center"/>
               <w:rPr>
-                <w:b/>
                 <w:bCs/>
               </w:rPr>
             </w:pPr>
+            <w:r>
+              <w:rPr>
+                <w:bCs/>
+              </w:rPr>
+              <w:t>Version finale</w:t>
+            </w:r>
           </w:p>
         </w:tc>
       </w:tr>
@@ -2720,15 +2713,7 @@
           <w:i w:val="0"/>
           <w:color w:val="auto"/>
         </w:rPr>
-        <w:t xml:space="preserve">Julien </w:t>
-      </w:r>
-      <w:proofErr w:type="spellStart"/>
-      <w:r>
-        <w:rPr>
-          <w:i w:val="0"/>
-          <w:color w:val="auto"/>
-        </w:rPr>
-        <w:t>Szlamowic</w:t>
+        <w:t>Julien Szlamowic</w:t>
       </w:r>
       <w:r>
         <w:rPr>
@@ -2737,7 +2722,6 @@
         </w:rPr>
         <w:t>z</w:t>
       </w:r>
-      <w:proofErr w:type="spellEnd"/>
       <w:r>
         <w:rPr>
           <w:i w:val="0"/>
@@ -2841,23 +2825,7 @@
           <w:i w:val="0"/>
           <w:color w:val="auto"/>
         </w:rPr>
-        <w:t xml:space="preserve">Delphine </w:t>
-      </w:r>
-      <w:proofErr w:type="spellStart"/>
-      <w:r>
-        <w:rPr>
-          <w:i w:val="0"/>
-          <w:color w:val="auto"/>
-        </w:rPr>
-        <w:t>Meyrieux</w:t>
-      </w:r>
-      <w:proofErr w:type="spellEnd"/>
-      <w:r>
-        <w:rPr>
-          <w:i w:val="0"/>
-          <w:color w:val="auto"/>
-        </w:rPr>
-        <w:t xml:space="preserve"> (</w:t>
+        <w:t>Delphine Meyrieux (</w:t>
       </w:r>
       <w:r>
         <w:rPr>
@@ -2927,23 +2895,7 @@
           <w:i w:val="0"/>
           <w:color w:val="auto"/>
         </w:rPr>
-        <w:t xml:space="preserve">Tony </w:t>
-      </w:r>
-      <w:proofErr w:type="spellStart"/>
-      <w:r>
-        <w:rPr>
-          <w:i w:val="0"/>
-          <w:color w:val="auto"/>
-        </w:rPr>
-        <w:t>Coriolle</w:t>
-      </w:r>
-      <w:proofErr w:type="spellEnd"/>
-      <w:r>
-        <w:rPr>
-          <w:i w:val="0"/>
-          <w:color w:val="auto"/>
-        </w:rPr>
-        <w:t xml:space="preserve"> (</w:t>
+        <w:t>Tony Coriolle (</w:t>
       </w:r>
       <w:r>
         <w:rPr>
@@ -3058,50 +3010,6 @@
           <w:color w:val="auto"/>
         </w:rPr>
         <w:t>)</w:t>
-      </w:r>
-    </w:p>
-    <w:p>
-      <w:pPr>
-        <w:pStyle w:val="Recommandation"/>
-        <w:numPr>
-          <w:ilvl w:val="1"/>
-          <w:numId w:val="9"/>
-        </w:numPr>
-        <w:ind w:left="1788"/>
-        <w:rPr>
-          <w:i w:val="0"/>
-          <w:color w:val="auto"/>
-        </w:rPr>
-      </w:pPr>
-      <w:r>
-        <w:rPr>
-          <w:i w:val="0"/>
-          <w:color w:val="auto"/>
-        </w:rPr>
-        <w:t xml:space="preserve">(IB) </w:t>
-      </w:r>
-      <w:r>
-        <w:rPr>
-          <w:i w:val="0"/>
-          <w:color w:val="auto"/>
-        </w:rPr>
-        <w:t xml:space="preserve">Ibrahima </w:t>
-      </w:r>
-      <w:proofErr w:type="spellStart"/>
-      <w:r>
-        <w:rPr>
-          <w:i w:val="0"/>
-          <w:color w:val="auto"/>
-        </w:rPr>
-        <w:t>Sory</w:t>
-      </w:r>
-      <w:proofErr w:type="spellEnd"/>
-      <w:r>
-        <w:rPr>
-          <w:i w:val="0"/>
-          <w:color w:val="auto"/>
-        </w:rPr>
-        <w:t xml:space="preserve"> Barry (Développeur, testeur)</w:t>
       </w:r>
     </w:p>
     <w:p>
@@ -3661,11 +3569,19 @@
         </w:rPr>
         <w:t xml:space="preserve">, </w:t>
       </w:r>
-      <w:r>
-        <w:rPr>
-          <w:color w:val="auto"/>
-        </w:rPr>
-        <w:t>Cuda par l’</w:t>
+      <w:proofErr w:type="spellStart"/>
+      <w:r>
+        <w:rPr>
+          <w:color w:val="auto"/>
+        </w:rPr>
+        <w:t>Cuda</w:t>
+      </w:r>
+      <w:proofErr w:type="spellEnd"/>
+      <w:r>
+        <w:rPr>
+          <w:color w:val="auto"/>
+        </w:rPr>
+        <w:t xml:space="preserve"> par l’</w:t>
       </w:r>
       <w:r>
         <w:rPr>
@@ -5278,35 +5194,7 @@
           <w:sz w:val="24"/>
           <w:szCs w:val="24"/>
         </w:rPr>
-        <w:t xml:space="preserve"> pour le stockage et </w:t>
-      </w:r>
-      <w:proofErr w:type="spellStart"/>
-      <w:r>
-        <w:rPr>
-          <w:rFonts w:ascii="Arial-ItalicMT" w:hAnsi="Arial-ItalicMT" w:cs="Arial-ItalicMT"/>
-          <w:b w:val="0"/>
-          <w:i w:val="0"/>
-          <w:iCs/>
-          <w:color w:val="auto"/>
-          <w:kern w:val="0"/>
-          <w:sz w:val="24"/>
-          <w:szCs w:val="24"/>
-        </w:rPr>
-        <w:t>TeamCity</w:t>
-      </w:r>
-      <w:proofErr w:type="spellEnd"/>
-      <w:r>
-        <w:rPr>
-          <w:rFonts w:ascii="Arial-ItalicMT" w:hAnsi="Arial-ItalicMT" w:cs="Arial-ItalicMT"/>
-          <w:b w:val="0"/>
-          <w:i w:val="0"/>
-          <w:iCs/>
-          <w:color w:val="auto"/>
-          <w:kern w:val="0"/>
-          <w:sz w:val="24"/>
-          <w:szCs w:val="24"/>
-        </w:rPr>
-        <w:t xml:space="preserve"> pour l’intégration continue et les tests unitaires.</w:t>
+        <w:t xml:space="preserve"> pour le stockage et TeamCity pour l’intégration continue et les tests unitaires.</w:t>
       </w:r>
     </w:p>
     <w:p>
@@ -6965,7 +6853,7 @@
                     </pic:cNvPicPr>
                   </pic:nvPicPr>
                   <pic:blipFill>
-                    <a:blip r:embed="rId8">
+                    <a:blip r:embed="rId7">
                       <a:extLst>
                         <a:ext uri="{28A0092B-C50C-407E-A947-70E740481C1C}">
                           <a14:useLocalDpi xmlns:a14="http://schemas.microsoft.com/office/drawing/2010/main" val="0"/>
@@ -7458,7 +7346,33 @@
           <w:sz w:val="24"/>
           <w:szCs w:val="24"/>
         </w:rPr>
-        <w:t>e projet est organisé par une équipe technique composée de 6 personnes. Chaque personne est à la fo</w:t>
+        <w:t>e projet est organisé par une équipe technique composée de</w:t>
+      </w:r>
+      <w:r>
+        <w:rPr>
+          <w:rFonts w:ascii="Arial-ItalicMT" w:hAnsi="Arial-ItalicMT" w:cs="Arial-ItalicMT"/>
+          <w:b w:val="0"/>
+          <w:i w:val="0"/>
+          <w:iCs/>
+          <w:color w:val="auto"/>
+          <w:kern w:val="0"/>
+          <w:sz w:val="24"/>
+          <w:szCs w:val="24"/>
+        </w:rPr>
+        <w:t xml:space="preserve"> 5</w:t>
+      </w:r>
+      <w:r>
+        <w:rPr>
+          <w:rFonts w:ascii="Arial-ItalicMT" w:hAnsi="Arial-ItalicMT" w:cs="Arial-ItalicMT"/>
+          <w:b w:val="0"/>
+          <w:i w:val="0"/>
+          <w:iCs/>
+          <w:color w:val="auto"/>
+          <w:kern w:val="0"/>
+          <w:sz w:val="24"/>
+          <w:szCs w:val="24"/>
+        </w:rPr>
+        <w:t xml:space="preserve"> personnes. Chaque personne est à la fo</w:t>
       </w:r>
       <w:r>
         <w:rPr>
@@ -7546,23 +7460,8 @@
           <w:sz w:val="24"/>
           <w:szCs w:val="24"/>
         </w:rPr>
-        <w:t xml:space="preserve"> : Julien </w:t>
-      </w:r>
-      <w:proofErr w:type="spellStart"/>
-      <w:r>
-        <w:rPr>
-          <w:rFonts w:ascii="Arial-ItalicMT" w:hAnsi="Arial-ItalicMT" w:cs="Arial-ItalicMT"/>
-          <w:b w:val="0"/>
-          <w:i w:val="0"/>
-          <w:iCs/>
-          <w:color w:val="auto"/>
-          <w:kern w:val="0"/>
-          <w:sz w:val="24"/>
-          <w:szCs w:val="24"/>
-        </w:rPr>
-        <w:t>Szlamowicz</w:t>
-      </w:r>
-      <w:proofErr w:type="spellEnd"/>
+        <w:t> : Julien Szlamowicz</w:t>
+      </w:r>
     </w:p>
     <w:p>
       <w:pPr>
@@ -7685,23 +7584,8 @@
           <w:sz w:val="24"/>
           <w:szCs w:val="24"/>
         </w:rPr>
-        <w:t xml:space="preserve"> : Delphine </w:t>
-      </w:r>
-      <w:proofErr w:type="spellStart"/>
-      <w:r>
-        <w:rPr>
-          <w:rFonts w:ascii="Arial-ItalicMT" w:hAnsi="Arial-ItalicMT" w:cs="Arial-ItalicMT"/>
-          <w:b w:val="0"/>
-          <w:i w:val="0"/>
-          <w:iCs/>
-          <w:color w:val="auto"/>
-          <w:kern w:val="0"/>
-          <w:sz w:val="24"/>
-          <w:szCs w:val="24"/>
-        </w:rPr>
-        <w:t>Meyrieux</w:t>
-      </w:r>
-      <w:proofErr w:type="spellEnd"/>
+        <w:t> : Delphine Meyrieux</w:t>
+      </w:r>
     </w:p>
     <w:p>
       <w:pPr>
@@ -7762,23 +7646,8 @@
           <w:sz w:val="24"/>
           <w:szCs w:val="24"/>
         </w:rPr>
-        <w:t xml:space="preserve"> Tony </w:t>
-      </w:r>
-      <w:proofErr w:type="spellStart"/>
-      <w:r>
-        <w:rPr>
-          <w:rFonts w:ascii="Arial-ItalicMT" w:hAnsi="Arial-ItalicMT" w:cs="Arial-ItalicMT"/>
-          <w:b w:val="0"/>
-          <w:i w:val="0"/>
-          <w:iCs/>
-          <w:color w:val="auto"/>
-          <w:kern w:val="0"/>
-          <w:sz w:val="24"/>
-          <w:szCs w:val="24"/>
-        </w:rPr>
-        <w:t>Coriolle</w:t>
-      </w:r>
-      <w:proofErr w:type="spellEnd"/>
+        <w:t xml:space="preserve"> Tony Coriolle</w:t>
+      </w:r>
     </w:p>
     <w:p>
       <w:pPr>
@@ -7859,113 +7728,10 @@
     </w:p>
     <w:p>
       <w:pPr>
-        <w:pStyle w:val="Paragraphedeliste"/>
-        <w:numPr>
-          <w:ilvl w:val="0"/>
-          <w:numId w:val="21"/>
-        </w:numPr>
         <w:autoSpaceDE w:val="0"/>
         <w:autoSpaceDN w:val="0"/>
         <w:adjustRightInd w:val="0"/>
-        <w:jc w:val="both"/>
-        <w:rPr>
-          <w:rFonts w:ascii="Arial-ItalicMT" w:hAnsi="Arial-ItalicMT" w:cs="Arial-ItalicMT"/>
-          <w:b w:val="0"/>
-          <w:i w:val="0"/>
-          <w:iCs/>
-          <w:color w:val="auto"/>
-          <w:kern w:val="0"/>
-          <w:sz w:val="24"/>
-          <w:szCs w:val="24"/>
-        </w:rPr>
-      </w:pPr>
-      <w:r>
-        <w:rPr>
-          <w:rFonts w:ascii="Arial-ItalicMT" w:hAnsi="Arial-ItalicMT" w:cs="Arial-ItalicMT"/>
-          <w:b w:val="0"/>
-          <w:i w:val="0"/>
-          <w:iCs/>
-          <w:color w:val="auto"/>
-          <w:kern w:val="0"/>
-          <w:sz w:val="24"/>
-          <w:szCs w:val="24"/>
-        </w:rPr>
-        <w:t xml:space="preserve">d’une </w:t>
-      </w:r>
-      <w:r>
-        <w:rPr>
-          <w:rFonts w:ascii="Arial-ItalicMT" w:hAnsi="Arial-ItalicMT" w:cs="Arial-ItalicMT"/>
-          <w:b w:val="0"/>
-          <w:i w:val="0"/>
-          <w:iCs/>
-          <w:color w:val="auto"/>
-          <w:kern w:val="0"/>
-          <w:sz w:val="24"/>
-          <w:szCs w:val="24"/>
-        </w:rPr>
-        <w:t xml:space="preserve">sixième personne, Ibrahima </w:t>
-      </w:r>
-      <w:proofErr w:type="spellStart"/>
-      <w:r>
-        <w:rPr>
-          <w:rFonts w:ascii="Arial-ItalicMT" w:hAnsi="Arial-ItalicMT" w:cs="Arial-ItalicMT"/>
-          <w:b w:val="0"/>
-          <w:i w:val="0"/>
-          <w:iCs/>
-          <w:color w:val="auto"/>
-          <w:kern w:val="0"/>
-          <w:sz w:val="24"/>
-          <w:szCs w:val="24"/>
-        </w:rPr>
-        <w:t>Sory</w:t>
-      </w:r>
-      <w:proofErr w:type="spellEnd"/>
-      <w:r>
-        <w:rPr>
-          <w:rFonts w:ascii="Arial-ItalicMT" w:hAnsi="Arial-ItalicMT" w:cs="Arial-ItalicMT"/>
-          <w:b w:val="0"/>
-          <w:i w:val="0"/>
-          <w:iCs/>
-          <w:color w:val="auto"/>
-          <w:kern w:val="0"/>
-          <w:sz w:val="24"/>
-          <w:szCs w:val="24"/>
-        </w:rPr>
-        <w:t xml:space="preserve"> Barry,</w:t>
-      </w:r>
-      <w:r>
-        <w:rPr>
-          <w:rFonts w:ascii="Arial-ItalicMT" w:hAnsi="Arial-ItalicMT" w:cs="Arial-ItalicMT"/>
-          <w:b w:val="0"/>
-          <w:i w:val="0"/>
-          <w:iCs/>
-          <w:color w:val="auto"/>
-          <w:kern w:val="0"/>
-          <w:sz w:val="24"/>
-          <w:szCs w:val="24"/>
-        </w:rPr>
-        <w:t xml:space="preserve"> qui</w:t>
-      </w:r>
-      <w:r>
-        <w:rPr>
-          <w:rFonts w:ascii="Arial-ItalicMT" w:hAnsi="Arial-ItalicMT" w:cs="Arial-ItalicMT"/>
-          <w:b w:val="0"/>
-          <w:i w:val="0"/>
-          <w:iCs/>
-          <w:color w:val="auto"/>
-          <w:kern w:val="0"/>
-          <w:sz w:val="24"/>
-          <w:szCs w:val="24"/>
-        </w:rPr>
-        <w:t xml:space="preserve"> n’ayant pas de spécialité sera chargée de plus d’implication dans le développement et les tests du projet.</w:t>
-      </w:r>
-    </w:p>
-    <w:p>
-      <w:pPr>
-        <w:autoSpaceDE w:val="0"/>
-        <w:autoSpaceDN w:val="0"/>
-        <w:adjustRightInd w:val="0"/>
-        <w:ind w:left="708"/>
+        <w:ind w:left="852"/>
         <w:jc w:val="both"/>
         <w:rPr>
           <w:rFonts w:ascii="Arial-ItalicMT" w:hAnsi="Arial-ItalicMT" w:cs="Arial-ItalicMT"/>
@@ -8139,9 +7905,9 @@
               </wp:anchor>
             </w:drawing>
           </mc:Choice>
-          <mc:Fallback xmlns:w15="http://schemas.microsoft.com/office/word/2012/wordml">
+          <mc:Fallback>
             <w:pict>
-              <v:rect w14:anchorId="336EB6D9" id="Rectangle 3" o:spid="_x0000_s1026" style="position:absolute;margin-left:53pt;margin-top:232.2pt;width:3.6pt;height:7pt;z-index:251659264;visibility:visible;mso-wrap-style:square;mso-width-percent:0;mso-wrap-distance-left:9pt;mso-wrap-distance-top:0;mso-wrap-distance-right:9pt;mso-wrap-distance-bottom:0;mso-position-horizontal:absolute;mso-position-horizontal-relative:text;mso-position-vertical:absolute;mso-position-vertical-relative:text;mso-width-percent:0;mso-width-relative:margin;v-text-anchor:middle" o:gfxdata="UEsDBBQABgAIAAAAIQC2gziS/gAAAOEBAAATAAAAW0NvbnRlbnRfVHlwZXNdLnhtbJSRQU7DMBBF&#10;90jcwfIWJU67QAgl6YK0S0CoHGBkTxKLZGx5TGhvj5O2G0SRWNoz/78nu9wcxkFMGNg6quQqL6RA&#10;0s5Y6ir5vt9lD1JwBDIwOMJKHpHlpr69KfdHjyxSmriSfYz+USnWPY7AufNIadK6MEJMx9ApD/oD&#10;OlTrorhX2lFEilmcO2RdNtjC5xDF9pCuTyYBB5bi6bQ4syoJ3g9WQ0ymaiLzg5KdCXlKLjvcW893&#10;SUOqXwnz5DrgnHtJTxOsQfEKIT7DmDSUCaxw7Rqn8787ZsmRM9e2VmPeBN4uqYvTtW7jvijg9N/y&#10;JsXecLq0q+WD6m8AAAD//wMAUEsDBBQABgAIAAAAIQA4/SH/1gAAAJQBAAALAAAAX3JlbHMvLnJl&#10;bHOkkMFqwzAMhu+DvYPRfXGawxijTi+j0GvpHsDYimMaW0Yy2fr2M4PBMnrbUb/Q94l/f/hMi1qR&#10;JVI2sOt6UJgd+ZiDgffL8ekFlFSbvV0oo4EbChzGx4f9GRdb25HMsYhqlCwG5lrLq9biZkxWOiqY&#10;22YiTra2kYMu1l1tQD30/bPm3wwYN0x18gb45AdQl1tp5j/sFB2T0FQ7R0nTNEV3j6o9feQzro1i&#10;OWA14Fm+Q8a1a8+Bvu/d/dMb2JY5uiPbhG/ktn4cqGU/er3pcvwCAAD//wMAUEsDBBQABgAIAAAA&#10;IQDfk5L+jgIAAKkFAAAOAAAAZHJzL2Uyb0RvYy54bWysVMFu2zAMvQ/YPwi6r7bTtGuDOEWQosOA&#10;oi3aDj0rshQbkEVNUuJkXz9Ksp2uK3YoloMiiuQj+UxyfrVvFdkJ6xrQJS1OckqE5lA1elPSH883&#10;Xy4ocZ7piinQoqQH4ejV4vOneWdmYgI1qEpYgiDazTpT0tp7M8syx2vRMncCRmhUSrAt8yjaTVZZ&#10;1iF6q7JJnp9nHdjKWODCOXy9Tkq6iPhSCu7vpXTCE1VSzM3H08ZzHc5sMWezjWWmbnifBvtAFi1r&#10;NAYdoa6ZZ2Rrm7+g2oZbcCD9CYc2AykbLmINWE2Rv6nmqWZGxFqQHGdGmtz/g+V3uwdLmqqkp5Ro&#10;1uInekTSmN4oQU4DPZ1xM7R6Mg+2lxxeQ617advwj1WQfaT0MFIq9p5wfJyefS0uKeGoubjMz6cB&#10;MTu6Guv8NwEtCZeSWgwdaWS7W+eT6WASIjlQTXXTKBWF0CNipSzZMfy6603Rg/9hpfSHHDHH4JmF&#10;6lO98eYPSgQ8pR+FRNqwwklMODbsMRnGudC+SKqaVSLleJbjb8hySD8SEgEDssTqRuweYLBMIAN2&#10;oqe3D64i9vvonP8rseQ8esTIoP3o3DYa7HsACqvqIyf7gaRETWBpDdUBm8pCmjZn+E2Dn/eWOf/A&#10;LI4XDiKuDH+Ph1TQlRT6GyU12F/vvQd77HrUUtLhuJbU/dwyKyhR3zXOw2UxnYb5jgI23QQF+1qz&#10;fq3R23YF2DMFLifD4zXYezVcpYX2BTfLMkRFFdMcY5eUezsIK5/WCO4mLpbLaIYzbZi/1U+GB/DA&#10;amjf5/0Ls6bvcY+jcQfDaLPZm1ZPtsFTw3LrQTZxDo689nzjPoiN0++usHBey9HquGEXvwEAAP//&#10;AwBQSwMEFAAGAAgAAAAhAPufD6HhAAAACwEAAA8AAABkcnMvZG93bnJldi54bWxMj0FLw0AQhe+C&#10;/2EZwZvdNIa0jdkUEUUED7UV7HGazCbB7G7IbtL4752e9PjePN58L9/OphMTDb51VsFyEYEgW7qq&#10;tbWCz8PL3RqED2gr7JwlBT/kYVtcX+WYVe5sP2jah1pwifUZKmhC6DMpfdmQQb9wPVm+aTcYDCyH&#10;WlYDnrncdDKOolQabC1/aLCnp4bK7/1oFBw1vh6e3/y71PGkN+1u/NKrUanbm/nxAUSgOfyF4YLP&#10;6FAw08mNtvKiYx2lvCUoSNIkAXFJLO9jECd2VusEZJHL/xuKXwAAAP//AwBQSwECLQAUAAYACAAA&#10;ACEAtoM4kv4AAADhAQAAEwAAAAAAAAAAAAAAAAAAAAAAW0NvbnRlbnRfVHlwZXNdLnhtbFBLAQIt&#10;ABQABgAIAAAAIQA4/SH/1gAAAJQBAAALAAAAAAAAAAAAAAAAAC8BAABfcmVscy8ucmVsc1BLAQIt&#10;ABQABgAIAAAAIQDfk5L+jgIAAKkFAAAOAAAAAAAAAAAAAAAAAC4CAABkcnMvZTJvRG9jLnhtbFBL&#10;AQItABQABgAIAAAAIQD7nw+h4QAAAAsBAAAPAAAAAAAAAAAAAAAAAOgEAABkcnMvZG93bnJldi54&#10;bWxQSwUGAAAAAAQABADzAAAA9gUAAAAA&#10;" fillcolor="white [3212]" strokecolor="white [3212]" strokeweight="1pt"/>
+              <v:rect w14:anchorId="31C6914C" id="Rectangle 3" o:spid="_x0000_s1026" style="position:absolute;margin-left:53pt;margin-top:232.2pt;width:3.6pt;height:7pt;z-index:251659264;visibility:visible;mso-wrap-style:square;mso-width-percent:0;mso-wrap-distance-left:9pt;mso-wrap-distance-top:0;mso-wrap-distance-right:9pt;mso-wrap-distance-bottom:0;mso-position-horizontal:absolute;mso-position-horizontal-relative:text;mso-position-vertical:absolute;mso-position-vertical-relative:text;mso-width-percent:0;mso-width-relative:margin;v-text-anchor:middle" o:gfxdata="UEsDBBQABgAIAAAAIQC2gziS/gAAAOEBAAATAAAAW0NvbnRlbnRfVHlwZXNdLnhtbJSRQU7DMBBF&#10;90jcwfIWJU67QAgl6YK0S0CoHGBkTxKLZGx5TGhvj5O2G0SRWNoz/78nu9wcxkFMGNg6quQqL6RA&#10;0s5Y6ir5vt9lD1JwBDIwOMJKHpHlpr69KfdHjyxSmriSfYz+USnWPY7AufNIadK6MEJMx9ApD/oD&#10;OlTrorhX2lFEilmcO2RdNtjC5xDF9pCuTyYBB5bi6bQ4syoJ3g9WQ0ymaiLzg5KdCXlKLjvcW893&#10;SUOqXwnz5DrgnHtJTxOsQfEKIT7DmDSUCaxw7Rqn8787ZsmRM9e2VmPeBN4uqYvTtW7jvijg9N/y&#10;JsXecLq0q+WD6m8AAAD//wMAUEsDBBQABgAIAAAAIQA4/SH/1gAAAJQBAAALAAAAX3JlbHMvLnJl&#10;bHOkkMFqwzAMhu+DvYPRfXGawxijTi+j0GvpHsDYimMaW0Yy2fr2M4PBMnrbUb/Q94l/f/hMi1qR&#10;JVI2sOt6UJgd+ZiDgffL8ekFlFSbvV0oo4EbChzGx4f9GRdb25HMsYhqlCwG5lrLq9biZkxWOiqY&#10;22YiTra2kYMu1l1tQD30/bPm3wwYN0x18gb45AdQl1tp5j/sFB2T0FQ7R0nTNEV3j6o9feQzro1i&#10;OWA14Fm+Q8a1a8+Bvu/d/dMb2JY5uiPbhG/ktn4cqGU/er3pcvwCAAD//wMAUEsDBBQABgAIAAAA&#10;IQDfk5L+jgIAAKkFAAAOAAAAZHJzL2Uyb0RvYy54bWysVMFu2zAMvQ/YPwi6r7bTtGuDOEWQosOA&#10;oi3aDj0rshQbkEVNUuJkXz9Ksp2uK3YoloMiiuQj+UxyfrVvFdkJ6xrQJS1OckqE5lA1elPSH883&#10;Xy4ocZ7piinQoqQH4ejV4vOneWdmYgI1qEpYgiDazTpT0tp7M8syx2vRMncCRmhUSrAt8yjaTVZZ&#10;1iF6q7JJnp9nHdjKWODCOXy9Tkq6iPhSCu7vpXTCE1VSzM3H08ZzHc5sMWezjWWmbnifBvtAFi1r&#10;NAYdoa6ZZ2Rrm7+g2oZbcCD9CYc2AykbLmINWE2Rv6nmqWZGxFqQHGdGmtz/g+V3uwdLmqqkp5Ro&#10;1uInekTSmN4oQU4DPZ1xM7R6Mg+2lxxeQ617advwj1WQfaT0MFIq9p5wfJyefS0uKeGoubjMz6cB&#10;MTu6Guv8NwEtCZeSWgwdaWS7W+eT6WASIjlQTXXTKBWF0CNipSzZMfy6603Rg/9hpfSHHDHH4JmF&#10;6lO98eYPSgQ8pR+FRNqwwklMODbsMRnGudC+SKqaVSLleJbjb8hySD8SEgEDssTqRuweYLBMIAN2&#10;oqe3D64i9vvonP8rseQ8esTIoP3o3DYa7HsACqvqIyf7gaRETWBpDdUBm8pCmjZn+E2Dn/eWOf/A&#10;LI4XDiKuDH+Ph1TQlRT6GyU12F/vvQd77HrUUtLhuJbU/dwyKyhR3zXOw2UxnYb5jgI23QQF+1qz&#10;fq3R23YF2DMFLifD4zXYezVcpYX2BTfLMkRFFdMcY5eUezsIK5/WCO4mLpbLaIYzbZi/1U+GB/DA&#10;amjf5/0Ls6bvcY+jcQfDaLPZm1ZPtsFTw3LrQTZxDo689nzjPoiN0++usHBey9HquGEXvwEAAP//&#10;AwBQSwMEFAAGAAgAAAAhAPufD6HhAAAACwEAAA8AAABkcnMvZG93bnJldi54bWxMj0FLw0AQhe+C&#10;/2EZwZvdNIa0jdkUEUUED7UV7HGazCbB7G7IbtL4752e9PjePN58L9/OphMTDb51VsFyEYEgW7qq&#10;tbWCz8PL3RqED2gr7JwlBT/kYVtcX+WYVe5sP2jah1pwifUZKmhC6DMpfdmQQb9wPVm+aTcYDCyH&#10;WlYDnrncdDKOolQabC1/aLCnp4bK7/1oFBw1vh6e3/y71PGkN+1u/NKrUanbm/nxAUSgOfyF4YLP&#10;6FAw08mNtvKiYx2lvCUoSNIkAXFJLO9jECd2VusEZJHL/xuKXwAAAP//AwBQSwECLQAUAAYACAAA&#10;ACEAtoM4kv4AAADhAQAAEwAAAAAAAAAAAAAAAAAAAAAAW0NvbnRlbnRfVHlwZXNdLnhtbFBLAQIt&#10;ABQABgAIAAAAIQA4/SH/1gAAAJQBAAALAAAAAAAAAAAAAAAAAC8BAABfcmVscy8ucmVsc1BLAQIt&#10;ABQABgAIAAAAIQDfk5L+jgIAAKkFAAAOAAAAAAAAAAAAAAAAAC4CAABkcnMvZTJvRG9jLnhtbFBL&#10;AQItABQABgAIAAAAIQD7nw+h4QAAAAsBAAAPAAAAAAAAAAAAAAAAAOgEAABkcnMvZG93bnJldi54&#10;bWxQSwUGAAAAAAQABADzAAAA9gUAAAAA&#10;" fillcolor="white [3212]" strokecolor="white [3212]" strokeweight="1pt"/>
             </w:pict>
           </mc:Fallback>
         </mc:AlternateContent>
@@ -8170,7 +7936,7 @@
                     </pic:cNvPicPr>
                   </pic:nvPicPr>
                   <pic:blipFill>
-                    <a:blip r:embed="rId9">
+                    <a:blip r:embed="rId8">
                       <a:extLst>
                         <a:ext uri="{28A0092B-C50C-407E-A947-70E740481C1C}">
                           <a14:useLocalDpi xmlns:a14="http://schemas.microsoft.com/office/drawing/2010/main" val="0"/>
@@ -8674,7 +8440,6 @@
           <w:sz w:val="24"/>
           <w:szCs w:val="24"/>
         </w:rPr>
-        <w:lastRenderedPageBreak/>
         <w:t>En cas d'erreur</w:t>
       </w:r>
       <w:r>
@@ -9705,7 +9470,7 @@
           </mc:Choice>
           <mc:Fallback>
             <w:pict>
-              <v:shapetype id="_x0000_t202" coordsize="21600,21600" o:spt="202" path="m,l,21600r21600,l21600,xe">
+              <v:shapetype w14:anchorId="1DAB86E4" id="_x0000_t202" coordsize="21600,21600" o:spt="202" path="m,l,21600r21600,l21600,xe">
                 <v:stroke joinstyle="miter"/>
                 <v:path gradientshapeok="t" o:connecttype="rect"/>
               </v:shapetype>
@@ -9765,7 +9530,7 @@
             <wp:cNvGraphicFramePr/>
             <a:graphic xmlns:a="http://schemas.openxmlformats.org/drawingml/2006/main">
               <a:graphicData uri="http://schemas.openxmlformats.org/drawingml/2006/diagram">
-                <dgm:relIds xmlns:dgm="http://schemas.openxmlformats.org/drawingml/2006/diagram" xmlns:r="http://schemas.openxmlformats.org/officeDocument/2006/relationships" r:dm="rId10" r:lo="rId11" r:qs="rId12" r:cs="rId13"/>
+                <dgm:relIds xmlns:dgm="http://schemas.openxmlformats.org/drawingml/2006/diagram" xmlns:r="http://schemas.openxmlformats.org/officeDocument/2006/relationships" r:dm="rId9" r:lo="rId10" r:qs="rId11" r:cs="rId12"/>
               </a:graphicData>
             </a:graphic>
           </wp:inline>
@@ -9989,6 +9754,36 @@
       <w:pPr>
         <w:pStyle w:val="Paragraphedeliste"/>
         <w:numPr>
+          <w:ilvl w:val="0"/>
+          <w:numId w:val="22"/>
+        </w:numPr>
+        <w:ind w:left="1428"/>
+        <w:contextualSpacing/>
+        <w:jc w:val="both"/>
+        <w:rPr>
+          <w:rFonts w:ascii="Arial" w:hAnsi="Arial" w:cs="Arial"/>
+          <w:b w:val="0"/>
+          <w:i w:val="0"/>
+          <w:sz w:val="24"/>
+          <w:szCs w:val="24"/>
+        </w:rPr>
+      </w:pPr>
+      <w:r>
+        <w:rPr>
+          <w:rFonts w:ascii="Arial" w:hAnsi="Arial" w:cs="Arial"/>
+          <w:b w:val="0"/>
+          <w:i w:val="0"/>
+          <w:sz w:val="24"/>
+          <w:szCs w:val="24"/>
+          <w:u w:val="single"/>
+        </w:rPr>
+        <w:t>Sage :</w:t>
+      </w:r>
+    </w:p>
+    <w:p>
+      <w:pPr>
+        <w:pStyle w:val="Paragraphedeliste"/>
+        <w:numPr>
           <w:ilvl w:val="1"/>
           <w:numId w:val="22"/>
         </w:numPr>
@@ -10011,10 +9806,19 @@
           <w:sz w:val="24"/>
           <w:szCs w:val="24"/>
         </w:rPr>
-        <w:t xml:space="preserve">Ibrahima </w:t>
-      </w:r>
-      <w:proofErr w:type="spellStart"/>
-      <w:r>
+        <w:t>Delphine Meyrieux (DM)</w:t>
+      </w:r>
+    </w:p>
+    <w:p>
+      <w:pPr>
+        <w:pStyle w:val="Paragraphedeliste"/>
+        <w:numPr>
+          <w:ilvl w:val="1"/>
+          <w:numId w:val="22"/>
+        </w:numPr>
+        <w:ind w:left="2148"/>
+        <w:contextualSpacing/>
+        <w:jc w:val="both"/>
         <w:rPr>
           <w:rFonts w:ascii="Arial" w:hAnsi="Arial" w:cs="Arial"/>
           <w:b w:val="0"/>
@@ -10022,9 +9826,7 @@
           <w:sz w:val="24"/>
           <w:szCs w:val="24"/>
         </w:rPr>
-        <w:t>Sory</w:t>
-      </w:r>
-      <w:proofErr w:type="spellEnd"/>
+      </w:pPr>
       <w:r>
         <w:rPr>
           <w:rFonts w:ascii="Arial" w:hAnsi="Arial" w:cs="Arial"/>
@@ -10033,7 +9835,7 @@
           <w:sz w:val="24"/>
           <w:szCs w:val="24"/>
         </w:rPr>
-        <w:t xml:space="preserve"> Barry (IS)</w:t>
+        <w:t>Julien Szlamowicz (JS)</w:t>
       </w:r>
     </w:p>
     <w:p>
@@ -10063,7 +9865,7 @@
           <w:szCs w:val="24"/>
           <w:u w:val="single"/>
         </w:rPr>
-        <w:t>Sage :</w:t>
+        <w:t>CUDA :</w:t>
       </w:r>
     </w:p>
     <w:p>
@@ -10092,161 +9894,7 @@
           <w:sz w:val="24"/>
           <w:szCs w:val="24"/>
         </w:rPr>
-        <w:t xml:space="preserve">Delphine </w:t>
-      </w:r>
-      <w:proofErr w:type="spellStart"/>
-      <w:r>
-        <w:rPr>
-          <w:rFonts w:ascii="Arial" w:hAnsi="Arial" w:cs="Arial"/>
-          <w:b w:val="0"/>
-          <w:i w:val="0"/>
-          <w:sz w:val="24"/>
-          <w:szCs w:val="24"/>
-        </w:rPr>
-        <w:t>Meyrieux</w:t>
-      </w:r>
-      <w:proofErr w:type="spellEnd"/>
-      <w:r>
-        <w:rPr>
-          <w:rFonts w:ascii="Arial" w:hAnsi="Arial" w:cs="Arial"/>
-          <w:b w:val="0"/>
-          <w:i w:val="0"/>
-          <w:sz w:val="24"/>
-          <w:szCs w:val="24"/>
-        </w:rPr>
-        <w:t xml:space="preserve"> (DM)</w:t>
-      </w:r>
-    </w:p>
-    <w:p>
-      <w:pPr>
-        <w:pStyle w:val="Paragraphedeliste"/>
-        <w:numPr>
-          <w:ilvl w:val="1"/>
-          <w:numId w:val="22"/>
-        </w:numPr>
-        <w:ind w:left="2148"/>
-        <w:contextualSpacing/>
-        <w:jc w:val="both"/>
-        <w:rPr>
-          <w:rFonts w:ascii="Arial" w:hAnsi="Arial" w:cs="Arial"/>
-          <w:b w:val="0"/>
-          <w:i w:val="0"/>
-          <w:sz w:val="24"/>
-          <w:szCs w:val="24"/>
-        </w:rPr>
-      </w:pPr>
-      <w:r>
-        <w:rPr>
-          <w:rFonts w:ascii="Arial" w:hAnsi="Arial" w:cs="Arial"/>
-          <w:b w:val="0"/>
-          <w:i w:val="0"/>
-          <w:sz w:val="24"/>
-          <w:szCs w:val="24"/>
-        </w:rPr>
-        <w:t xml:space="preserve">Julien </w:t>
-      </w:r>
-      <w:proofErr w:type="spellStart"/>
-      <w:r>
-        <w:rPr>
-          <w:rFonts w:ascii="Arial" w:hAnsi="Arial" w:cs="Arial"/>
-          <w:b w:val="0"/>
-          <w:i w:val="0"/>
-          <w:sz w:val="24"/>
-          <w:szCs w:val="24"/>
-        </w:rPr>
-        <w:t>Szlamowicz</w:t>
-      </w:r>
-      <w:proofErr w:type="spellEnd"/>
-      <w:r>
-        <w:rPr>
-          <w:rFonts w:ascii="Arial" w:hAnsi="Arial" w:cs="Arial"/>
-          <w:b w:val="0"/>
-          <w:i w:val="0"/>
-          <w:sz w:val="24"/>
-          <w:szCs w:val="24"/>
-        </w:rPr>
-        <w:t xml:space="preserve"> (JS)</w:t>
-      </w:r>
-    </w:p>
-    <w:p>
-      <w:pPr>
-        <w:pStyle w:val="Paragraphedeliste"/>
-        <w:numPr>
-          <w:ilvl w:val="0"/>
-          <w:numId w:val="22"/>
-        </w:numPr>
-        <w:ind w:left="1428"/>
-        <w:contextualSpacing/>
-        <w:jc w:val="both"/>
-        <w:rPr>
-          <w:rFonts w:ascii="Arial" w:hAnsi="Arial" w:cs="Arial"/>
-          <w:b w:val="0"/>
-          <w:i w:val="0"/>
-          <w:sz w:val="24"/>
-          <w:szCs w:val="24"/>
-        </w:rPr>
-      </w:pPr>
-      <w:r>
-        <w:rPr>
-          <w:rFonts w:ascii="Arial" w:hAnsi="Arial" w:cs="Arial"/>
-          <w:b w:val="0"/>
-          <w:i w:val="0"/>
-          <w:sz w:val="24"/>
-          <w:szCs w:val="24"/>
-          <w:u w:val="single"/>
-        </w:rPr>
-        <w:t>CUDA :</w:t>
-      </w:r>
-    </w:p>
-    <w:p>
-      <w:pPr>
-        <w:pStyle w:val="Paragraphedeliste"/>
-        <w:numPr>
-          <w:ilvl w:val="1"/>
-          <w:numId w:val="22"/>
-        </w:numPr>
-        <w:ind w:left="2148"/>
-        <w:contextualSpacing/>
-        <w:jc w:val="both"/>
-        <w:rPr>
-          <w:rFonts w:ascii="Arial" w:hAnsi="Arial" w:cs="Arial"/>
-          <w:b w:val="0"/>
-          <w:i w:val="0"/>
-          <w:sz w:val="24"/>
-          <w:szCs w:val="24"/>
-        </w:rPr>
-      </w:pPr>
-      <w:r>
-        <w:rPr>
-          <w:rFonts w:ascii="Arial" w:hAnsi="Arial" w:cs="Arial"/>
-          <w:b w:val="0"/>
-          <w:i w:val="0"/>
-          <w:sz w:val="24"/>
-          <w:szCs w:val="24"/>
-        </w:rPr>
-        <w:t xml:space="preserve">Tony </w:t>
-      </w:r>
-      <w:proofErr w:type="spellStart"/>
-      <w:r>
-        <w:rPr>
-          <w:rFonts w:ascii="Arial" w:hAnsi="Arial" w:cs="Arial"/>
-          <w:b w:val="0"/>
-          <w:i w:val="0"/>
-          <w:sz w:val="24"/>
-          <w:szCs w:val="24"/>
-        </w:rPr>
-        <w:t>Coriolle</w:t>
-      </w:r>
-      <w:proofErr w:type="spellEnd"/>
-      <w:r>
-        <w:rPr>
-          <w:rFonts w:ascii="Arial" w:hAnsi="Arial" w:cs="Arial"/>
-          <w:b w:val="0"/>
-          <w:i w:val="0"/>
-          <w:sz w:val="24"/>
-          <w:szCs w:val="24"/>
-        </w:rPr>
-        <w:t xml:space="preserve"> (TC)</w:t>
+        <w:t>Tony Coriolle (TC)</w:t>
       </w:r>
     </w:p>
     <w:p>
@@ -10366,7 +10014,7 @@
                     </pic:cNvPicPr>
                   </pic:nvPicPr>
                   <pic:blipFill>
-                    <a:blip r:embed="rId15">
+                    <a:blip r:embed="rId14">
                       <a:extLst>
                         <a:ext uri="{28A0092B-C50C-407E-A947-70E740481C1C}">
                           <a14:useLocalDpi xmlns:a14="http://schemas.microsoft.com/office/drawing/2010/main" val="0"/>
@@ -11902,7 +11550,32 @@
           <w:i w:val="0"/>
           <w:color w:val="auto"/>
         </w:rPr>
-        <w:t xml:space="preserve"> seront amenées à évoluer.</w:t>
+        <w:t xml:space="preserve"> seront </w:t>
+      </w:r>
+      <w:proofErr w:type="gramStart"/>
+      <w:r>
+        <w:rPr>
+          <w:i w:val="0"/>
+          <w:color w:val="auto"/>
+        </w:rPr>
+        <w:t>am</w:t>
+      </w:r>
+      <w:bookmarkStart w:id="0" w:name="_GoBack"/>
+      <w:bookmarkEnd w:id="0"/>
+      <w:r>
+        <w:rPr>
+          <w:i w:val="0"/>
+          <w:color w:val="auto"/>
+        </w:rPr>
+        <w:t>enées</w:t>
+      </w:r>
+      <w:proofErr w:type="gramEnd"/>
+      <w:r>
+        <w:rPr>
+          <w:i w:val="0"/>
+          <w:color w:val="auto"/>
+        </w:rPr>
+        <w:t xml:space="preserve"> à évoluer.</w:t>
       </w:r>
     </w:p>
     <w:p>
@@ -14132,9 +13805,9 @@
       </w:pPr>
     </w:p>
     <w:sectPr>
-      <w:headerReference w:type="default" r:id="rId16"/>
-      <w:footerReference w:type="default" r:id="rId17"/>
-      <w:headerReference w:type="first" r:id="rId18"/>
+      <w:headerReference w:type="default" r:id="rId15"/>
+      <w:footerReference w:type="default" r:id="rId16"/>
+      <w:headerReference w:type="first" r:id="rId17"/>
       <w:pgSz w:w="11907" w:h="16840" w:code="9"/>
       <w:pgMar w:top="567" w:right="567" w:bottom="726" w:left="567" w:header="0" w:footer="0" w:gutter="0"/>
       <w:cols w:space="720"/>
@@ -14144,7 +13817,7 @@
 </file>
 
 <file path=word/endnotes.xml><?xml version="1.0" encoding="utf-8"?>
-<w:endnotes xmlns:wpc="http://schemas.microsoft.com/office/word/2010/wordprocessingCanvas" xmlns:mc="http://schemas.openxmlformats.org/markup-compatibility/2006" xmlns:o="urn:schemas-microsoft-com:office:office" xmlns:r="http://schemas.openxmlformats.org/officeDocument/2006/relationships" xmlns:m="http://schemas.openxmlformats.org/officeDocument/2006/math" xmlns:v="urn:schemas-microsoft-com:vml" xmlns:wp14="http://schemas.microsoft.com/office/word/2010/wordprocessingDrawing" xmlns:wp="http://schemas.openxmlformats.org/drawingml/2006/wordprocessingDrawing" xmlns:w10="urn:schemas-microsoft-com:office:word" xmlns:w="http://schemas.openxmlformats.org/wordprocessingml/2006/main" xmlns:w14="http://schemas.microsoft.com/office/word/2010/wordml" xmlns:wpg="http://schemas.microsoft.com/office/word/2010/wordprocessingGroup" xmlns:wpi="http://schemas.microsoft.com/office/word/2010/wordprocessingInk" xmlns:wne="http://schemas.microsoft.com/office/word/2006/wordml" xmlns:wps="http://schemas.microsoft.com/office/word/2010/wordprocessingShape" mc:Ignorable="w14 wp14">
+<w:endnotes xmlns:wpc="http://schemas.microsoft.com/office/word/2010/wordprocessingCanvas" xmlns:mc="http://schemas.openxmlformats.org/markup-compatibility/2006" xmlns:o="urn:schemas-microsoft-com:office:office" xmlns:r="http://schemas.openxmlformats.org/officeDocument/2006/relationships" xmlns:m="http://schemas.openxmlformats.org/officeDocument/2006/math" xmlns:v="urn:schemas-microsoft-com:vml" xmlns:wp14="http://schemas.microsoft.com/office/word/2010/wordprocessingDrawing" xmlns:wp="http://schemas.openxmlformats.org/drawingml/2006/wordprocessingDrawing" xmlns:w10="urn:schemas-microsoft-com:office:word" xmlns:w="http://schemas.openxmlformats.org/wordprocessingml/2006/main" xmlns:w14="http://schemas.microsoft.com/office/word/2010/wordml" xmlns:w15="http://schemas.microsoft.com/office/word/2012/wordml" xmlns:wpg="http://schemas.microsoft.com/office/word/2010/wordprocessingGroup" xmlns:wpi="http://schemas.microsoft.com/office/word/2010/wordprocessingInk" xmlns:wne="http://schemas.microsoft.com/office/word/2006/wordml" xmlns:wps="http://schemas.microsoft.com/office/word/2010/wordprocessingShape" mc:Ignorable="w14 w15 wp14">
   <w:endnote w:type="separator" w:id="-1">
     <w:p>
       <w:r>
@@ -14163,7 +13836,7 @@
 </file>
 
 <file path=word/footer1.xml><?xml version="1.0" encoding="utf-8"?>
-<w:ftr xmlns:wpc="http://schemas.microsoft.com/office/word/2010/wordprocessingCanvas" xmlns:mc="http://schemas.openxmlformats.org/markup-compatibility/2006" xmlns:o="urn:schemas-microsoft-com:office:office" xmlns:r="http://schemas.openxmlformats.org/officeDocument/2006/relationships" xmlns:m="http://schemas.openxmlformats.org/officeDocument/2006/math" xmlns:v="urn:schemas-microsoft-com:vml" xmlns:wp14="http://schemas.microsoft.com/office/word/2010/wordprocessingDrawing" xmlns:wp="http://schemas.openxmlformats.org/drawingml/2006/wordprocessingDrawing" xmlns:w10="urn:schemas-microsoft-com:office:word" xmlns:w="http://schemas.openxmlformats.org/wordprocessingml/2006/main" xmlns:w14="http://schemas.microsoft.com/office/word/2010/wordml" xmlns:wpg="http://schemas.microsoft.com/office/word/2010/wordprocessingGroup" xmlns:wpi="http://schemas.microsoft.com/office/word/2010/wordprocessingInk" xmlns:wne="http://schemas.microsoft.com/office/word/2006/wordml" xmlns:wps="http://schemas.microsoft.com/office/word/2010/wordprocessingShape" mc:Ignorable="w14 wp14">
+<w:ftr xmlns:wpc="http://schemas.microsoft.com/office/word/2010/wordprocessingCanvas" xmlns:mc="http://schemas.openxmlformats.org/markup-compatibility/2006" xmlns:o="urn:schemas-microsoft-com:office:office" xmlns:r="http://schemas.openxmlformats.org/officeDocument/2006/relationships" xmlns:m="http://schemas.openxmlformats.org/officeDocument/2006/math" xmlns:v="urn:schemas-microsoft-com:vml" xmlns:wp14="http://schemas.microsoft.com/office/word/2010/wordprocessingDrawing" xmlns:wp="http://schemas.openxmlformats.org/drawingml/2006/wordprocessingDrawing" xmlns:w10="urn:schemas-microsoft-com:office:word" xmlns:w="http://schemas.openxmlformats.org/wordprocessingml/2006/main" xmlns:w14="http://schemas.microsoft.com/office/word/2010/wordml" xmlns:w15="http://schemas.microsoft.com/office/word/2012/wordml" xmlns:wpg="http://schemas.microsoft.com/office/word/2010/wordprocessingGroup" xmlns:wpi="http://schemas.microsoft.com/office/word/2010/wordprocessingInk" xmlns:wne="http://schemas.microsoft.com/office/word/2006/wordml" xmlns:wps="http://schemas.microsoft.com/office/word/2010/wordprocessingShape" mc:Ignorable="w14 w15 wp14">
   <w:p>
     <w:pPr>
       <w:pStyle w:val="Pieddepage"/>
@@ -14225,7 +13898,7 @@
         <w:noProof/>
         <w:sz w:val="24"/>
       </w:rPr>
-      <w:t>12</w:t>
+      <w:t>13</w:t>
     </w:r>
     <w:r>
       <w:rPr>
@@ -14346,7 +14019,7 @@
 </file>
 
 <file path=word/footnotes.xml><?xml version="1.0" encoding="utf-8"?>
-<w:footnotes xmlns:wpc="http://schemas.microsoft.com/office/word/2010/wordprocessingCanvas" xmlns:mc="http://schemas.openxmlformats.org/markup-compatibility/2006" xmlns:o="urn:schemas-microsoft-com:office:office" xmlns:r="http://schemas.openxmlformats.org/officeDocument/2006/relationships" xmlns:m="http://schemas.openxmlformats.org/officeDocument/2006/math" xmlns:v="urn:schemas-microsoft-com:vml" xmlns:wp14="http://schemas.microsoft.com/office/word/2010/wordprocessingDrawing" xmlns:wp="http://schemas.openxmlformats.org/drawingml/2006/wordprocessingDrawing" xmlns:w10="urn:schemas-microsoft-com:office:word" xmlns:w="http://schemas.openxmlformats.org/wordprocessingml/2006/main" xmlns:w14="http://schemas.microsoft.com/office/word/2010/wordml" xmlns:wpg="http://schemas.microsoft.com/office/word/2010/wordprocessingGroup" xmlns:wpi="http://schemas.microsoft.com/office/word/2010/wordprocessingInk" xmlns:wne="http://schemas.microsoft.com/office/word/2006/wordml" xmlns:wps="http://schemas.microsoft.com/office/word/2010/wordprocessingShape" mc:Ignorable="w14 wp14">
+<w:footnotes xmlns:wpc="http://schemas.microsoft.com/office/word/2010/wordprocessingCanvas" xmlns:mc="http://schemas.openxmlformats.org/markup-compatibility/2006" xmlns:o="urn:schemas-microsoft-com:office:office" xmlns:r="http://schemas.openxmlformats.org/officeDocument/2006/relationships" xmlns:m="http://schemas.openxmlformats.org/officeDocument/2006/math" xmlns:v="urn:schemas-microsoft-com:vml" xmlns:wp14="http://schemas.microsoft.com/office/word/2010/wordprocessingDrawing" xmlns:wp="http://schemas.openxmlformats.org/drawingml/2006/wordprocessingDrawing" xmlns:w10="urn:schemas-microsoft-com:office:word" xmlns:w="http://schemas.openxmlformats.org/wordprocessingml/2006/main" xmlns:w14="http://schemas.microsoft.com/office/word/2010/wordml" xmlns:w15="http://schemas.microsoft.com/office/word/2012/wordml" xmlns:wpg="http://schemas.microsoft.com/office/word/2010/wordprocessingGroup" xmlns:wpi="http://schemas.microsoft.com/office/word/2010/wordprocessingInk" xmlns:wne="http://schemas.microsoft.com/office/word/2006/wordml" xmlns:wps="http://schemas.microsoft.com/office/word/2010/wordprocessingShape" mc:Ignorable="w14 w15 wp14">
   <w:footnote w:type="separator" w:id="-1">
     <w:p>
       <w:r>
@@ -14365,7 +14038,7 @@
 </file>
 
 <file path=word/header1.xml><?xml version="1.0" encoding="utf-8"?>
-<w:hdr xmlns:wpc="http://schemas.microsoft.com/office/word/2010/wordprocessingCanvas" xmlns:mc="http://schemas.openxmlformats.org/markup-compatibility/2006" xmlns:o="urn:schemas-microsoft-com:office:office" xmlns:r="http://schemas.openxmlformats.org/officeDocument/2006/relationships" xmlns:m="http://schemas.openxmlformats.org/officeDocument/2006/math" xmlns:v="urn:schemas-microsoft-com:vml" xmlns:wp14="http://schemas.microsoft.com/office/word/2010/wordprocessingDrawing" xmlns:wp="http://schemas.openxmlformats.org/drawingml/2006/wordprocessingDrawing" xmlns:w10="urn:schemas-microsoft-com:office:word" xmlns:w="http://schemas.openxmlformats.org/wordprocessingml/2006/main" xmlns:w14="http://schemas.microsoft.com/office/word/2010/wordml" xmlns:wpg="http://schemas.microsoft.com/office/word/2010/wordprocessingGroup" xmlns:wpi="http://schemas.microsoft.com/office/word/2010/wordprocessingInk" xmlns:wne="http://schemas.microsoft.com/office/word/2006/wordml" xmlns:wps="http://schemas.microsoft.com/office/word/2010/wordprocessingShape" mc:Ignorable="w14 wp14">
+<w:hdr xmlns:wpc="http://schemas.microsoft.com/office/word/2010/wordprocessingCanvas" xmlns:mc="http://schemas.openxmlformats.org/markup-compatibility/2006" xmlns:o="urn:schemas-microsoft-com:office:office" xmlns:r="http://schemas.openxmlformats.org/officeDocument/2006/relationships" xmlns:m="http://schemas.openxmlformats.org/officeDocument/2006/math" xmlns:v="urn:schemas-microsoft-com:vml" xmlns:wp14="http://schemas.microsoft.com/office/word/2010/wordprocessingDrawing" xmlns:wp="http://schemas.openxmlformats.org/drawingml/2006/wordprocessingDrawing" xmlns:w10="urn:schemas-microsoft-com:office:word" xmlns:w="http://schemas.openxmlformats.org/wordprocessingml/2006/main" xmlns:w14="http://schemas.microsoft.com/office/word/2010/wordml" xmlns:w15="http://schemas.microsoft.com/office/word/2012/wordml" xmlns:wpg="http://schemas.microsoft.com/office/word/2010/wordprocessingGroup" xmlns:wpi="http://schemas.microsoft.com/office/word/2010/wordprocessingInk" xmlns:wne="http://schemas.microsoft.com/office/word/2006/wordml" xmlns:wps="http://schemas.microsoft.com/office/word/2010/wordprocessingShape" mc:Ignorable="w14 w15 wp14">
   <w:p>
     <w:pPr>
       <w:pStyle w:val="En-tte"/>
@@ -14542,7 +14215,7 @@
 </file>
 
 <file path=word/header2.xml><?xml version="1.0" encoding="utf-8"?>
-<w:hdr xmlns:wpc="http://schemas.microsoft.com/office/word/2010/wordprocessingCanvas" xmlns:mc="http://schemas.openxmlformats.org/markup-compatibility/2006" xmlns:o="urn:schemas-microsoft-com:office:office" xmlns:r="http://schemas.openxmlformats.org/officeDocument/2006/relationships" xmlns:m="http://schemas.openxmlformats.org/officeDocument/2006/math" xmlns:v="urn:schemas-microsoft-com:vml" xmlns:wp14="http://schemas.microsoft.com/office/word/2010/wordprocessingDrawing" xmlns:wp="http://schemas.openxmlformats.org/drawingml/2006/wordprocessingDrawing" xmlns:w10="urn:schemas-microsoft-com:office:word" xmlns:w="http://schemas.openxmlformats.org/wordprocessingml/2006/main" xmlns:w14="http://schemas.microsoft.com/office/word/2010/wordml" xmlns:wpg="http://schemas.microsoft.com/office/word/2010/wordprocessingGroup" xmlns:wpi="http://schemas.microsoft.com/office/word/2010/wordprocessingInk" xmlns:wne="http://schemas.microsoft.com/office/word/2006/wordml" xmlns:wps="http://schemas.microsoft.com/office/word/2010/wordprocessingShape" mc:Ignorable="w14 wp14">
+<w:hdr xmlns:wpc="http://schemas.microsoft.com/office/word/2010/wordprocessingCanvas" xmlns:mc="http://schemas.openxmlformats.org/markup-compatibility/2006" xmlns:o="urn:schemas-microsoft-com:office:office" xmlns:r="http://schemas.openxmlformats.org/officeDocument/2006/relationships" xmlns:m="http://schemas.openxmlformats.org/officeDocument/2006/math" xmlns:v="urn:schemas-microsoft-com:vml" xmlns:wp14="http://schemas.microsoft.com/office/word/2010/wordprocessingDrawing" xmlns:wp="http://schemas.openxmlformats.org/drawingml/2006/wordprocessingDrawing" xmlns:w10="urn:schemas-microsoft-com:office:word" xmlns:w="http://schemas.openxmlformats.org/wordprocessingml/2006/main" xmlns:w14="http://schemas.microsoft.com/office/word/2010/wordml" xmlns:w15="http://schemas.microsoft.com/office/word/2012/wordml" xmlns:wpg="http://schemas.microsoft.com/office/word/2010/wordprocessingGroup" xmlns:wpi="http://schemas.microsoft.com/office/word/2010/wordprocessingInk" xmlns:wne="http://schemas.microsoft.com/office/word/2006/wordml" xmlns:wps="http://schemas.microsoft.com/office/word/2010/wordprocessingShape" mc:Ignorable="w14 w15 wp14">
   <w:p>
     <w:pPr>
       <w:pStyle w:val="En-tte"/>
@@ -14754,9 +14427,9 @@
             </wp:anchor>
           </w:drawing>
         </mc:Choice>
-        <mc:Fallback xmlns:w15="http://schemas.microsoft.com/office/word/2012/wordml">
+        <mc:Fallback>
           <w:pict>
-            <v:line w14:anchorId="4A01BA28" id="Line 9" o:spid="_x0000_s1026" style="position:absolute;z-index:251657728;visibility:visible;mso-wrap-style:square;mso-width-percent:0;mso-height-percent:0;mso-wrap-distance-left:9pt;mso-wrap-distance-top:0;mso-wrap-distance-right:9pt;mso-wrap-distance-bottom:0;mso-position-horizontal:absolute;mso-position-horizontal-relative:text;mso-position-vertical:absolute;mso-position-vertical-relative:text;mso-width-percent:0;mso-height-percent:0;mso-width-relative:page;mso-height-relative:page" from="-4.4pt,5.1pt" to="543.1pt,5.1pt" o:gfxdata="UEsDBBQABgAIAAAAIQC2gziS/gAAAOEBAAATAAAAW0NvbnRlbnRfVHlwZXNdLnhtbJSRQU7DMBBF&#10;90jcwfIWJU67QAgl6YK0S0CoHGBkTxKLZGx5TGhvj5O2G0SRWNoz/78nu9wcxkFMGNg6quQqL6RA&#10;0s5Y6ir5vt9lD1JwBDIwOMJKHpHlpr69KfdHjyxSmriSfYz+USnWPY7AufNIadK6MEJMx9ApD/oD&#10;OlTrorhX2lFEilmcO2RdNtjC5xDF9pCuTyYBB5bi6bQ4syoJ3g9WQ0ymaiLzg5KdCXlKLjvcW893&#10;SUOqXwnz5DrgnHtJTxOsQfEKIT7DmDSUCaxw7Rqn8787ZsmRM9e2VmPeBN4uqYvTtW7jvijg9N/y&#10;JsXecLq0q+WD6m8AAAD//wMAUEsDBBQABgAIAAAAIQA4/SH/1gAAAJQBAAALAAAAX3JlbHMvLnJl&#10;bHOkkMFqwzAMhu+DvYPRfXGawxijTi+j0GvpHsDYimMaW0Yy2fr2M4PBMnrbUb/Q94l/f/hMi1qR&#10;JVI2sOt6UJgd+ZiDgffL8ekFlFSbvV0oo4EbChzGx4f9GRdb25HMsYhqlCwG5lrLq9biZkxWOiqY&#10;22YiTra2kYMu1l1tQD30/bPm3wwYN0x18gb45AdQl1tp5j/sFB2T0FQ7R0nTNEV3j6o9feQzro1i&#10;OWA14Fm+Q8a1a8+Bvu/d/dMb2JY5uiPbhG/ktn4cqGU/er3pcvwCAAD//wMAUEsDBBQABgAIAAAA&#10;IQCAZvX9EQIAACgEAAAOAAAAZHJzL2Uyb0RvYy54bWysU8GO2jAQvVfqP1i+QxI2UIgIqyqBXmiL&#10;tNsPMLZDrDq2ZRsCqvrvHRuC2PZSVc3BGXtmnt/MGy+fz51EJ26d0KrE2TjFiCuqmVCHEn973Yzm&#10;GDlPFCNSK17iC3f4efX+3bI3BZ/oVkvGLQIQ5YrelLj13hRJ4mjLO+LG2nAFzkbbjnjY2kPCLOkB&#10;vZPJJE1nSa8tM1ZT7hyc1lcnXkX8puHUf20axz2SJQZuPq42rvuwJqslKQ6WmFbQGw3yDyw6IhRc&#10;eoeqiSfoaMUfUJ2gVjvd+DHVXaKbRlAea4BqsvS3al5aYnisBZrjzL1N7v/B0i+nnUWCgXYYKdKB&#10;RFuhOFqEzvTGFRBQqZ0NtdGzejFbTb87pHTVEnXgkeHrxUBaFjKSNylh4wzg7/vPmkEMOXod23Ru&#10;bBcgoQHoHNW43NXgZ48oHM4W06fJFESjgy8hxZBorPOfuO5QMEosgXMEJqet84EIKYaQcI/SGyFl&#10;FFsq1Jd4MZ1MY4LTUrDgDGHOHvaVtOhEwrjEL1YFnscwq4+KRbCWE7a+2Z4IebXhcqkCHpQCdG7W&#10;dR5+LNLFer6e56N8MluP8rSuRx83VT6abbIP0/qprqo6+xmoZXnRCsa4CuyG2czyv9P+9kquU3Wf&#10;znsbkrfosV9AdvhH0lHLIN91EPaaXXZ20BjGMQbfnk6Y98c92I8PfPULAAD//wMAUEsDBBQABgAI&#10;AAAAIQBxboCQ3AAAAAkBAAAPAAAAZHJzL2Rvd25yZXYueG1sTI9BT8MwDIXvSPyHyEhcpi2hSFNV&#10;mk4T0BsXxhBXrzVttcbpmmwr/Ho8cYCb/Z71/L18NblenWgMnWcLdwsDirjydceNhe1bOU9BhYhc&#10;Y++ZLHxRgFVxfZVjVvszv9JpExslIRwytNDGOGRah6olh2HhB2LxPv3oMMo6Nroe8SzhrteJMUvt&#10;sGP50OJAjy1V+83RWQjlOx3K71k1Mx/3jafk8PTyjNbe3kzrB1CRpvh3DBd8QYdCmHb+yHVQvYV5&#10;KuRRdJOAuvgmXcq0+1V0kev/DYofAAAA//8DAFBLAQItABQABgAIAAAAIQC2gziS/gAAAOEBAAAT&#10;AAAAAAAAAAAAAAAAAAAAAABbQ29udGVudF9UeXBlc10ueG1sUEsBAi0AFAAGAAgAAAAhADj9If/W&#10;AAAAlAEAAAsAAAAAAAAAAAAAAAAALwEAAF9yZWxzLy5yZWxzUEsBAi0AFAAGAAgAAAAhAIBm9f0R&#10;AgAAKAQAAA4AAAAAAAAAAAAAAAAALgIAAGRycy9lMm9Eb2MueG1sUEsBAi0AFAAGAAgAAAAhAHFu&#10;gJDcAAAACQEAAA8AAAAAAAAAAAAAAAAAawQAAGRycy9kb3ducmV2LnhtbFBLBQYAAAAABAAEAPMA&#10;AAB0BQAAAAA=&#10;" o:allowincell="f"/>
+            <v:line w14:anchorId="44BA2CD3" id="Line 9" o:spid="_x0000_s1026" style="position:absolute;z-index:251657728;visibility:visible;mso-wrap-style:square;mso-width-percent:0;mso-height-percent:0;mso-wrap-distance-left:9pt;mso-wrap-distance-top:0;mso-wrap-distance-right:9pt;mso-wrap-distance-bottom:0;mso-position-horizontal:absolute;mso-position-horizontal-relative:text;mso-position-vertical:absolute;mso-position-vertical-relative:text;mso-width-percent:0;mso-height-percent:0;mso-width-relative:page;mso-height-relative:page" from="-4.4pt,5.1pt" to="543.1pt,5.1pt" o:gfxdata="UEsDBBQABgAIAAAAIQC2gziS/gAAAOEBAAATAAAAW0NvbnRlbnRfVHlwZXNdLnhtbJSRQU7DMBBF&#10;90jcwfIWJU67QAgl6YK0S0CoHGBkTxKLZGx5TGhvj5O2G0SRWNoz/78nu9wcxkFMGNg6quQqL6RA&#10;0s5Y6ir5vt9lD1JwBDIwOMJKHpHlpr69KfdHjyxSmriSfYz+USnWPY7AufNIadK6MEJMx9ApD/oD&#10;OlTrorhX2lFEilmcO2RdNtjC5xDF9pCuTyYBB5bi6bQ4syoJ3g9WQ0ymaiLzg5KdCXlKLjvcW893&#10;SUOqXwnz5DrgnHtJTxOsQfEKIT7DmDSUCaxw7Rqn8787ZsmRM9e2VmPeBN4uqYvTtW7jvijg9N/y&#10;JsXecLq0q+WD6m8AAAD//wMAUEsDBBQABgAIAAAAIQA4/SH/1gAAAJQBAAALAAAAX3JlbHMvLnJl&#10;bHOkkMFqwzAMhu+DvYPRfXGawxijTi+j0GvpHsDYimMaW0Yy2fr2M4PBMnrbUb/Q94l/f/hMi1qR&#10;JVI2sOt6UJgd+ZiDgffL8ekFlFSbvV0oo4EbChzGx4f9GRdb25HMsYhqlCwG5lrLq9biZkxWOiqY&#10;22YiTra2kYMu1l1tQD30/bPm3wwYN0x18gb45AdQl1tp5j/sFB2T0FQ7R0nTNEV3j6o9feQzro1i&#10;OWA14Fm+Q8a1a8+Bvu/d/dMb2JY5uiPbhG/ktn4cqGU/er3pcvwCAAD//wMAUEsDBBQABgAIAAAA&#10;IQCAZvX9EQIAACgEAAAOAAAAZHJzL2Uyb0RvYy54bWysU8GO2jAQvVfqP1i+QxI2UIgIqyqBXmiL&#10;tNsPMLZDrDq2ZRsCqvrvHRuC2PZSVc3BGXtmnt/MGy+fz51EJ26d0KrE2TjFiCuqmVCHEn973Yzm&#10;GDlPFCNSK17iC3f4efX+3bI3BZ/oVkvGLQIQ5YrelLj13hRJ4mjLO+LG2nAFzkbbjnjY2kPCLOkB&#10;vZPJJE1nSa8tM1ZT7hyc1lcnXkX8puHUf20axz2SJQZuPq42rvuwJqslKQ6WmFbQGw3yDyw6IhRc&#10;eoeqiSfoaMUfUJ2gVjvd+DHVXaKbRlAea4BqsvS3al5aYnisBZrjzL1N7v/B0i+nnUWCgXYYKdKB&#10;RFuhOFqEzvTGFRBQqZ0NtdGzejFbTb87pHTVEnXgkeHrxUBaFjKSNylh4wzg7/vPmkEMOXod23Ru&#10;bBcgoQHoHNW43NXgZ48oHM4W06fJFESjgy8hxZBorPOfuO5QMEosgXMEJqet84EIKYaQcI/SGyFl&#10;FFsq1Jd4MZ1MY4LTUrDgDGHOHvaVtOhEwrjEL1YFnscwq4+KRbCWE7a+2Z4IebXhcqkCHpQCdG7W&#10;dR5+LNLFer6e56N8MluP8rSuRx83VT6abbIP0/qprqo6+xmoZXnRCsa4CuyG2czyv9P+9kquU3Wf&#10;znsbkrfosV9AdvhH0lHLIN91EPaaXXZ20BjGMQbfnk6Y98c92I8PfPULAAD//wMAUEsDBBQABgAI&#10;AAAAIQBxboCQ3AAAAAkBAAAPAAAAZHJzL2Rvd25yZXYueG1sTI9BT8MwDIXvSPyHyEhcpi2hSFNV&#10;mk4T0BsXxhBXrzVttcbpmmwr/Ho8cYCb/Z71/L18NblenWgMnWcLdwsDirjydceNhe1bOU9BhYhc&#10;Y++ZLHxRgFVxfZVjVvszv9JpExslIRwytNDGOGRah6olh2HhB2LxPv3oMMo6Nroe8SzhrteJMUvt&#10;sGP50OJAjy1V+83RWQjlOx3K71k1Mx/3jafk8PTyjNbe3kzrB1CRpvh3DBd8QYdCmHb+yHVQvYV5&#10;KuRRdJOAuvgmXcq0+1V0kev/DYofAAAA//8DAFBLAQItABQABgAIAAAAIQC2gziS/gAAAOEBAAAT&#10;AAAAAAAAAAAAAAAAAAAAAABbQ29udGVudF9UeXBlc10ueG1sUEsBAi0AFAAGAAgAAAAhADj9If/W&#10;AAAAlAEAAAsAAAAAAAAAAAAAAAAALwEAAF9yZWxzLy5yZWxzUEsBAi0AFAAGAAgAAAAhAIBm9f0R&#10;AgAAKAQAAA4AAAAAAAAAAAAAAAAALgIAAGRycy9lMm9Eb2MueG1sUEsBAi0AFAAGAAgAAAAhAHFu&#10;gJDcAAAACQEAAA8AAAAAAAAAAAAAAAAAawQAAGRycy9kb3ducmV2LnhtbFBLBQYAAAAABAAEAPMA&#10;AAB0BQAAAAA=&#10;" o:allowincell="f"/>
           </w:pict>
         </mc:Fallback>
       </mc:AlternateContent>
@@ -14766,7 +14439,7 @@
 </file>
 
 <file path=word/numbering.xml><?xml version="1.0" encoding="utf-8"?>
-<w:numbering xmlns:wpc="http://schemas.microsoft.com/office/word/2010/wordprocessingCanvas" xmlns:mc="http://schemas.openxmlformats.org/markup-compatibility/2006" xmlns:o="urn:schemas-microsoft-com:office:office" xmlns:r="http://schemas.openxmlformats.org/officeDocument/2006/relationships" xmlns:m="http://schemas.openxmlformats.org/officeDocument/2006/math" xmlns:v="urn:schemas-microsoft-com:vml" xmlns:wp14="http://schemas.microsoft.com/office/word/2010/wordprocessingDrawing" xmlns:wp="http://schemas.openxmlformats.org/drawingml/2006/wordprocessingDrawing" xmlns:w10="urn:schemas-microsoft-com:office:word" xmlns:w="http://schemas.openxmlformats.org/wordprocessingml/2006/main" xmlns:w14="http://schemas.microsoft.com/office/word/2010/wordml" xmlns:wpg="http://schemas.microsoft.com/office/word/2010/wordprocessingGroup" xmlns:wpi="http://schemas.microsoft.com/office/word/2010/wordprocessingInk" xmlns:wne="http://schemas.microsoft.com/office/word/2006/wordml" xmlns:wps="http://schemas.microsoft.com/office/word/2010/wordprocessingShape" mc:Ignorable="w14 wp14">
+<w:numbering xmlns:wpc="http://schemas.microsoft.com/office/word/2010/wordprocessingCanvas" xmlns:mc="http://schemas.openxmlformats.org/markup-compatibility/2006" xmlns:o="urn:schemas-microsoft-com:office:office" xmlns:r="http://schemas.openxmlformats.org/officeDocument/2006/relationships" xmlns:m="http://schemas.openxmlformats.org/officeDocument/2006/math" xmlns:v="urn:schemas-microsoft-com:vml" xmlns:wp14="http://schemas.microsoft.com/office/word/2010/wordprocessingDrawing" xmlns:wp="http://schemas.openxmlformats.org/drawingml/2006/wordprocessingDrawing" xmlns:w10="urn:schemas-microsoft-com:office:word" xmlns:w="http://schemas.openxmlformats.org/wordprocessingml/2006/main" xmlns:w14="http://schemas.microsoft.com/office/word/2010/wordml" xmlns:w15="http://schemas.microsoft.com/office/word/2012/wordml" xmlns:wpg="http://schemas.microsoft.com/office/word/2010/wordprocessingGroup" xmlns:wpi="http://schemas.microsoft.com/office/word/2010/wordprocessingInk" xmlns:wne="http://schemas.microsoft.com/office/word/2006/wordml" xmlns:wps="http://schemas.microsoft.com/office/word/2010/wordprocessingShape" mc:Ignorable="w14 w15 wp14">
   <w:abstractNum w:abstractNumId="0">
     <w:nsid w:val="01B4772A"/>
     <w:multiLevelType w:val="singleLevel"/>
@@ -17077,7 +16750,7 @@
 </file>
 
 <file path=word/styles.xml><?xml version="1.0" encoding="utf-8"?>
-<w:styles xmlns:mc="http://schemas.openxmlformats.org/markup-compatibility/2006" xmlns:r="http://schemas.openxmlformats.org/officeDocument/2006/relationships" xmlns:w="http://schemas.openxmlformats.org/wordprocessingml/2006/main" xmlns:w14="http://schemas.microsoft.com/office/word/2010/wordml" mc:Ignorable="w14">
+<w:styles xmlns:mc="http://schemas.openxmlformats.org/markup-compatibility/2006" xmlns:r="http://schemas.openxmlformats.org/officeDocument/2006/relationships" xmlns:w="http://schemas.openxmlformats.org/wordprocessingml/2006/main" xmlns:w14="http://schemas.microsoft.com/office/word/2010/wordml" xmlns:w15="http://schemas.microsoft.com/office/word/2012/wordml" mc:Ignorable="w14 w15">
   <w:docDefaults>
     <w:rPrDefault>
       <w:rPr>
@@ -17087,703 +16760,378 @@
     </w:rPrDefault>
     <w:pPrDefault/>
   </w:docDefaults>
-  <w:latentStyles w:defLockedState="0" w:defUIPriority="99" w:defSemiHidden="1" w:defUnhideWhenUsed="1" w:defQFormat="0" w:count="267">
-    <w:lsdException w:name="Normal" w:semiHidden="0" w:uiPriority="0" w:unhideWhenUsed="0" w:qFormat="1"/>
-    <w:lsdException w:name="heading 1" w:semiHidden="0" w:uiPriority="0" w:unhideWhenUsed="0" w:qFormat="1"/>
-    <w:lsdException w:name="heading 2" w:semiHidden="0" w:uiPriority="9" w:unhideWhenUsed="0" w:qFormat="1"/>
-    <w:lsdException w:name="heading 3" w:semiHidden="0" w:uiPriority="9" w:unhideWhenUsed="0" w:qFormat="1"/>
-    <w:lsdException w:name="heading 4" w:semiHidden="0" w:uiPriority="9" w:unhideWhenUsed="0" w:qFormat="1"/>
-    <w:lsdException w:name="heading 5" w:semiHidden="0" w:uiPriority="9" w:unhideWhenUsed="0" w:qFormat="1"/>
-    <w:lsdException w:name="heading 6" w:semiHidden="0" w:uiPriority="9" w:unhideWhenUsed="0" w:qFormat="1"/>
-    <w:lsdException w:name="heading 7" w:semiHidden="0" w:uiPriority="9" w:unhideWhenUsed="0" w:qFormat="1"/>
-    <w:lsdException w:name="heading 8" w:semiHidden="0" w:uiPriority="9" w:unhideWhenUsed="0" w:qFormat="1"/>
-    <w:lsdException w:name="heading 9" w:semiHidden="0" w:uiPriority="9" w:unhideWhenUsed="0" w:qFormat="1"/>
-    <w:lsdException w:name="toc 1" w:uiPriority="39"/>
-    <w:lsdException w:name="toc 2" w:uiPriority="39"/>
-    <w:lsdException w:name="toc 3" w:uiPriority="39"/>
-    <w:lsdException w:name="toc 4" w:uiPriority="39"/>
-    <w:lsdException w:name="toc 5" w:uiPriority="39"/>
-    <w:lsdException w:name="toc 6" w:uiPriority="39"/>
-    <w:lsdException w:name="toc 7" w:uiPriority="39"/>
-    <w:lsdException w:name="toc 8" w:uiPriority="39"/>
-    <w:lsdException w:name="toc 9" w:uiPriority="39"/>
-    <w:lsdException w:name="caption" w:uiPriority="35" w:qFormat="1"/>
-    <w:lsdException w:name="Title" w:semiHidden="0" w:uiPriority="10" w:unhideWhenUsed="0" w:qFormat="1"/>
-    <w:lsdException w:name="Default Paragraph Font" w:uiPriority="1"/>
-    <w:lsdException w:name="Subtitle" w:semiHidden="0" w:uiPriority="11" w:unhideWhenUsed="0" w:qFormat="1"/>
-    <w:lsdException w:name="Strong" w:semiHidden="0" w:uiPriority="22" w:unhideWhenUsed="0" w:qFormat="1"/>
-    <w:lsdException w:name="Emphasis" w:semiHidden="0" w:uiPriority="20" w:unhideWhenUsed="0" w:qFormat="1"/>
-    <w:lsdException w:name="Table Grid" w:semiHidden="0" w:uiPriority="59" w:unhideWhenUsed="0"/>
-    <w:lsdException w:name="Placeholder Text" w:unhideWhenUsed="0"/>
-    <w:lsdException w:name="No Spacing" w:semiHidden="0" w:uiPriority="1" w:unhideWhenUsed="0" w:qFormat="1"/>
-    <w:lsdException w:name="Light Shading" w:semiHidden="0" w:uiPriority="60" w:unhideWhenUsed="0"/>
-    <w:lsdException w:name="Light List" w:semiHidden="0" w:uiPriority="61" w:unhideWhenUsed="0"/>
-    <w:lsdException w:name="Light Grid" w:semiHidden="0" w:uiPriority="62" w:unhideWhenUsed="0"/>
-    <w:lsdException w:name="Medium Shading 1" w:semiHidden="0" w:uiPriority="63" w:unhideWhenUsed="0"/>
-    <w:lsdException w:name="Medium Shading 2" w:semiHidden="0" w:uiPriority="64" w:unhideWhenUsed="0"/>
-    <w:lsdException w:name="Medium List 1" w:semiHidden="0" w:uiPriority="65" w:unhideWhenUsed="0"/>
-    <w:lsdException w:name="Medium List 2" w:semiHidden="0" w:uiPriority="66" w:unhideWhenUsed="0"/>
-    <w:lsdException w:name="Medium Grid 1" w:semiHidden="0" w:uiPriority="67" w:unhideWhenUsed="0"/>
-    <w:lsdException w:name="Medium Grid 2" w:semiHidden="0" w:uiPriority="68" w:unhideWhenUsed="0"/>
-    <w:lsdException w:name="Medium Grid 3" w:semiHidden="0" w:uiPriority="69" w:unhideWhenUsed="0"/>
-    <w:lsdException w:name="Dark List" w:semiHidden="0" w:uiPriority="70" w:unhideWhenUsed="0"/>
-    <w:lsdException w:name="Colorful Shading" w:semiHidden="0" w:uiPriority="71" w:unhideWhenUsed="0"/>
-    <w:lsdException w:name="Colorful List" w:semiHidden="0" w:uiPriority="72" w:unhideWhenUsed="0"/>
-    <w:lsdException w:name="Colorful Grid" w:semiHidden="0" w:uiPriority="73" w:unhideWhenUsed="0"/>
-    <w:lsdException w:name="Light Shading Accent 1" w:semiHidden="0" w:uiPriority="60" w:unhideWhenUsed="0"/>
-    <w:lsdException w:name="Light List Accent 1" w:semiHidden="0" w:uiPriority="61" w:unhideWhenUsed="0"/>
-    <w:lsdException w:name="Light Grid Accent 1" w:semiHidden="0" w:uiPriority="62" w:unhideWhenUsed="0"/>
-    <w:lsdException w:name="Medium Shading 1 Accent 1" w:semiHidden="0" w:uiPriority="63" w:unhideWhenUsed="0"/>
-    <w:lsdException w:name="Medium Shading 2 Accent 1" w:semiHidden="0" w:uiPriority="64" w:unhideWhenUsed="0"/>
-    <w:lsdException w:name="Medium List 1 Accent 1" w:semiHidden="0" w:uiPriority="65" w:unhideWhenUsed="0"/>
-    <w:lsdException w:name="Revision" w:unhideWhenUsed="0"/>
-    <w:lsdException w:name="List Paragraph" w:semiHidden="0" w:uiPriority="34" w:unhideWhenUsed="0" w:qFormat="1"/>
-    <w:lsdException w:name="Quote" w:semiHidden="0" w:uiPriority="29" w:unhideWhenUsed="0" w:qFormat="1"/>
-    <w:lsdException w:name="Intense Quote" w:semiHidden="0" w:uiPriority="30" w:unhideWhenUsed="0" w:qFormat="1"/>
-    <w:lsdException w:name="Medium List 2 Accent 1" w:semiHidden="0" w:uiPriority="66" w:unhideWhenUsed="0"/>
-    <w:lsdException w:name="Medium Grid 1 Accent 1" w:semiHidden="0" w:uiPriority="67" w:unhideWhenUsed="0"/>
-    <w:lsdException w:name="Medium Grid 2 Accent 1" w:semiHidden="0" w:uiPriority="68" w:unhideWhenUsed="0"/>
-    <w:lsdException w:name="Medium Grid 3 Accent 1" w:semiHidden="0" w:uiPriority="69" w:unhideWhenUsed="0"/>
-    <w:lsdException w:name="Dark List Accent 1" w:semiHidden="0" w:uiPriority="70" w:unhideWhenUsed="0"/>
-    <w:lsdException w:name="Colorful Shading Accent 1" w:semiHidden="0" w:uiPriority="71" w:unhideWhenUsed="0"/>
-    <w:lsdException w:name="Colorful List Accent 1" w:semiHidden="0" w:uiPriority="72" w:unhideWhenUsed="0"/>
-    <w:lsdException w:name="Colorful Grid Accent 1" w:semiHidden="0" w:uiPriority="73" w:unhideWhenUsed="0"/>
-    <w:lsdException w:name="Light Shading Accent 2" w:semiHidden="0" w:uiPriority="60" w:unhideWhenUsed="0"/>
-    <w:lsdException w:name="Light List Accent 2" w:semiHidden="0" w:uiPriority="61" w:unhideWhenUsed="0"/>
-    <w:lsdException w:name="Light Grid Accent 2" w:semiHidden="0" w:uiPriority="62" w:unhideWhenUsed="0"/>
-    <w:lsdException w:name="Medium Shading 1 Accent 2" w:semiHidden="0" w:uiPriority="63" w:unhideWhenUsed="0"/>
-    <w:lsdException w:name="Medium Shading 2 Accent 2" w:semiHidden="0" w:uiPriority="64" w:unhideWhenUsed="0"/>
-    <w:lsdException w:name="Medium List 1 Accent 2" w:semiHidden="0" w:uiPriority="65" w:unhideWhenUsed="0"/>
-    <w:lsdException w:name="Medium List 2 Accent 2" w:semiHidden="0" w:uiPriority="66" w:unhideWhenUsed="0"/>
-    <w:lsdException w:name="Medium Grid 1 Accent 2" w:semiHidden="0" w:uiPriority="67" w:unhideWhenUsed="0"/>
-    <w:lsdException w:name="Medium Grid 2 Accent 2" w:semiHidden="0" w:uiPriority="68" w:unhideWhenUsed="0"/>
-    <w:lsdException w:name="Medium Grid 3 Accent 2" w:semiHidden="0" w:uiPriority="69" w:unhideWhenUsed="0"/>
-    <w:lsdException w:name="Dark List Accent 2" w:semiHidden="0" w:uiPriority="70" w:unhideWhenUsed="0"/>
-    <w:lsdException w:name="Colorful Shading Accent 2" w:semiHidden="0" w:uiPriority="71" w:unhideWhenUsed="0"/>
-    <w:lsdException w:name="Colorful List Accent 2" w:semiHidden="0" w:uiPriority="72" w:unhideWhenUsed="0"/>
-    <w:lsdException w:name="Colorful Grid Accent 2" w:semiHidden="0" w:uiPriority="73" w:unhideWhenUsed="0"/>
-    <w:lsdException w:name="Light Shading Accent 3" w:semiHidden="0" w:uiPriority="60" w:unhideWhenUsed="0"/>
-    <w:lsdException w:name="Light List Accent 3" w:semiHidden="0" w:uiPriority="61" w:unhideWhenUsed="0"/>
-    <w:lsdException w:name="Light Grid Accent 3" w:semiHidden="0" w:uiPriority="62" w:unhideWhenUsed="0"/>
-    <w:lsdException w:name="Medium Shading 1 Accent 3" w:semiHidden="0" w:uiPriority="63" w:unhideWhenUsed="0"/>
-    <w:lsdException w:name="Medium Shading 2 Accent 3" w:semiHidden="0" w:uiPriority="64" w:unhideWhenUsed="0"/>
-    <w:lsdException w:name="Medium List 1 Accent 3" w:semiHidden="0" w:uiPriority="65" w:unhideWhenUsed="0"/>
-    <w:lsdException w:name="Medium List 2 Accent 3" w:semiHidden="0" w:uiPriority="66" w:unhideWhenUsed="0"/>
-    <w:lsdException w:name="Medium Grid 1 Accent 3" w:semiHidden="0" w:uiPriority="67" w:unhideWhenUsed="0"/>
-    <w:lsdException w:name="Medium Grid 2 Accent 3" w:semiHidden="0" w:uiPriority="68" w:unhideWhenUsed="0"/>
-    <w:lsdException w:name="Medium Grid 3 Accent 3" w:semiHidden="0" w:uiPriority="69" w:unhideWhenUsed="0"/>
-    <w:lsdException w:name="Dark List Accent 3" w:semiHidden="0" w:uiPriority="70" w:unhideWhenUsed="0"/>
-    <w:lsdException w:name="Colorful Shading Accent 3" w:semiHidden="0" w:uiPriority="71" w:unhideWhenUsed="0"/>
-    <w:lsdException w:name="Colorful List Accent 3" w:semiHidden="0" w:uiPriority="72" w:unhideWhenUsed="0"/>
-    <w:lsdException w:name="Colorful Grid Accent 3" w:semiHidden="0" w:uiPriority="73" w:unhideWhenUsed="0"/>
-    <w:lsdException w:name="Light Shading Accent 4" w:semiHidden="0" w:uiPriority="60" w:unhideWhenUsed="0"/>
-    <w:lsdException w:name="Light List Accent 4" w:semiHidden="0" w:uiPriority="61" w:unhideWhenUsed="0"/>
-    <w:lsdException w:name="Light Grid Accent 4" w:semiHidden="0" w:uiPriority="62" w:unhideWhenUsed="0"/>
-    <w:lsdException w:name="Medium Shading 1 Accent 4" w:semiHidden="0" w:uiPriority="63" w:unhideWhenUsed="0"/>
-    <w:lsdException w:name="Medium Shading 2 Accent 4" w:semiHidden="0" w:uiPriority="64" w:unhideWhenUsed="0"/>
-    <w:lsdException w:name="Medium List 1 Accent 4" w:semiHidden="0" w:uiPriority="65" w:unhideWhenUsed="0"/>
-    <w:lsdException w:name="Medium List 2 Accent 4" w:semiHidden="0" w:uiPriority="66" w:unhideWhenUsed="0"/>
-    <w:lsdException w:name="Medium Grid 1 Accent 4" w:semiHidden="0" w:uiPriority="67" w:unhideWhenUsed="0"/>
-    <w:lsdException w:name="Medium Grid 2 Accent 4" w:semiHidden="0" w:uiPriority="68" w:unhideWhenUsed="0"/>
-    <w:lsdException w:name="Medium Grid 3 Accent 4" w:semiHidden="0" w:uiPriority="69" w:unhideWhenUsed="0"/>
-    <w:lsdException w:name="Dark List Accent 4" w:semiHidden="0" w:uiPriority="70" w:unhideWhenUsed="0"/>
-    <w:lsdException w:name="Colorful Shading Accent 4" w:semiHidden="0" w:uiPriority="71" w:unhideWhenUsed="0"/>
-    <w:lsdException w:name="Colorful List Accent 4" w:semiHidden="0" w:uiPriority="72" w:unhideWhenUsed="0"/>
-    <w:lsdException w:name="Colorful Grid Accent 4" w:semiHidden="0" w:uiPriority="73" w:unhideWhenUsed="0"/>
-    <w:lsdException w:name="Light Shading Accent 5" w:semiHidden="0" w:uiPriority="60" w:unhideWhenUsed="0"/>
-    <w:lsdException w:name="Light List Accent 5" w:semiHidden="0" w:uiPriority="61" w:unhideWhenUsed="0"/>
-    <w:lsdException w:name="Light Grid Accent 5" w:semiHidden="0" w:uiPriority="62" w:unhideWhenUsed="0"/>
-    <w:lsdException w:name="Medium Shading 1 Accent 5" w:semiHidden="0" w:uiPriority="63" w:unhideWhenUsed="0"/>
-    <w:lsdException w:name="Medium Shading 2 Accent 5" w:semiHidden="0" w:uiPriority="64" w:unhideWhenUsed="0"/>
-    <w:lsdException w:name="Medium List 1 Accent 5" w:semiHidden="0" w:uiPriority="65" w:unhideWhenUsed="0"/>
-    <w:lsdException w:name="Medium List 2 Accent 5" w:semiHidden="0" w:uiPriority="66" w:unhideWhenUsed="0"/>
-    <w:lsdException w:name="Medium Grid 1 Accent 5" w:semiHidden="0" w:uiPriority="67" w:unhideWhenUsed="0"/>
-    <w:lsdException w:name="Medium Grid 2 Accent 5" w:semiHidden="0" w:uiPriority="68" w:unhideWhenUsed="0"/>
-    <w:lsdException w:name="Medium Grid 3 Accent 5" w:semiHidden="0" w:uiPriority="69" w:unhideWhenUsed="0"/>
-    <w:lsdException w:name="Dark List Accent 5" w:semiHidden="0" w:uiPriority="70" w:unhideWhenUsed="0"/>
-    <w:lsdException w:name="Colorful Shading Accent 5" w:semiHidden="0" w:uiPriority="71" w:unhideWhenUsed="0"/>
-    <w:lsdException w:name="Colorful List Accent 5" w:semiHidden="0" w:uiPriority="72" w:unhideWhenUsed="0"/>
-    <w:lsdException w:name="Colorful Grid Accent 5" w:semiHidden="0" w:uiPriority="73" w:unhideWhenUsed="0"/>
-    <w:lsdException w:name="Light Shading Accent 6" w:semiHidden="0" w:uiPriority="60" w:unhideWhenUsed="0"/>
-    <w:lsdException w:name="Light List Accent 6" w:semiHidden="0" w:uiPriority="61" w:unhideWhenUsed="0"/>
-    <w:lsdException w:name="Light Grid Accent 6" w:semiHidden="0" w:uiPriority="62" w:unhideWhenUsed="0"/>
-    <w:lsdException w:name="Medium Shading 1 Accent 6" w:semiHidden="0" w:uiPriority="63" w:unhideWhenUsed="0"/>
-    <w:lsdException w:name="Medium Shading 2 Accent 6" w:semiHidden="0" w:uiPriority="64" w:unhideWhenUsed="0"/>
-    <w:lsdException w:name="Medium List 1 Accent 6" w:semiHidden="0" w:uiPriority="65" w:unhideWhenUsed="0"/>
-    <w:lsdException w:name="Medium List 2 Accent 6" w:semiHidden="0" w:uiPriority="66" w:unhideWhenUsed="0"/>
-    <w:lsdException w:name="Medium Grid 1 Accent 6" w:semiHidden="0" w:uiPriority="67" w:unhideWhenUsed="0"/>
-    <w:lsdException w:name="Medium Grid 2 Accent 6" w:semiHidden="0" w:uiPriority="68" w:unhideWhenUsed="0"/>
-    <w:lsdException w:name="Medium Grid 3 Accent 6" w:semiHidden="0" w:uiPriority="69" w:unhideWhenUsed="0"/>
-    <w:lsdException w:name="Dark List Accent 6" w:semiHidden="0" w:uiPriority="70" w:unhideWhenUsed="0"/>
-    <w:lsdException w:name="Colorful Shading Accent 6" w:semiHidden="0" w:uiPriority="71" w:unhideWhenUsed="0"/>
-    <w:lsdException w:name="Colorful List Accent 6" w:semiHidden="0" w:uiPriority="72" w:unhideWhenUsed="0"/>
-    <w:lsdException w:name="Colorful Grid Accent 6" w:semiHidden="0" w:uiPriority="73" w:unhideWhenUsed="0"/>
-    <w:lsdException w:name="Subtle Emphasis" w:semiHidden="0" w:uiPriority="19" w:unhideWhenUsed="0" w:qFormat="1"/>
-    <w:lsdException w:name="Intense Emphasis" w:semiHidden="0" w:uiPriority="21" w:unhideWhenUsed="0" w:qFormat="1"/>
-    <w:lsdException w:name="Subtle Reference" w:semiHidden="0" w:uiPriority="31" w:unhideWhenUsed="0" w:qFormat="1"/>
-    <w:lsdException w:name="Intense Reference" w:semiHidden="0" w:uiPriority="32" w:unhideWhenUsed="0" w:qFormat="1"/>
-    <w:lsdException w:name="Book Title" w:semiHidden="0" w:uiPriority="33" w:unhideWhenUsed="0" w:qFormat="1"/>
-    <w:lsdException w:name="Bibliography" w:uiPriority="37"/>
-    <w:lsdException w:name="TOC Heading" w:uiPriority="39" w:qFormat="1"/>
-  </w:latentStyles>
-  <w:style w:type="paragraph" w:default="1" w:styleId="Normal">
-    <w:name w:val="Normal"/>
-    <w:qFormat/>
-    <w:rPr>
-      <w:rFonts w:ascii="Wide Latin" w:hAnsi="Wide Latin"/>
-      <w:b/>
-      <w:i/>
-      <w:color w:val="000000"/>
-      <w:kern w:val="28"/>
-      <w:sz w:val="28"/>
-    </w:rPr>
-  </w:style>
-  <w:style w:type="paragraph" w:styleId="Titre1">
-    <w:name w:val="heading 1"/>
-    <w:aliases w:val="t1.T1.Titre 1,t1,T1,heading 1,Titresup,level 1,1,TCSC1,Appendix Hd,ah,AH,First-Order Heading,H11,H]1,1stOrd (I.)"/>
-    <w:basedOn w:val="Normal"/>
-    <w:next w:val="Normal"/>
-    <w:qFormat/>
-    <w:pPr>
-      <w:keepNext/>
-      <w:outlineLvl w:val="0"/>
-    </w:pPr>
-    <w:rPr>
-      <w:rFonts w:ascii="Arial" w:hAnsi="Arial"/>
-      <w:i w:val="0"/>
-      <w:sz w:val="36"/>
-    </w:rPr>
-  </w:style>
-  <w:style w:type="paragraph" w:styleId="Titre2">
-    <w:name w:val="heading 2"/>
-    <w:basedOn w:val="Normal"/>
-    <w:next w:val="Normal"/>
-    <w:qFormat/>
-    <w:pPr>
-      <w:keepNext/>
-      <w:widowControl w:val="0"/>
-      <w:spacing w:before="240" w:after="60"/>
-      <w:outlineLvl w:val="1"/>
-    </w:pPr>
-    <w:rPr>
-      <w:rFonts w:ascii="Times New Roman" w:hAnsi="Times New Roman"/>
-      <w:b w:val="0"/>
-      <w:i w:val="0"/>
-      <w:sz w:val="24"/>
-    </w:rPr>
-  </w:style>
-  <w:style w:type="paragraph" w:styleId="Titre3">
-    <w:name w:val="heading 3"/>
-    <w:basedOn w:val="Normal"/>
-    <w:next w:val="Normal"/>
-    <w:qFormat/>
-    <w:pPr>
-      <w:keepNext/>
-      <w:spacing w:before="240" w:after="60"/>
-      <w:outlineLvl w:val="2"/>
-    </w:pPr>
-    <w:rPr>
-      <w:rFonts w:ascii="Arial" w:hAnsi="Arial"/>
-      <w:sz w:val="24"/>
-    </w:rPr>
-  </w:style>
-  <w:style w:type="paragraph" w:styleId="Titre4">
-    <w:name w:val="heading 4"/>
-    <w:basedOn w:val="Normal"/>
-    <w:next w:val="Normal"/>
-    <w:qFormat/>
-    <w:pPr>
-      <w:keepNext/>
-      <w:spacing w:before="240" w:after="60"/>
-      <w:outlineLvl w:val="3"/>
-    </w:pPr>
-    <w:rPr>
-      <w:rFonts w:ascii="Arial" w:hAnsi="Arial"/>
-      <w:sz w:val="24"/>
-    </w:rPr>
-  </w:style>
-  <w:style w:type="paragraph" w:styleId="Titre5">
-    <w:name w:val="heading 5"/>
-    <w:basedOn w:val="Normal"/>
-    <w:next w:val="Normal"/>
-    <w:qFormat/>
-    <w:pPr>
-      <w:spacing w:before="240" w:after="60"/>
-      <w:outlineLvl w:val="4"/>
-    </w:pPr>
-    <w:rPr>
-      <w:sz w:val="22"/>
-    </w:rPr>
-  </w:style>
-  <w:style w:type="paragraph" w:styleId="Titre6">
-    <w:name w:val="heading 6"/>
-    <w:basedOn w:val="Normal"/>
-    <w:next w:val="Normal"/>
-    <w:qFormat/>
-    <w:pPr>
-      <w:spacing w:before="240" w:after="60"/>
-      <w:outlineLvl w:val="5"/>
-    </w:pPr>
-    <w:rPr>
-      <w:rFonts w:ascii="Times New Roman" w:hAnsi="Times New Roman"/>
-      <w:i w:val="0"/>
-      <w:sz w:val="22"/>
-    </w:rPr>
-  </w:style>
-  <w:style w:type="paragraph" w:styleId="Titre7">
-    <w:name w:val="heading 7"/>
-    <w:basedOn w:val="Normal"/>
-    <w:next w:val="Normal"/>
-    <w:qFormat/>
-    <w:pPr>
-      <w:spacing w:before="240" w:after="60"/>
-      <w:outlineLvl w:val="6"/>
-    </w:pPr>
-    <w:rPr>
-      <w:rFonts w:ascii="Arial" w:hAnsi="Arial"/>
-      <w:sz w:val="20"/>
-    </w:rPr>
-  </w:style>
-  <w:style w:type="paragraph" w:styleId="Titre8">
-    <w:name w:val="heading 8"/>
-    <w:basedOn w:val="Normal"/>
-    <w:next w:val="Normal"/>
-    <w:qFormat/>
-    <w:pPr>
-      <w:spacing w:before="240" w:after="60"/>
-      <w:outlineLvl w:val="7"/>
-    </w:pPr>
-    <w:rPr>
-      <w:rFonts w:ascii="Arial" w:hAnsi="Arial"/>
-      <w:i w:val="0"/>
-      <w:sz w:val="20"/>
-    </w:rPr>
-  </w:style>
-  <w:style w:type="paragraph" w:styleId="Titre9">
-    <w:name w:val="heading 9"/>
-    <w:basedOn w:val="Normal"/>
-    <w:next w:val="Normal"/>
-    <w:qFormat/>
-    <w:pPr>
-      <w:spacing w:before="240" w:after="60"/>
-      <w:outlineLvl w:val="8"/>
-    </w:pPr>
-    <w:rPr>
-      <w:rFonts w:ascii="Arial" w:hAnsi="Arial"/>
-      <w:i w:val="0"/>
-      <w:sz w:val="18"/>
-    </w:rPr>
-  </w:style>
-  <w:style w:type="character" w:default="1" w:styleId="Policepardfaut">
-    <w:name w:val="Default Paragraph Font"/>
-    <w:uiPriority w:val="1"/>
-    <w:semiHidden/>
-    <w:unhideWhenUsed/>
-  </w:style>
-  <w:style w:type="table" w:default="1" w:styleId="TableauNormal">
-    <w:name w:val="Normal Table"/>
-    <w:uiPriority w:val="99"/>
-    <w:semiHidden/>
-    <w:unhideWhenUsed/>
-    <w:tblPr>
-      <w:tblInd w:w="0" w:type="dxa"/>
-      <w:tblCellMar>
-        <w:top w:w="0" w:type="dxa"/>
-        <w:left w:w="108" w:type="dxa"/>
-        <w:bottom w:w="0" w:type="dxa"/>
-        <w:right w:w="108" w:type="dxa"/>
-      </w:tblCellMar>
-    </w:tblPr>
-  </w:style>
-  <w:style w:type="numbering" w:default="1" w:styleId="Aucuneliste">
-    <w:name w:val="No List"/>
-    <w:uiPriority w:val="99"/>
-    <w:semiHidden/>
-    <w:unhideWhenUsed/>
-  </w:style>
-  <w:style w:type="paragraph" w:styleId="Liste">
-    <w:name w:val="List"/>
-    <w:basedOn w:val="Normal"/>
-    <w:semiHidden/>
-    <w:pPr>
-      <w:widowControl w:val="0"/>
-      <w:ind w:left="283" w:hanging="283"/>
-    </w:pPr>
-    <w:rPr>
-      <w:rFonts w:ascii="Times New Roman" w:hAnsi="Times New Roman"/>
-      <w:b w:val="0"/>
-      <w:i w:val="0"/>
-      <w:color w:val="auto"/>
-      <w:kern w:val="0"/>
-      <w:sz w:val="24"/>
-    </w:rPr>
-  </w:style>
-  <w:style w:type="paragraph" w:styleId="Liste2">
-    <w:name w:val="List 2"/>
-    <w:basedOn w:val="Normal"/>
-    <w:semiHidden/>
-    <w:pPr>
-      <w:widowControl w:val="0"/>
-      <w:ind w:left="566" w:hanging="283"/>
-    </w:pPr>
-    <w:rPr>
-      <w:rFonts w:ascii="Times New Roman" w:hAnsi="Times New Roman"/>
-      <w:b w:val="0"/>
-      <w:i w:val="0"/>
-      <w:color w:val="auto"/>
-      <w:kern w:val="0"/>
-      <w:sz w:val="24"/>
-    </w:rPr>
-  </w:style>
-  <w:style w:type="paragraph" w:styleId="Liste3">
-    <w:name w:val="List 3"/>
-    <w:basedOn w:val="Normal"/>
-    <w:semiHidden/>
-    <w:pPr>
-      <w:widowControl w:val="0"/>
-      <w:ind w:left="849" w:hanging="283"/>
-    </w:pPr>
-    <w:rPr>
-      <w:rFonts w:ascii="Times New Roman" w:hAnsi="Times New Roman"/>
-      <w:b w:val="0"/>
-      <w:i w:val="0"/>
-      <w:color w:val="auto"/>
-      <w:kern w:val="0"/>
-      <w:sz w:val="24"/>
-    </w:rPr>
-  </w:style>
-  <w:style w:type="paragraph" w:styleId="Listepuces2">
-    <w:name w:val="List Bullet 2"/>
-    <w:basedOn w:val="Normal"/>
-    <w:semiHidden/>
-    <w:pPr>
-      <w:widowControl w:val="0"/>
-      <w:ind w:left="283"/>
-    </w:pPr>
-    <w:rPr>
-      <w:rFonts w:ascii="Times New Roman" w:hAnsi="Times New Roman"/>
-      <w:b w:val="0"/>
-      <w:i w:val="0"/>
-      <w:color w:val="auto"/>
-      <w:kern w:val="0"/>
-      <w:sz w:val="24"/>
-    </w:rPr>
-  </w:style>
-  <w:style w:type="paragraph" w:styleId="Corpsdetexte">
-    <w:name w:val="Body Text"/>
-    <w:basedOn w:val="Normal"/>
-    <w:semiHidden/>
-    <w:pPr>
-      <w:widowControl w:val="0"/>
-      <w:spacing w:after="120"/>
-    </w:pPr>
-    <w:rPr>
-      <w:rFonts w:ascii="Times New Roman" w:hAnsi="Times New Roman"/>
-      <w:b w:val="0"/>
-      <w:i w:val="0"/>
-      <w:color w:val="auto"/>
-      <w:kern w:val="0"/>
-      <w:sz w:val="24"/>
-    </w:rPr>
-  </w:style>
-  <w:style w:type="paragraph" w:styleId="En-tte">
-    <w:name w:val="header"/>
-    <w:basedOn w:val="Normal"/>
-    <w:link w:val="En-tteCar"/>
-    <w:uiPriority w:val="99"/>
-    <w:pPr>
-      <w:tabs>
-        <w:tab w:val="center" w:pos="4536"/>
-        <w:tab w:val="right" w:pos="9072"/>
-      </w:tabs>
-    </w:pPr>
-  </w:style>
-  <w:style w:type="paragraph" w:styleId="Pieddepage">
-    <w:name w:val="footer"/>
-    <w:basedOn w:val="Normal"/>
-    <w:semiHidden/>
-    <w:pPr>
-      <w:tabs>
-        <w:tab w:val="center" w:pos="4536"/>
-        <w:tab w:val="right" w:pos="9072"/>
-      </w:tabs>
-    </w:pPr>
-  </w:style>
-  <w:style w:type="character" w:styleId="Numrodepage">
-    <w:name w:val="page number"/>
-    <w:basedOn w:val="Policepardfaut"/>
-    <w:semiHidden/>
-  </w:style>
-  <w:style w:type="character" w:customStyle="1" w:styleId="En-tteCar">
-    <w:name w:val="En-tête Car"/>
-    <w:link w:val="En-tte"/>
-    <w:uiPriority w:val="99"/>
-    <w:rsid w:val="00602548"/>
-    <w:rPr>
-      <w:rFonts w:ascii="Wide Latin" w:hAnsi="Wide Latin"/>
-      <w:b/>
-      <w:i/>
-      <w:color w:val="000000"/>
-      <w:kern w:val="28"/>
-      <w:sz w:val="28"/>
-    </w:rPr>
-  </w:style>
-  <w:style w:type="paragraph" w:customStyle="1" w:styleId="Chapitre1">
-    <w:name w:val="Chapitre1"/>
-    <w:basedOn w:val="Liste2"/>
-    <w:pPr>
-      <w:numPr>
-        <w:numId w:val="1"/>
-      </w:numPr>
-      <w:spacing w:before="240"/>
-      <w:ind w:left="568" w:hanging="284"/>
-      <w:outlineLvl w:val="0"/>
-    </w:pPr>
-    <w:rPr>
-      <w:rFonts w:ascii="Arial" w:hAnsi="Arial"/>
-      <w:b/>
-      <w:u w:val="single"/>
-    </w:rPr>
-  </w:style>
-  <w:style w:type="paragraph" w:customStyle="1" w:styleId="Chapitre2">
-    <w:name w:val="Chapitre2"/>
-    <w:basedOn w:val="Chapitre1"/>
-    <w:pPr>
-      <w:numPr>
-        <w:ilvl w:val="1"/>
-      </w:numPr>
-      <w:spacing w:before="120"/>
-      <w:outlineLvl w:val="1"/>
-    </w:pPr>
-    <w:rPr>
-      <w:b w:val="0"/>
-      <w:u w:val="none"/>
-    </w:rPr>
-  </w:style>
-  <w:style w:type="paragraph" w:customStyle="1" w:styleId="Recommandation">
-    <w:name w:val="Recommandation"/>
-    <w:basedOn w:val="Liste2"/>
-    <w:rsid w:val="006E5BD9"/>
-    <w:pPr>
-      <w:numPr>
-        <w:numId w:val="19"/>
-      </w:numPr>
-      <w:jc w:val="both"/>
-    </w:pPr>
-    <w:rPr>
-      <w:rFonts w:ascii="Arial" w:hAnsi="Arial"/>
-      <w:i/>
-      <w:color w:val="0000FF"/>
-    </w:rPr>
-  </w:style>
-  <w:style w:type="paragraph" w:styleId="Paragraphedeliste">
-    <w:name w:val="List Paragraph"/>
-    <w:basedOn w:val="Normal"/>
-    <w:uiPriority w:val="34"/>
-    <w:qFormat/>
-    <w:rsid w:val="008F62E6"/>
-    <w:pPr>
-      <w:ind w:left="708"/>
-    </w:pPr>
-  </w:style>
-  <w:style w:type="paragraph" w:styleId="Textedebulles">
-    <w:name w:val="Balloon Text"/>
-    <w:basedOn w:val="Normal"/>
-    <w:link w:val="TextedebullesCar"/>
-    <w:uiPriority w:val="99"/>
-    <w:semiHidden/>
-    <w:unhideWhenUsed/>
-    <w:rsid w:val="000C0F94"/>
-    <w:rPr>
-      <w:rFonts w:ascii="Tahoma" w:hAnsi="Tahoma" w:cs="Tahoma"/>
-      <w:sz w:val="16"/>
-      <w:szCs w:val="16"/>
-    </w:rPr>
-  </w:style>
-  <w:style w:type="character" w:customStyle="1" w:styleId="TextedebullesCar">
-    <w:name w:val="Texte de bulles Car"/>
-    <w:basedOn w:val="Policepardfaut"/>
-    <w:link w:val="Textedebulles"/>
-    <w:uiPriority w:val="99"/>
-    <w:semiHidden/>
-    <w:rsid w:val="000C0F94"/>
-    <w:rPr>
-      <w:rFonts w:ascii="Tahoma" w:hAnsi="Tahoma" w:cs="Tahoma"/>
-      <w:b/>
-      <w:i/>
-      <w:color w:val="000000"/>
-      <w:kern w:val="28"/>
-      <w:sz w:val="16"/>
-      <w:szCs w:val="16"/>
-    </w:rPr>
-  </w:style>
-  <w:style w:type="paragraph" w:customStyle="1" w:styleId="Default">
-    <w:name w:val="Default"/>
-    <w:rsid w:val="00F2345E"/>
-    <w:pPr>
-      <w:autoSpaceDE w:val="0"/>
-      <w:autoSpaceDN w:val="0"/>
-      <w:adjustRightInd w:val="0"/>
-    </w:pPr>
-    <w:rPr>
-      <w:rFonts w:ascii="Symbol" w:hAnsi="Symbol" w:cs="Symbol"/>
-      <w:color w:val="000000"/>
-      <w:sz w:val="24"/>
-      <w:szCs w:val="24"/>
-    </w:rPr>
-  </w:style>
-</w:styles>
-</file>
-
-<file path=word/stylesWithEffects.xml><?xml version="1.0" encoding="utf-8"?>
-<w:styles xmlns:wpc="http://schemas.microsoft.com/office/word/2010/wordprocessingCanvas" xmlns:mc="http://schemas.openxmlformats.org/markup-compatibility/2006" xmlns:o="urn:schemas-microsoft-com:office:office" xmlns:r="http://schemas.openxmlformats.org/officeDocument/2006/relationships" xmlns:m="http://schemas.openxmlformats.org/officeDocument/2006/math" xmlns:v="urn:schemas-microsoft-com:vml" xmlns:wp14="http://schemas.microsoft.com/office/word/2010/wordprocessingDrawing" xmlns:wp="http://schemas.openxmlformats.org/drawingml/2006/wordprocessingDrawing" xmlns:w10="urn:schemas-microsoft-com:office:word" xmlns:w="http://schemas.openxmlformats.org/wordprocessingml/2006/main" xmlns:w14="http://schemas.microsoft.com/office/word/2010/wordml" xmlns:wpg="http://schemas.microsoft.com/office/word/2010/wordprocessingGroup" xmlns:wpi="http://schemas.microsoft.com/office/word/2010/wordprocessingInk" xmlns:wne="http://schemas.microsoft.com/office/word/2006/wordml" xmlns:wps="http://schemas.microsoft.com/office/word/2010/wordprocessingShape" mc:Ignorable="w14 wp14">
-  <w:docDefaults>
-    <w:rPrDefault>
-      <w:rPr>
-        <w:rFonts w:ascii="Times New Roman" w:eastAsia="Times New Roman" w:hAnsi="Times New Roman" w:cs="Times New Roman"/>
-        <w:lang w:val="fr-FR" w:eastAsia="fr-FR" w:bidi="ar-SA"/>
-      </w:rPr>
-    </w:rPrDefault>
-    <w:pPrDefault/>
-  </w:docDefaults>
-  <w:latentStyles w:defLockedState="0" w:defUIPriority="99" w:defSemiHidden="1" w:defUnhideWhenUsed="1" w:defQFormat="0" w:count="267">
-    <w:lsdException w:name="Normal" w:semiHidden="0" w:uiPriority="0" w:unhideWhenUsed="0" w:qFormat="1"/>
-    <w:lsdException w:name="heading 1" w:semiHidden="0" w:uiPriority="0" w:unhideWhenUsed="0" w:qFormat="1"/>
-    <w:lsdException w:name="heading 2" w:semiHidden="0" w:uiPriority="9" w:unhideWhenUsed="0" w:qFormat="1"/>
-    <w:lsdException w:name="heading 3" w:semiHidden="0" w:uiPriority="9" w:unhideWhenUsed="0" w:qFormat="1"/>
-    <w:lsdException w:name="heading 4" w:semiHidden="0" w:uiPriority="9" w:unhideWhenUsed="0" w:qFormat="1"/>
-    <w:lsdException w:name="heading 5" w:semiHidden="0" w:uiPriority="9" w:unhideWhenUsed="0" w:qFormat="1"/>
-    <w:lsdException w:name="heading 6" w:semiHidden="0" w:uiPriority="9" w:unhideWhenUsed="0" w:qFormat="1"/>
-    <w:lsdException w:name="heading 7" w:semiHidden="0" w:uiPriority="9" w:unhideWhenUsed="0" w:qFormat="1"/>
-    <w:lsdException w:name="heading 8" w:semiHidden="0" w:uiPriority="9" w:unhideWhenUsed="0" w:qFormat="1"/>
-    <w:lsdException w:name="heading 9" w:semiHidden="0" w:uiPriority="9" w:unhideWhenUsed="0" w:qFormat="1"/>
-    <w:lsdException w:name="toc 1" w:uiPriority="39"/>
-    <w:lsdException w:name="toc 2" w:uiPriority="39"/>
-    <w:lsdException w:name="toc 3" w:uiPriority="39"/>
-    <w:lsdException w:name="toc 4" w:uiPriority="39"/>
-    <w:lsdException w:name="toc 5" w:uiPriority="39"/>
-    <w:lsdException w:name="toc 6" w:uiPriority="39"/>
-    <w:lsdException w:name="toc 7" w:uiPriority="39"/>
-    <w:lsdException w:name="toc 8" w:uiPriority="39"/>
-    <w:lsdException w:name="toc 9" w:uiPriority="39"/>
-    <w:lsdException w:name="caption" w:uiPriority="35" w:qFormat="1"/>
-    <w:lsdException w:name="Title" w:semiHidden="0" w:uiPriority="10" w:unhideWhenUsed="0" w:qFormat="1"/>
-    <w:lsdException w:name="Default Paragraph Font" w:uiPriority="1"/>
-    <w:lsdException w:name="Subtitle" w:semiHidden="0" w:uiPriority="11" w:unhideWhenUsed="0" w:qFormat="1"/>
-    <w:lsdException w:name="Strong" w:semiHidden="0" w:uiPriority="22" w:unhideWhenUsed="0" w:qFormat="1"/>
-    <w:lsdException w:name="Emphasis" w:semiHidden="0" w:uiPriority="20" w:unhideWhenUsed="0" w:qFormat="1"/>
-    <w:lsdException w:name="Table Grid" w:semiHidden="0" w:uiPriority="59" w:unhideWhenUsed="0"/>
-    <w:lsdException w:name="Placeholder Text" w:unhideWhenUsed="0"/>
-    <w:lsdException w:name="No Spacing" w:semiHidden="0" w:uiPriority="1" w:unhideWhenUsed="0" w:qFormat="1"/>
-    <w:lsdException w:name="Light Shading" w:semiHidden="0" w:uiPriority="60" w:unhideWhenUsed="0"/>
-    <w:lsdException w:name="Light List" w:semiHidden="0" w:uiPriority="61" w:unhideWhenUsed="0"/>
-    <w:lsdException w:name="Light Grid" w:semiHidden="0" w:uiPriority="62" w:unhideWhenUsed="0"/>
-    <w:lsdException w:name="Medium Shading 1" w:semiHidden="0" w:uiPriority="63" w:unhideWhenUsed="0"/>
-    <w:lsdException w:name="Medium Shading 2" w:semiHidden="0" w:uiPriority="64" w:unhideWhenUsed="0"/>
-    <w:lsdException w:name="Medium List 1" w:semiHidden="0" w:uiPriority="65" w:unhideWhenUsed="0"/>
-    <w:lsdException w:name="Medium List 2" w:semiHidden="0" w:uiPriority="66" w:unhideWhenUsed="0"/>
-    <w:lsdException w:name="Medium Grid 1" w:semiHidden="0" w:uiPriority="67" w:unhideWhenUsed="0"/>
-    <w:lsdException w:name="Medium Grid 2" w:semiHidden="0" w:uiPriority="68" w:unhideWhenUsed="0"/>
-    <w:lsdException w:name="Medium Grid 3" w:semiHidden="0" w:uiPriority="69" w:unhideWhenUsed="0"/>
-    <w:lsdException w:name="Dark List" w:semiHidden="0" w:uiPriority="70" w:unhideWhenUsed="0"/>
-    <w:lsdException w:name="Colorful Shading" w:semiHidden="0" w:uiPriority="71" w:unhideWhenUsed="0"/>
-    <w:lsdException w:name="Colorful List" w:semiHidden="0" w:uiPriority="72" w:unhideWhenUsed="0"/>
-    <w:lsdException w:name="Colorful Grid" w:semiHidden="0" w:uiPriority="73" w:unhideWhenUsed="0"/>
-    <w:lsdException w:name="Light Shading Accent 1" w:semiHidden="0" w:uiPriority="60" w:unhideWhenUsed="0"/>
-    <w:lsdException w:name="Light List Accent 1" w:semiHidden="0" w:uiPriority="61" w:unhideWhenUsed="0"/>
-    <w:lsdException w:name="Light Grid Accent 1" w:semiHidden="0" w:uiPriority="62" w:unhideWhenUsed="0"/>
-    <w:lsdException w:name="Medium Shading 1 Accent 1" w:semiHidden="0" w:uiPriority="63" w:unhideWhenUsed="0"/>
-    <w:lsdException w:name="Medium Shading 2 Accent 1" w:semiHidden="0" w:uiPriority="64" w:unhideWhenUsed="0"/>
-    <w:lsdException w:name="Medium List 1 Accent 1" w:semiHidden="0" w:uiPriority="65" w:unhideWhenUsed="0"/>
-    <w:lsdException w:name="Revision" w:unhideWhenUsed="0"/>
-    <w:lsdException w:name="List Paragraph" w:semiHidden="0" w:uiPriority="34" w:unhideWhenUsed="0" w:qFormat="1"/>
-    <w:lsdException w:name="Quote" w:semiHidden="0" w:uiPriority="29" w:unhideWhenUsed="0" w:qFormat="1"/>
-    <w:lsdException w:name="Intense Quote" w:semiHidden="0" w:uiPriority="30" w:unhideWhenUsed="0" w:qFormat="1"/>
-    <w:lsdException w:name="Medium List 2 Accent 1" w:semiHidden="0" w:uiPriority="66" w:unhideWhenUsed="0"/>
-    <w:lsdException w:name="Medium Grid 1 Accent 1" w:semiHidden="0" w:uiPriority="67" w:unhideWhenUsed="0"/>
-    <w:lsdException w:name="Medium Grid 2 Accent 1" w:semiHidden="0" w:uiPriority="68" w:unhideWhenUsed="0"/>
-    <w:lsdException w:name="Medium Grid 3 Accent 1" w:semiHidden="0" w:uiPriority="69" w:unhideWhenUsed="0"/>
-    <w:lsdException w:name="Dark List Accent 1" w:semiHidden="0" w:uiPriority="70" w:unhideWhenUsed="0"/>
-    <w:lsdException w:name="Colorful Shading Accent 1" w:semiHidden="0" w:uiPriority="71" w:unhideWhenUsed="0"/>
-    <w:lsdException w:name="Colorful List Accent 1" w:semiHidden="0" w:uiPriority="72" w:unhideWhenUsed="0"/>
-    <w:lsdException w:name="Colorful Grid Accent 1" w:semiHidden="0" w:uiPriority="73" w:unhideWhenUsed="0"/>
-    <w:lsdException w:name="Light Shading Accent 2" w:semiHidden="0" w:uiPriority="60" w:unhideWhenUsed="0"/>
-    <w:lsdException w:name="Light List Accent 2" w:semiHidden="0" w:uiPriority="61" w:unhideWhenUsed="0"/>
-    <w:lsdException w:name="Light Grid Accent 2" w:semiHidden="0" w:uiPriority="62" w:unhideWhenUsed="0"/>
-    <w:lsdException w:name="Medium Shading 1 Accent 2" w:semiHidden="0" w:uiPriority="63" w:unhideWhenUsed="0"/>
-    <w:lsdException w:name="Medium Shading 2 Accent 2" w:semiHidden="0" w:uiPriority="64" w:unhideWhenUsed="0"/>
-    <w:lsdException w:name="Medium List 1 Accent 2" w:semiHidden="0" w:uiPriority="65" w:unhideWhenUsed="0"/>
-    <w:lsdException w:name="Medium List 2 Accent 2" w:semiHidden="0" w:uiPriority="66" w:unhideWhenUsed="0"/>
-    <w:lsdException w:name="Medium Grid 1 Accent 2" w:semiHidden="0" w:uiPriority="67" w:unhideWhenUsed="0"/>
-    <w:lsdException w:name="Medium Grid 2 Accent 2" w:semiHidden="0" w:uiPriority="68" w:unhideWhenUsed="0"/>
-    <w:lsdException w:name="Medium Grid 3 Accent 2" w:semiHidden="0" w:uiPriority="69" w:unhideWhenUsed="0"/>
-    <w:lsdException w:name="Dark List Accent 2" w:semiHidden="0" w:uiPriority="70" w:unhideWhenUsed="0"/>
-    <w:lsdException w:name="Colorful Shading Accent 2" w:semiHidden="0" w:uiPriority="71" w:unhideWhenUsed="0"/>
-    <w:lsdException w:name="Colorful List Accent 2" w:semiHidden="0" w:uiPriority="72" w:unhideWhenUsed="0"/>
-    <w:lsdException w:name="Colorful Grid Accent 2" w:semiHidden="0" w:uiPriority="73" w:unhideWhenUsed="0"/>
-    <w:lsdException w:name="Light Shading Accent 3" w:semiHidden="0" w:uiPriority="60" w:unhideWhenUsed="0"/>
-    <w:lsdException w:name="Light List Accent 3" w:semiHidden="0" w:uiPriority="61" w:unhideWhenUsed="0"/>
-    <w:lsdException w:name="Light Grid Accent 3" w:semiHidden="0" w:uiPriority="62" w:unhideWhenUsed="0"/>
-    <w:lsdException w:name="Medium Shading 1 Accent 3" w:semiHidden="0" w:uiPriority="63" w:unhideWhenUsed="0"/>
-    <w:lsdException w:name="Medium Shading 2 Accent 3" w:semiHidden="0" w:uiPriority="64" w:unhideWhenUsed="0"/>
-    <w:lsdException w:name="Medium List 1 Accent 3" w:semiHidden="0" w:uiPriority="65" w:unhideWhenUsed="0"/>
-    <w:lsdException w:name="Medium List 2 Accent 3" w:semiHidden="0" w:uiPriority="66" w:unhideWhenUsed="0"/>
-    <w:lsdException w:name="Medium Grid 1 Accent 3" w:semiHidden="0" w:uiPriority="67" w:unhideWhenUsed="0"/>
-    <w:lsdException w:name="Medium Grid 2 Accent 3" w:semiHidden="0" w:uiPriority="68" w:unhideWhenUsed="0"/>
-    <w:lsdException w:name="Medium Grid 3 Accent 3" w:semiHidden="0" w:uiPriority="69" w:unhideWhenUsed="0"/>
-    <w:lsdException w:name="Dark List Accent 3" w:semiHidden="0" w:uiPriority="70" w:unhideWhenUsed="0"/>
-    <w:lsdException w:name="Colorful Shading Accent 3" w:semiHidden="0" w:uiPriority="71" w:unhideWhenUsed="0"/>
-    <w:lsdException w:name="Colorful List Accent 3" w:semiHidden="0" w:uiPriority="72" w:unhideWhenUsed="0"/>
-    <w:lsdException w:name="Colorful Grid Accent 3" w:semiHidden="0" w:uiPriority="73" w:unhideWhenUsed="0"/>
-    <w:lsdException w:name="Light Shading Accent 4" w:semiHidden="0" w:uiPriority="60" w:unhideWhenUsed="0"/>
-    <w:lsdException w:name="Light List Accent 4" w:semiHidden="0" w:uiPriority="61" w:unhideWhenUsed="0"/>
-    <w:lsdException w:name="Light Grid Accent 4" w:semiHidden="0" w:uiPriority="62" w:unhideWhenUsed="0"/>
-    <w:lsdException w:name="Medium Shading 1 Accent 4" w:semiHidden="0" w:uiPriority="63" w:unhideWhenUsed="0"/>
-    <w:lsdException w:name="Medium Shading 2 Accent 4" w:semiHidden="0" w:uiPriority="64" w:unhideWhenUsed="0"/>
-    <w:lsdException w:name="Medium List 1 Accent 4" w:semiHidden="0" w:uiPriority="65" w:unhideWhenUsed="0"/>
-    <w:lsdException w:name="Medium List 2 Accent 4" w:semiHidden="0" w:uiPriority="66" w:unhideWhenUsed="0"/>
-    <w:lsdException w:name="Medium Grid 1 Accent 4" w:semiHidden="0" w:uiPriority="67" w:unhideWhenUsed="0"/>
-    <w:lsdException w:name="Medium Grid 2 Accent 4" w:semiHidden="0" w:uiPriority="68" w:unhideWhenUsed="0"/>
-    <w:lsdException w:name="Medium Grid 3 Accent 4" w:semiHidden="0" w:uiPriority="69" w:unhideWhenUsed="0"/>
-    <w:lsdException w:name="Dark List Accent 4" w:semiHidden="0" w:uiPriority="70" w:unhideWhenUsed="0"/>
-    <w:lsdException w:name="Colorful Shading Accent 4" w:semiHidden="0" w:uiPriority="71" w:unhideWhenUsed="0"/>
-    <w:lsdException w:name="Colorful List Accent 4" w:semiHidden="0" w:uiPriority="72" w:unhideWhenUsed="0"/>
-    <w:lsdException w:name="Colorful Grid Accent 4" w:semiHidden="0" w:uiPriority="73" w:unhideWhenUsed="0"/>
-    <w:lsdException w:name="Light Shading Accent 5" w:semiHidden="0" w:uiPriority="60" w:unhideWhenUsed="0"/>
-    <w:lsdException w:name="Light List Accent 5" w:semiHidden="0" w:uiPriority="61" w:unhideWhenUsed="0"/>
-    <w:lsdException w:name="Light Grid Accent 5" w:semiHidden="0" w:uiPriority="62" w:unhideWhenUsed="0"/>
-    <w:lsdException w:name="Medium Shading 1 Accent 5" w:semiHidden="0" w:uiPriority="63" w:unhideWhenUsed="0"/>
-    <w:lsdException w:name="Medium Shading 2 Accent 5" w:semiHidden="0" w:uiPriority="64" w:unhideWhenUsed="0"/>
-    <w:lsdException w:name="Medium List 1 Accent 5" w:semiHidden="0" w:uiPriority="65" w:unhideWhenUsed="0"/>
-    <w:lsdException w:name="Medium List 2 Accent 5" w:semiHidden="0" w:uiPriority="66" w:unhideWhenUsed="0"/>
-    <w:lsdException w:name="Medium Grid 1 Accent 5" w:semiHidden="0" w:uiPriority="67" w:unhideWhenUsed="0"/>
-    <w:lsdException w:name="Medium Grid 2 Accent 5" w:semiHidden="0" w:uiPriority="68" w:unhideWhenUsed="0"/>
-    <w:lsdException w:name="Medium Grid 3 Accent 5" w:semiHidden="0" w:uiPriority="69" w:unhideWhenUsed="0"/>
-    <w:lsdException w:name="Dark List Accent 5" w:semiHidden="0" w:uiPriority="70" w:unhideWhenUsed="0"/>
-    <w:lsdException w:name="Colorful Shading Accent 5" w:semiHidden="0" w:uiPriority="71" w:unhideWhenUsed="0"/>
-    <w:lsdException w:name="Colorful List Accent 5" w:semiHidden="0" w:uiPriority="72" w:unhideWhenUsed="0"/>
-    <w:lsdException w:name="Colorful Grid Accent 5" w:semiHidden="0" w:uiPriority="73" w:unhideWhenUsed="0"/>
-    <w:lsdException w:name="Light Shading Accent 6" w:semiHidden="0" w:uiPriority="60" w:unhideWhenUsed="0"/>
-    <w:lsdException w:name="Light List Accent 6" w:semiHidden="0" w:uiPriority="61" w:unhideWhenUsed="0"/>
-    <w:lsdException w:name="Light Grid Accent 6" w:semiHidden="0" w:uiPriority="62" w:unhideWhenUsed="0"/>
-    <w:lsdException w:name="Medium Shading 1 Accent 6" w:semiHidden="0" w:uiPriority="63" w:unhideWhenUsed="0"/>
-    <w:lsdException w:name="Medium Shading 2 Accent 6" w:semiHidden="0" w:uiPriority="64" w:unhideWhenUsed="0"/>
-    <w:lsdException w:name="Medium List 1 Accent 6" w:semiHidden="0" w:uiPriority="65" w:unhideWhenUsed="0"/>
-    <w:lsdException w:name="Medium List 2 Accent 6" w:semiHidden="0" w:uiPriority="66" w:unhideWhenUsed="0"/>
-    <w:lsdException w:name="Medium Grid 1 Accent 6" w:semiHidden="0" w:uiPriority="67" w:unhideWhenUsed="0"/>
-    <w:lsdException w:name="Medium Grid 2 Accent 6" w:semiHidden="0" w:uiPriority="68" w:unhideWhenUsed="0"/>
-    <w:lsdException w:name="Medium Grid 3 Accent 6" w:semiHidden="0" w:uiPriority="69" w:unhideWhenUsed="0"/>
-    <w:lsdException w:name="Dark List Accent 6" w:semiHidden="0" w:uiPriority="70" w:unhideWhenUsed="0"/>
-    <w:lsdException w:name="Colorful Shading Accent 6" w:semiHidden="0" w:uiPriority="71" w:unhideWhenUsed="0"/>
-    <w:lsdException w:name="Colorful List Accent 6" w:semiHidden="0" w:uiPriority="72" w:unhideWhenUsed="0"/>
-    <w:lsdException w:name="Colorful Grid Accent 6" w:semiHidden="0" w:uiPriority="73" w:unhideWhenUsed="0"/>
-    <w:lsdException w:name="Subtle Emphasis" w:semiHidden="0" w:uiPriority="19" w:unhideWhenUsed="0" w:qFormat="1"/>
-    <w:lsdException w:name="Intense Emphasis" w:semiHidden="0" w:uiPriority="21" w:unhideWhenUsed="0" w:qFormat="1"/>
-    <w:lsdException w:name="Subtle Reference" w:semiHidden="0" w:uiPriority="31" w:unhideWhenUsed="0" w:qFormat="1"/>
-    <w:lsdException w:name="Intense Reference" w:semiHidden="0" w:uiPriority="32" w:unhideWhenUsed="0" w:qFormat="1"/>
-    <w:lsdException w:name="Book Title" w:semiHidden="0" w:uiPriority="33" w:unhideWhenUsed="0" w:qFormat="1"/>
-    <w:lsdException w:name="Bibliography" w:uiPriority="37"/>
-    <w:lsdException w:name="TOC Heading" w:uiPriority="39" w:qFormat="1"/>
+  <w:latentStyles w:defLockedState="0" w:defUIPriority="99" w:defSemiHidden="0" w:defUnhideWhenUsed="0" w:defQFormat="0" w:count="371">
+    <w:lsdException w:name="Normal" w:uiPriority="0" w:qFormat="1"/>
+    <w:lsdException w:name="heading 1" w:uiPriority="0" w:qFormat="1"/>
+    <w:lsdException w:name="heading 2" w:uiPriority="9" w:qFormat="1"/>
+    <w:lsdException w:name="heading 3" w:uiPriority="9" w:qFormat="1"/>
+    <w:lsdException w:name="heading 4" w:uiPriority="9" w:qFormat="1"/>
+    <w:lsdException w:name="heading 5" w:uiPriority="9" w:qFormat="1"/>
+    <w:lsdException w:name="heading 6" w:uiPriority="9" w:qFormat="1"/>
+    <w:lsdException w:name="heading 7" w:uiPriority="9" w:qFormat="1"/>
+    <w:lsdException w:name="heading 8" w:uiPriority="9" w:qFormat="1"/>
+    <w:lsdException w:name="heading 9" w:uiPriority="9" w:qFormat="1"/>
+    <w:lsdException w:name="index 1" w:semiHidden="1" w:unhideWhenUsed="1"/>
+    <w:lsdException w:name="index 2" w:semiHidden="1" w:unhideWhenUsed="1"/>
+    <w:lsdException w:name="index 3" w:semiHidden="1" w:unhideWhenUsed="1"/>
+    <w:lsdException w:name="index 4" w:semiHidden="1" w:unhideWhenUsed="1"/>
+    <w:lsdException w:name="index 5" w:semiHidden="1" w:unhideWhenUsed="1"/>
+    <w:lsdException w:name="index 6" w:semiHidden="1" w:unhideWhenUsed="1"/>
+    <w:lsdException w:name="index 7" w:semiHidden="1" w:unhideWhenUsed="1"/>
+    <w:lsdException w:name="index 8" w:semiHidden="1" w:unhideWhenUsed="1"/>
+    <w:lsdException w:name="index 9" w:semiHidden="1" w:unhideWhenUsed="1"/>
+    <w:lsdException w:name="toc 1" w:semiHidden="1" w:uiPriority="39" w:unhideWhenUsed="1"/>
+    <w:lsdException w:name="toc 2" w:semiHidden="1" w:uiPriority="39" w:unhideWhenUsed="1"/>
+    <w:lsdException w:name="toc 3" w:semiHidden="1" w:uiPriority="39" w:unhideWhenUsed="1"/>
+    <w:lsdException w:name="toc 4" w:semiHidden="1" w:uiPriority="39" w:unhideWhenUsed="1"/>
+    <w:lsdException w:name="toc 5" w:semiHidden="1" w:uiPriority="39" w:unhideWhenUsed="1"/>
+    <w:lsdException w:name="toc 6" w:semiHidden="1" w:uiPriority="39" w:unhideWhenUsed="1"/>
+    <w:lsdException w:name="toc 7" w:semiHidden="1" w:uiPriority="39" w:unhideWhenUsed="1"/>
+    <w:lsdException w:name="toc 8" w:semiHidden="1" w:uiPriority="39" w:unhideWhenUsed="1"/>
+    <w:lsdException w:name="toc 9" w:semiHidden="1" w:uiPriority="39" w:unhideWhenUsed="1"/>
+    <w:lsdException w:name="Normal Indent" w:semiHidden="1" w:unhideWhenUsed="1"/>
+    <w:lsdException w:name="footnote text" w:semiHidden="1" w:unhideWhenUsed="1"/>
+    <w:lsdException w:name="annotation text" w:semiHidden="1" w:unhideWhenUsed="1"/>
+    <w:lsdException w:name="header" w:semiHidden="1" w:unhideWhenUsed="1"/>
+    <w:lsdException w:name="footer" w:semiHidden="1" w:unhideWhenUsed="1"/>
+    <w:lsdException w:name="index heading" w:semiHidden="1" w:unhideWhenUsed="1"/>
+    <w:lsdException w:name="caption" w:semiHidden="1" w:uiPriority="35" w:unhideWhenUsed="1" w:qFormat="1"/>
+    <w:lsdException w:name="table of figures" w:semiHidden="1" w:unhideWhenUsed="1"/>
+    <w:lsdException w:name="envelope address" w:semiHidden="1" w:unhideWhenUsed="1"/>
+    <w:lsdException w:name="envelope return" w:semiHidden="1" w:unhideWhenUsed="1"/>
+    <w:lsdException w:name="footnote reference" w:semiHidden="1" w:unhideWhenUsed="1"/>
+    <w:lsdException w:name="annotation reference" w:semiHidden="1" w:unhideWhenUsed="1"/>
+    <w:lsdException w:name="line number" w:semiHidden="1" w:unhideWhenUsed="1"/>
+    <w:lsdException w:name="page number" w:semiHidden="1" w:unhideWhenUsed="1"/>
+    <w:lsdException w:name="endnote reference" w:semiHidden="1" w:unhideWhenUsed="1"/>
+    <w:lsdException w:name="endnote text" w:semiHidden="1" w:unhideWhenUsed="1"/>
+    <w:lsdException w:name="table of authorities" w:semiHidden="1" w:unhideWhenUsed="1"/>
+    <w:lsdException w:name="macro" w:semiHidden="1" w:unhideWhenUsed="1"/>
+    <w:lsdException w:name="toa heading" w:semiHidden="1" w:unhideWhenUsed="1"/>
+    <w:lsdException w:name="List" w:semiHidden="1" w:unhideWhenUsed="1"/>
+    <w:lsdException w:name="List Bullet" w:semiHidden="1" w:unhideWhenUsed="1"/>
+    <w:lsdException w:name="List Number" w:semiHidden="1" w:unhideWhenUsed="1"/>
+    <w:lsdException w:name="List 2" w:semiHidden="1" w:unhideWhenUsed="1"/>
+    <w:lsdException w:name="List 3" w:semiHidden="1" w:unhideWhenUsed="1"/>
+    <w:lsdException w:name="List 4" w:semiHidden="1" w:unhideWhenUsed="1"/>
+    <w:lsdException w:name="List 5" w:semiHidden="1" w:unhideWhenUsed="1"/>
+    <w:lsdException w:name="List Bullet 2" w:semiHidden="1" w:unhideWhenUsed="1"/>
+    <w:lsdException w:name="List Bullet 3" w:semiHidden="1" w:unhideWhenUsed="1"/>
+    <w:lsdException w:name="List Bullet 4" w:semiHidden="1" w:unhideWhenUsed="1"/>
+    <w:lsdException w:name="List Bullet 5" w:semiHidden="1" w:unhideWhenUsed="1"/>
+    <w:lsdException w:name="List Number 2" w:semiHidden="1" w:unhideWhenUsed="1"/>
+    <w:lsdException w:name="List Number 3" w:semiHidden="1" w:unhideWhenUsed="1"/>
+    <w:lsdException w:name="List Number 4" w:semiHidden="1" w:unhideWhenUsed="1"/>
+    <w:lsdException w:name="List Number 5" w:semiHidden="1" w:unhideWhenUsed="1"/>
+    <w:lsdException w:name="Title" w:uiPriority="10" w:qFormat="1"/>
+    <w:lsdException w:name="Closing" w:semiHidden="1" w:unhideWhenUsed="1"/>
+    <w:lsdException w:name="Signature" w:semiHidden="1" w:unhideWhenUsed="1"/>
+    <w:lsdException w:name="Default Paragraph Font" w:semiHidden="1" w:uiPriority="1" w:unhideWhenUsed="1"/>
+    <w:lsdException w:name="Body Text" w:semiHidden="1" w:unhideWhenUsed="1"/>
+    <w:lsdException w:name="Body Text Indent" w:semiHidden="1" w:unhideWhenUsed="1"/>
+    <w:lsdException w:name="List Continue" w:semiHidden="1" w:unhideWhenUsed="1"/>
+    <w:lsdException w:name="List Continue 2" w:semiHidden="1" w:unhideWhenUsed="1"/>
+    <w:lsdException w:name="List Continue 3" w:semiHidden="1" w:unhideWhenUsed="1"/>
+    <w:lsdException w:name="List Continue 4" w:semiHidden="1" w:unhideWhenUsed="1"/>
+    <w:lsdException w:name="List Continue 5" w:semiHidden="1" w:unhideWhenUsed="1"/>
+    <w:lsdException w:name="Message Header" w:semiHidden="1" w:unhideWhenUsed="1"/>
+    <w:lsdException w:name="Subtitle" w:uiPriority="11" w:qFormat="1"/>
+    <w:lsdException w:name="Salutation" w:semiHidden="1" w:unhideWhenUsed="1"/>
+    <w:lsdException w:name="Date" w:semiHidden="1" w:unhideWhenUsed="1"/>
+    <w:lsdException w:name="Body Text First Indent" w:semiHidden="1" w:unhideWhenUsed="1"/>
+    <w:lsdException w:name="Body Text First Indent 2" w:semiHidden="1" w:unhideWhenUsed="1"/>
+    <w:lsdException w:name="Note Heading" w:semiHidden="1" w:unhideWhenUsed="1"/>
+    <w:lsdException w:name="Body Text 2" w:semiHidden="1" w:unhideWhenUsed="1"/>
+    <w:lsdException w:name="Body Text 3" w:semiHidden="1" w:unhideWhenUsed="1"/>
+    <w:lsdException w:name="Body Text Indent 2" w:semiHidden="1" w:unhideWhenUsed="1"/>
+    <w:lsdException w:name="Body Text Indent 3" w:semiHidden="1" w:unhideWhenUsed="1"/>
+    <w:lsdException w:name="Block Text" w:semiHidden="1" w:unhideWhenUsed="1"/>
+    <w:lsdException w:name="Hyperlink" w:semiHidden="1" w:unhideWhenUsed="1"/>
+    <w:lsdException w:name="FollowedHyperlink" w:semiHidden="1" w:unhideWhenUsed="1"/>
+    <w:lsdException w:name="Strong" w:uiPriority="22" w:qFormat="1"/>
+    <w:lsdException w:name="Emphasis" w:uiPriority="20" w:qFormat="1"/>
+    <w:lsdException w:name="Document Map" w:semiHidden="1" w:unhideWhenUsed="1"/>
+    <w:lsdException w:name="Plain Text" w:semiHidden="1" w:unhideWhenUsed="1"/>
+    <w:lsdException w:name="E-mail Signature" w:semiHidden="1" w:unhideWhenUsed="1"/>
+    <w:lsdException w:name="HTML Top of Form" w:semiHidden="1" w:unhideWhenUsed="1"/>
+    <w:lsdException w:name="HTML Bottom of Form" w:semiHidden="1" w:unhideWhenUsed="1"/>
+    <w:lsdException w:name="Normal (Web)" w:semiHidden="1" w:unhideWhenUsed="1"/>
+    <w:lsdException w:name="HTML Acronym" w:semiHidden="1" w:unhideWhenUsed="1"/>
+    <w:lsdException w:name="HTML Address" w:semiHidden="1" w:unhideWhenUsed="1"/>
+    <w:lsdException w:name="HTML Cite" w:semiHidden="1" w:unhideWhenUsed="1"/>
+    <w:lsdException w:name="HTML Code" w:semiHidden="1" w:unhideWhenUsed="1"/>
+    <w:lsdException w:name="HTML Definition" w:semiHidden="1" w:unhideWhenUsed="1"/>
+    <w:lsdException w:name="HTML Keyboard" w:semiHidden="1" w:unhideWhenUsed="1"/>
+    <w:lsdException w:name="HTML Preformatted" w:semiHidden="1" w:unhideWhenUsed="1"/>
+    <w:lsdException w:name="HTML Sample" w:semiHidden="1" w:unhideWhenUsed="1"/>
+    <w:lsdException w:name="HTML Typewriter" w:semiHidden="1" w:unhideWhenUsed="1"/>
+    <w:lsdException w:name="HTML Variable" w:semiHidden="1" w:unhideWhenUsed="1"/>
+    <w:lsdException w:name="Normal Table" w:semiHidden="1" w:unhideWhenUsed="1"/>
+    <w:lsdException w:name="annotation subject" w:semiHidden="1" w:unhideWhenUsed="1"/>
+    <w:lsdException w:name="No List" w:semiHidden="1" w:unhideWhenUsed="1"/>
+    <w:lsdException w:name="Outline List 1" w:semiHidden="1" w:unhideWhenUsed="1"/>
+    <w:lsdException w:name="Outline List 2" w:semiHidden="1" w:unhideWhenUsed="1"/>
+    <w:lsdException w:name="Outline List 3" w:semiHidden="1" w:unhideWhenUsed="1"/>
+    <w:lsdException w:name="Table Simple 1" w:semiHidden="1" w:unhideWhenUsed="1"/>
+    <w:lsdException w:name="Table Simple 2" w:semiHidden="1" w:unhideWhenUsed="1"/>
+    <w:lsdException w:name="Table Simple 3" w:semiHidden="1" w:unhideWhenUsed="1"/>
+    <w:lsdException w:name="Table Classic 1" w:semiHidden="1" w:unhideWhenUsed="1"/>
+    <w:lsdException w:name="Table Classic 2" w:semiHidden="1" w:unhideWhenUsed="1"/>
+    <w:lsdException w:name="Table Classic 3" w:semiHidden="1" w:unhideWhenUsed="1"/>
+    <w:lsdException w:name="Table Classic 4" w:semiHidden="1" w:unhideWhenUsed="1"/>
+    <w:lsdException w:name="Table Colorful 1" w:semiHidden="1" w:unhideWhenUsed="1"/>
+    <w:lsdException w:name="Table Colorful 2" w:semiHidden="1" w:unhideWhenUsed="1"/>
+    <w:lsdException w:name="Table Colorful 3" w:semiHidden="1" w:unhideWhenUsed="1"/>
+    <w:lsdException w:name="Table Columns 1" w:semiHidden="1" w:unhideWhenUsed="1"/>
+    <w:lsdException w:name="Table Columns 2" w:semiHidden="1" w:unhideWhenUsed="1"/>
+    <w:lsdException w:name="Table Columns 3" w:semiHidden="1" w:unhideWhenUsed="1"/>
+    <w:lsdException w:name="Table Columns 4" w:semiHidden="1" w:unhideWhenUsed="1"/>
+    <w:lsdException w:name="Table Columns 5" w:semiHidden="1" w:unhideWhenUsed="1"/>
+    <w:lsdException w:name="Table Grid 1" w:semiHidden="1" w:unhideWhenUsed="1"/>
+    <w:lsdException w:name="Table Grid 2" w:semiHidden="1" w:unhideWhenUsed="1"/>
+    <w:lsdException w:name="Table Grid 3" w:semiHidden="1" w:unhideWhenUsed="1"/>
+    <w:lsdException w:name="Table Grid 4" w:semiHidden="1" w:unhideWhenUsed="1"/>
+    <w:lsdException w:name="Table Grid 5" w:semiHidden="1" w:unhideWhenUsed="1"/>
+    <w:lsdException w:name="Table Grid 6" w:semiHidden="1" w:unhideWhenUsed="1"/>
+    <w:lsdException w:name="Table Grid 7" w:semiHidden="1" w:unhideWhenUsed="1"/>
+    <w:lsdException w:name="Table Grid 8" w:semiHidden="1" w:unhideWhenUsed="1"/>
+    <w:lsdException w:name="Table List 1" w:semiHidden="1" w:unhideWhenUsed="1"/>
+    <w:lsdException w:name="Table List 2" w:semiHidden="1" w:unhideWhenUsed="1"/>
+    <w:lsdException w:name="Table List 3" w:semiHidden="1" w:unhideWhenUsed="1"/>
+    <w:lsdException w:name="Table List 4" w:semiHidden="1" w:unhideWhenUsed="1"/>
+    <w:lsdException w:name="Table List 5" w:semiHidden="1" w:unhideWhenUsed="1"/>
+    <w:lsdException w:name="Table List 6" w:semiHidden="1" w:unhideWhenUsed="1"/>
+    <w:lsdException w:name="Table List 7" w:semiHidden="1" w:unhideWhenUsed="1"/>
+    <w:lsdException w:name="Table List 8" w:semiHidden="1" w:unhideWhenUsed="1"/>
+    <w:lsdException w:name="Table 3D effects 1" w:semiHidden="1" w:unhideWhenUsed="1"/>
+    <w:lsdException w:name="Table 3D effects 2" w:semiHidden="1" w:unhideWhenUsed="1"/>
+    <w:lsdException w:name="Table 3D effects 3" w:semiHidden="1" w:unhideWhenUsed="1"/>
+    <w:lsdException w:name="Table Contemporary" w:semiHidden="1" w:unhideWhenUsed="1"/>
+    <w:lsdException w:name="Table Elegant" w:semiHidden="1" w:unhideWhenUsed="1"/>
+    <w:lsdException w:name="Table Professional" w:semiHidden="1" w:unhideWhenUsed="1"/>
+    <w:lsdException w:name="Table Subtle 1" w:semiHidden="1" w:unhideWhenUsed="1"/>
+    <w:lsdException w:name="Table Subtle 2" w:semiHidden="1" w:unhideWhenUsed="1"/>
+    <w:lsdException w:name="Table Web 1" w:semiHidden="1" w:unhideWhenUsed="1"/>
+    <w:lsdException w:name="Table Web 2" w:semiHidden="1" w:unhideWhenUsed="1"/>
+    <w:lsdException w:name="Table Web 3" w:semiHidden="1" w:unhideWhenUsed="1"/>
+    <w:lsdException w:name="Balloon Text" w:semiHidden="1" w:unhideWhenUsed="1"/>
+    <w:lsdException w:name="Table Grid" w:uiPriority="59"/>
+    <w:lsdException w:name="Table Theme" w:semiHidden="1" w:unhideWhenUsed="1"/>
+    <w:lsdException w:name="Placeholder Text" w:semiHidden="1"/>
+    <w:lsdException w:name="No Spacing" w:uiPriority="1" w:qFormat="1"/>
+    <w:lsdException w:name="Light Shading" w:uiPriority="60"/>
+    <w:lsdException w:name="Light List" w:uiPriority="61"/>
+    <w:lsdException w:name="Light Grid" w:uiPriority="62"/>
+    <w:lsdException w:name="Medium Shading 1" w:uiPriority="63"/>
+    <w:lsdException w:name="Medium Shading 2" w:uiPriority="64"/>
+    <w:lsdException w:name="Medium List 1" w:uiPriority="65"/>
+    <w:lsdException w:name="Medium List 2" w:uiPriority="66"/>
+    <w:lsdException w:name="Medium Grid 1" w:uiPriority="67"/>
+    <w:lsdException w:name="Medium Grid 2" w:uiPriority="68"/>
+    <w:lsdException w:name="Medium Grid 3" w:uiPriority="69"/>
+    <w:lsdException w:name="Dark List" w:uiPriority="70"/>
+    <w:lsdException w:name="Colorful Shading" w:uiPriority="71"/>
+    <w:lsdException w:name="Colorful List" w:uiPriority="72"/>
+    <w:lsdException w:name="Colorful Grid" w:uiPriority="73"/>
+    <w:lsdException w:name="Light Shading Accent 1" w:uiPriority="60"/>
+    <w:lsdException w:name="Light List Accent 1" w:uiPriority="61"/>
+    <w:lsdException w:name="Light Grid Accent 1" w:uiPriority="62"/>
+    <w:lsdException w:name="Medium Shading 1 Accent 1" w:uiPriority="63"/>
+    <w:lsdException w:name="Medium Shading 2 Accent 1" w:uiPriority="64"/>
+    <w:lsdException w:name="Medium List 1 Accent 1" w:uiPriority="65"/>
+    <w:lsdException w:name="Revision" w:semiHidden="1"/>
+    <w:lsdException w:name="List Paragraph" w:uiPriority="34" w:qFormat="1"/>
+    <w:lsdException w:name="Quote" w:uiPriority="29" w:qFormat="1"/>
+    <w:lsdException w:name="Intense Quote" w:uiPriority="30" w:qFormat="1"/>
+    <w:lsdException w:name="Medium List 2 Accent 1" w:uiPriority="66"/>
+    <w:lsdException w:name="Medium Grid 1 Accent 1" w:uiPriority="67"/>
+    <w:lsdException w:name="Medium Grid 2 Accent 1" w:uiPriority="68"/>
+    <w:lsdException w:name="Medium Grid 3 Accent 1" w:uiPriority="69"/>
+    <w:lsdException w:name="Dark List Accent 1" w:uiPriority="70"/>
+    <w:lsdException w:name="Colorful Shading Accent 1" w:uiPriority="71"/>
+    <w:lsdException w:name="Colorful List Accent 1" w:uiPriority="72"/>
+    <w:lsdException w:name="Colorful Grid Accent 1" w:uiPriority="73"/>
+    <w:lsdException w:name="Light Shading Accent 2" w:uiPriority="60"/>
+    <w:lsdException w:name="Light List Accent 2" w:uiPriority="61"/>
+    <w:lsdException w:name="Light Grid Accent 2" w:uiPriority="62"/>
+    <w:lsdException w:name="Medium Shading 1 Accent 2" w:uiPriority="63"/>
+    <w:lsdException w:name="Medium Shading 2 Accent 2" w:uiPriority="64"/>
+    <w:lsdException w:name="Medium List 1 Accent 2" w:uiPriority="65"/>
+    <w:lsdException w:name="Medium List 2 Accent 2" w:uiPriority="66"/>
+    <w:lsdException w:name="Medium Grid 1 Accent 2" w:uiPriority="67"/>
+    <w:lsdException w:name="Medium Grid 2 Accent 2" w:uiPriority="68"/>
+    <w:lsdException w:name="Medium Grid 3 Accent 2" w:uiPriority="69"/>
+    <w:lsdException w:name="Dark List Accent 2" w:uiPriority="70"/>
+    <w:lsdException w:name="Colorful Shading Accent 2" w:uiPriority="71"/>
+    <w:lsdException w:name="Colorful List Accent 2" w:uiPriority="72"/>
+    <w:lsdException w:name="Colorful Grid Accent 2" w:uiPriority="73"/>
+    <w:lsdException w:name="Light Shading Accent 3" w:uiPriority="60"/>
+    <w:lsdException w:name="Light List Accent 3" w:uiPriority="61"/>
+    <w:lsdException w:name="Light Grid Accent 3" w:uiPriority="62"/>
+    <w:lsdException w:name="Medium Shading 1 Accent 3" w:uiPriority="63"/>
+    <w:lsdException w:name="Medium Shading 2 Accent 3" w:uiPriority="64"/>
+    <w:lsdException w:name="Medium List 1 Accent 3" w:uiPriority="65"/>
+    <w:lsdException w:name="Medium List 2 Accent 3" w:uiPriority="66"/>
+    <w:lsdException w:name="Medium Grid 1 Accent 3" w:uiPriority="67"/>
+    <w:lsdException w:name="Medium Grid 2 Accent 3" w:uiPriority="68"/>
+    <w:lsdException w:name="Medium Grid 3 Accent 3" w:uiPriority="69"/>
+    <w:lsdException w:name="Dark List Accent 3" w:uiPriority="70"/>
+    <w:lsdException w:name="Colorful Shading Accent 3" w:uiPriority="71"/>
+    <w:lsdException w:name="Colorful List Accent 3" w:uiPriority="72"/>
+    <w:lsdException w:name="Colorful Grid Accent 3" w:uiPriority="73"/>
+    <w:lsdException w:name="Light Shading Accent 4" w:uiPriority="60"/>
+    <w:lsdException w:name="Light List Accent 4" w:uiPriority="61"/>
+    <w:lsdException w:name="Light Grid Accent 4" w:uiPriority="62"/>
+    <w:lsdException w:name="Medium Shading 1 Accent 4" w:uiPriority="63"/>
+    <w:lsdException w:name="Medium Shading 2 Accent 4" w:uiPriority="64"/>
+    <w:lsdException w:name="Medium List 1 Accent 4" w:uiPriority="65"/>
+    <w:lsdException w:name="Medium List 2 Accent 4" w:uiPriority="66"/>
+    <w:lsdException w:name="Medium Grid 1 Accent 4" w:uiPriority="67"/>
+    <w:lsdException w:name="Medium Grid 2 Accent 4" w:uiPriority="68"/>
+    <w:lsdException w:name="Medium Grid 3 Accent 4" w:uiPriority="69"/>
+    <w:lsdException w:name="Dark List Accent 4" w:uiPriority="70"/>
+    <w:lsdException w:name="Colorful Shading Accent 4" w:uiPriority="71"/>
+    <w:lsdException w:name="Colorful List Accent 4" w:uiPriority="72"/>
+    <w:lsdException w:name="Colorful Grid Accent 4" w:uiPriority="73"/>
+    <w:lsdException w:name="Light Shading Accent 5" w:uiPriority="60"/>
+    <w:lsdException w:name="Light List Accent 5" w:uiPriority="61"/>
+    <w:lsdException w:name="Light Grid Accent 5" w:uiPriority="62"/>
+    <w:lsdException w:name="Medium Shading 1 Accent 5" w:uiPriority="63"/>
+    <w:lsdException w:name="Medium Shading 2 Accent 5" w:uiPriority="64"/>
+    <w:lsdException w:name="Medium List 1 Accent 5" w:uiPriority="65"/>
+    <w:lsdException w:name="Medium List 2 Accent 5" w:uiPriority="66"/>
+    <w:lsdException w:name="Medium Grid 1 Accent 5" w:uiPriority="67"/>
+    <w:lsdException w:name="Medium Grid 2 Accent 5" w:uiPriority="68"/>
+    <w:lsdException w:name="Medium Grid 3 Accent 5" w:uiPriority="69"/>
+    <w:lsdException w:name="Dark List Accent 5" w:uiPriority="70"/>
+    <w:lsdException w:name="Colorful Shading Accent 5" w:uiPriority="71"/>
+    <w:lsdException w:name="Colorful List Accent 5" w:uiPriority="72"/>
+    <w:lsdException w:name="Colorful Grid Accent 5" w:uiPriority="73"/>
+    <w:lsdException w:name="Light Shading Accent 6" w:uiPriority="60"/>
+    <w:lsdException w:name="Light List Accent 6" w:uiPriority="61"/>
+    <w:lsdException w:name="Light Grid Accent 6" w:uiPriority="62"/>
+    <w:lsdException w:name="Medium Shading 1 Accent 6" w:uiPriority="63"/>
+    <w:lsdException w:name="Medium Shading 2 Accent 6" w:uiPriority="64"/>
+    <w:lsdException w:name="Medium List 1 Accent 6" w:uiPriority="65"/>
+    <w:lsdException w:name="Medium List 2 Accent 6" w:uiPriority="66"/>
+    <w:lsdException w:name="Medium Grid 1 Accent 6" w:uiPriority="67"/>
+    <w:lsdException w:name="Medium Grid 2 Accent 6" w:uiPriority="68"/>
+    <w:lsdException w:name="Medium Grid 3 Accent 6" w:uiPriority="69"/>
+    <w:lsdException w:name="Dark List Accent 6" w:uiPriority="70"/>
+    <w:lsdException w:name="Colorful Shading Accent 6" w:uiPriority="71"/>
+    <w:lsdException w:name="Colorful List Accent 6" w:uiPriority="72"/>
+    <w:lsdException w:name="Colorful Grid Accent 6" w:uiPriority="73"/>
+    <w:lsdException w:name="Subtle Emphasis" w:uiPriority="19" w:qFormat="1"/>
+    <w:lsdException w:name="Intense Emphasis" w:uiPriority="21" w:qFormat="1"/>
+    <w:lsdException w:name="Subtle Reference" w:uiPriority="31" w:qFormat="1"/>
+    <w:lsdException w:name="Intense Reference" w:uiPriority="32" w:qFormat="1"/>
+    <w:lsdException w:name="Book Title" w:uiPriority="33" w:qFormat="1"/>
+    <w:lsdException w:name="Bibliography" w:semiHidden="1" w:uiPriority="37" w:unhideWhenUsed="1"/>
+    <w:lsdException w:name="TOC Heading" w:semiHidden="1" w:uiPriority="39" w:unhideWhenUsed="1" w:qFormat="1"/>
+    <w:lsdException w:name="Plain Table 1" w:uiPriority="41"/>
+    <w:lsdException w:name="Plain Table 2" w:uiPriority="42"/>
+    <w:lsdException w:name="Plain Table 3" w:uiPriority="43"/>
+    <w:lsdException w:name="Plain Table 4" w:uiPriority="44"/>
+    <w:lsdException w:name="Plain Table 5" w:uiPriority="45"/>
+    <w:lsdException w:name="Grid Table Light" w:uiPriority="40"/>
+    <w:lsdException w:name="Grid Table 1 Light" w:uiPriority="46"/>
+    <w:lsdException w:name="Grid Table 2" w:uiPriority="47"/>
+    <w:lsdException w:name="Grid Table 3" w:uiPriority="48"/>
+    <w:lsdException w:name="Grid Table 4" w:uiPriority="49"/>
+    <w:lsdException w:name="Grid Table 5 Dark" w:uiPriority="50"/>
+    <w:lsdException w:name="Grid Table 6 Colorful" w:uiPriority="51"/>
+    <w:lsdException w:name="Grid Table 7 Colorful" w:uiPriority="52"/>
+    <w:lsdException w:name="Grid Table 1 Light Accent 1" w:uiPriority="46"/>
+    <w:lsdException w:name="Grid Table 2 Accent 1" w:uiPriority="47"/>
+    <w:lsdException w:name="Grid Table 3 Accent 1" w:uiPriority="48"/>
+    <w:lsdException w:name="Grid Table 4 Accent 1" w:uiPriority="49"/>
+    <w:lsdException w:name="Grid Table 5 Dark Accent 1" w:uiPriority="50"/>
+    <w:lsdException w:name="Grid Table 6 Colorful Accent 1" w:uiPriority="51"/>
+    <w:lsdException w:name="Grid Table 7 Colorful Accent 1" w:uiPriority="52"/>
+    <w:lsdException w:name="Grid Table 1 Light Accent 2" w:uiPriority="46"/>
+    <w:lsdException w:name="Grid Table 2 Accent 2" w:uiPriority="47"/>
+    <w:lsdException w:name="Grid Table 3 Accent 2" w:uiPriority="48"/>
+    <w:lsdException w:name="Grid Table 4 Accent 2" w:uiPriority="49"/>
+    <w:lsdException w:name="Grid Table 5 Dark Accent 2" w:uiPriority="50"/>
+    <w:lsdException w:name="Grid Table 6 Colorful Accent 2" w:uiPriority="51"/>
+    <w:lsdException w:name="Grid Table 7 Colorful Accent 2" w:uiPriority="52"/>
+    <w:lsdException w:name="Grid Table 1 Light Accent 3" w:uiPriority="46"/>
+    <w:lsdException w:name="Grid Table 2 Accent 3" w:uiPriority="47"/>
+    <w:lsdException w:name="Grid Table 3 Accent 3" w:uiPriority="48"/>
+    <w:lsdException w:name="Grid Table 4 Accent 3" w:uiPriority="49"/>
+    <w:lsdException w:name="Grid Table 5 Dark Accent 3" w:uiPriority="50"/>
+    <w:lsdException w:name="Grid Table 6 Colorful Accent 3" w:uiPriority="51"/>
+    <w:lsdException w:name="Grid Table 7 Colorful Accent 3" w:uiPriority="52"/>
+    <w:lsdException w:name="Grid Table 1 Light Accent 4" w:uiPriority="46"/>
+    <w:lsdException w:name="Grid Table 2 Accent 4" w:uiPriority="47"/>
+    <w:lsdException w:name="Grid Table 3 Accent 4" w:uiPriority="48"/>
+    <w:lsdException w:name="Grid Table 4 Accent 4" w:uiPriority="49"/>
+    <w:lsdException w:name="Grid Table 5 Dark Accent 4" w:uiPriority="50"/>
+    <w:lsdException w:name="Grid Table 6 Colorful Accent 4" w:uiPriority="51"/>
+    <w:lsdException w:name="Grid Table 7 Colorful Accent 4" w:uiPriority="52"/>
+    <w:lsdException w:name="Grid Table 1 Light Accent 5" w:uiPriority="46"/>
+    <w:lsdException w:name="Grid Table 2 Accent 5" w:uiPriority="47"/>
+    <w:lsdException w:name="Grid Table 3 Accent 5" w:uiPriority="48"/>
+    <w:lsdException w:name="Grid Table 4 Accent 5" w:uiPriority="49"/>
+    <w:lsdException w:name="Grid Table 5 Dark Accent 5" w:uiPriority="50"/>
+    <w:lsdException w:name="Grid Table 6 Colorful Accent 5" w:uiPriority="51"/>
+    <w:lsdException w:name="Grid Table 7 Colorful Accent 5" w:uiPriority="52"/>
+    <w:lsdException w:name="Grid Table 1 Light Accent 6" w:uiPriority="46"/>
+    <w:lsdException w:name="Grid Table 2 Accent 6" w:uiPriority="47"/>
+    <w:lsdException w:name="Grid Table 3 Accent 6" w:uiPriority="48"/>
+    <w:lsdException w:name="Grid Table 4 Accent 6" w:uiPriority="49"/>
+    <w:lsdException w:name="Grid Table 5 Dark Accent 6" w:uiPriority="50"/>
+    <w:lsdException w:name="Grid Table 6 Colorful Accent 6" w:uiPriority="51"/>
+    <w:lsdException w:name="Grid Table 7 Colorful Accent 6" w:uiPriority="52"/>
+    <w:lsdException w:name="List Table 1 Light" w:uiPriority="46"/>
+    <w:lsdException w:name="List Table 2" w:uiPriority="47"/>
+    <w:lsdException w:name="List Table 3" w:uiPriority="48"/>
+    <w:lsdException w:name="List Table 4" w:uiPriority="49"/>
+    <w:lsdException w:name="List Table 5 Dark" w:uiPriority="50"/>
+    <w:lsdException w:name="List Table 6 Colorful" w:uiPriority="51"/>
+    <w:lsdException w:name="List Table 7 Colorful" w:uiPriority="52"/>
+    <w:lsdException w:name="List Table 1 Light Accent 1" w:uiPriority="46"/>
+    <w:lsdException w:name="List Table 2 Accent 1" w:uiPriority="47"/>
+    <w:lsdException w:name="List Table 3 Accent 1" w:uiPriority="48"/>
+    <w:lsdException w:name="List Table 4 Accent 1" w:uiPriority="49"/>
+    <w:lsdException w:name="List Table 5 Dark Accent 1" w:uiPriority="50"/>
+    <w:lsdException w:name="List Table 6 Colorful Accent 1" w:uiPriority="51"/>
+    <w:lsdException w:name="List Table 7 Colorful Accent 1" w:uiPriority="52"/>
+    <w:lsdException w:name="List Table 1 Light Accent 2" w:uiPriority="46"/>
+    <w:lsdException w:name="List Table 2 Accent 2" w:uiPriority="47"/>
+    <w:lsdException w:name="List Table 3 Accent 2" w:uiPriority="48"/>
+    <w:lsdException w:name="List Table 4 Accent 2" w:uiPriority="49"/>
+    <w:lsdException w:name="List Table 5 Dark Accent 2" w:uiPriority="50"/>
+    <w:lsdException w:name="List Table 6 Colorful Accent 2" w:uiPriority="51"/>
+    <w:lsdException w:name="List Table 7 Colorful Accent 2" w:uiPriority="52"/>
+    <w:lsdException w:name="List Table 1 Light Accent 3" w:uiPriority="46"/>
+    <w:lsdException w:name="List Table 2 Accent 3" w:uiPriority="47"/>
+    <w:lsdException w:name="List Table 3 Accent 3" w:uiPriority="48"/>
+    <w:lsdException w:name="List Table 4 Accent 3" w:uiPriority="49"/>
+    <w:lsdException w:name="List Table 5 Dark Accent 3" w:uiPriority="50"/>
+    <w:lsdException w:name="List Table 6 Colorful Accent 3" w:uiPriority="51"/>
+    <w:lsdException w:name="List Table 7 Colorful Accent 3" w:uiPriority="52"/>
+    <w:lsdException w:name="List Table 1 Light Accent 4" w:uiPriority="46"/>
+    <w:lsdException w:name="List Table 2 Accent 4" w:uiPriority="47"/>
+    <w:lsdException w:name="List Table 3 Accent 4" w:uiPriority="48"/>
+    <w:lsdException w:name="List Table 4 Accent 4" w:uiPriority="49"/>
+    <w:lsdException w:name="List Table 5 Dark Accent 4" w:uiPriority="50"/>
+    <w:lsdException w:name="List Table 6 Colorful Accent 4" w:uiPriority="51"/>
+    <w:lsdException w:name="List Table 7 Colorful Accent 4" w:uiPriority="52"/>
+    <w:lsdException w:name="List Table 1 Light Accent 5" w:uiPriority="46"/>
+    <w:lsdException w:name="List Table 2 Accent 5" w:uiPriority="47"/>
+    <w:lsdException w:name="List Table 3 Accent 5" w:uiPriority="48"/>
+    <w:lsdException w:name="List Table 4 Accent 5" w:uiPriority="49"/>
+    <w:lsdException w:name="List Table 5 Dark Accent 5" w:uiPriority="50"/>
+    <w:lsdException w:name="List Table 6 Colorful Accent 5" w:uiPriority="51"/>
+    <w:lsdException w:name="List Table 7 Colorful Accent 5" w:uiPriority="52"/>
+    <w:lsdException w:name="List Table 1 Light Accent 6" w:uiPriority="46"/>
+    <w:lsdException w:name="List Table 2 Accent 6" w:uiPriority="47"/>
+    <w:lsdException w:name="List Table 3 Accent 6" w:uiPriority="48"/>
+    <w:lsdException w:name="List Table 4 Accent 6" w:uiPriority="49"/>
+    <w:lsdException w:name="List Table 5 Dark Accent 6" w:uiPriority="50"/>
+    <w:lsdException w:name="List Table 6 Colorful Accent 6" w:uiPriority="51"/>
+    <w:lsdException w:name="List Table 7 Colorful Accent 6" w:uiPriority="52"/>
   </w:latentStyles>
   <w:style w:type="paragraph" w:default="1" w:styleId="Normal">
     <w:name w:val="Normal"/>
@@ -19148,25 +18496,25 @@
   <dgm:cxnLst>
     <dgm:cxn modelId="{7809A79B-20BE-4ED2-AB21-7C5A7EE6E4E3}" srcId="{8612B43D-4BE1-4CC5-89A8-A5A8CF49F3D7}" destId="{AD725FB8-5AAF-4C12-9617-3BE38E6954FA}" srcOrd="1" destOrd="0" parTransId="{E8A8DE54-C3B8-4645-A1A0-DA533E50F04A}" sibTransId="{E2E16AB3-5101-498E-96DE-7A81E1595E56}"/>
     <dgm:cxn modelId="{8F11AB5F-6D09-4EA1-B2EA-4A0AA958C8DB}" srcId="{8612B43D-4BE1-4CC5-89A8-A5A8CF49F3D7}" destId="{BA2B2C4A-3233-4309-9DAA-D8FC21045D45}" srcOrd="2" destOrd="0" parTransId="{1E53C44D-272F-4F57-B4CF-A042BF7D7334}" sibTransId="{51997EF6-4C60-4C49-8BF5-C7EFD0B3B19E}"/>
-    <dgm:cxn modelId="{5D393F14-0C43-4F2E-A061-C51D7BB99163}" type="presOf" srcId="{BA2B2C4A-3233-4309-9DAA-D8FC21045D45}" destId="{B5189F4B-AD5A-4897-A292-3D142F47D6DF}" srcOrd="0" destOrd="0" presId="urn:microsoft.com/office/officeart/2005/8/layout/pyramid2"/>
-    <dgm:cxn modelId="{489CC439-2C73-4FBA-B945-BC41B0C3B779}" type="presOf" srcId="{8612B43D-4BE1-4CC5-89A8-A5A8CF49F3D7}" destId="{D2E61E78-A40C-40CA-AEE2-F013F4DF7811}" srcOrd="0" destOrd="0" presId="urn:microsoft.com/office/officeart/2005/8/layout/pyramid2"/>
-    <dgm:cxn modelId="{5121E8BB-736A-463E-B18F-987BD4F012F8}" type="presOf" srcId="{AD725FB8-5AAF-4C12-9617-3BE38E6954FA}" destId="{356EB791-EFB0-4C37-BCA8-09687D2CB0FA}" srcOrd="0" destOrd="0" presId="urn:microsoft.com/office/officeart/2005/8/layout/pyramid2"/>
-    <dgm:cxn modelId="{2445D1FA-5451-4A50-8D6A-06C8A9D8A498}" type="presOf" srcId="{9B02E426-2845-48C0-8C66-6FDC1521D9C3}" destId="{BB254988-916F-487A-BC01-3EC66D87680A}" srcOrd="0" destOrd="0" presId="urn:microsoft.com/office/officeart/2005/8/layout/pyramid2"/>
+    <dgm:cxn modelId="{3B567CC5-F3CE-4105-9FD0-3EE5E7A7AF8F}" type="presOf" srcId="{9B02E426-2845-48C0-8C66-6FDC1521D9C3}" destId="{BB254988-916F-487A-BC01-3EC66D87680A}" srcOrd="0" destOrd="0" presId="urn:microsoft.com/office/officeart/2005/8/layout/pyramid2"/>
+    <dgm:cxn modelId="{8DD2341B-6ECC-44CC-B9D6-E264DA67F25A}" type="presOf" srcId="{AD725FB8-5AAF-4C12-9617-3BE38E6954FA}" destId="{356EB791-EFB0-4C37-BCA8-09687D2CB0FA}" srcOrd="0" destOrd="0" presId="urn:microsoft.com/office/officeart/2005/8/layout/pyramid2"/>
+    <dgm:cxn modelId="{9FF20AAD-101F-461D-A87D-74BDE1E22258}" type="presOf" srcId="{BA2B2C4A-3233-4309-9DAA-D8FC21045D45}" destId="{B5189F4B-AD5A-4897-A292-3D142F47D6DF}" srcOrd="0" destOrd="0" presId="urn:microsoft.com/office/officeart/2005/8/layout/pyramid2"/>
     <dgm:cxn modelId="{1AEA8FAC-308A-4EF9-AC20-BE088FAC14E1}" srcId="{8612B43D-4BE1-4CC5-89A8-A5A8CF49F3D7}" destId="{9B02E426-2845-48C0-8C66-6FDC1521D9C3}" srcOrd="0" destOrd="0" parTransId="{521BE32F-6514-4268-83B7-013145886DEC}" sibTransId="{3B93102E-4197-4348-B448-8895E4E9FBDE}"/>
-    <dgm:cxn modelId="{B46FE208-49A1-4F1E-ADE4-1A19BE0D36F1}" type="presParOf" srcId="{D2E61E78-A40C-40CA-AEE2-F013F4DF7811}" destId="{F3DBF485-5779-469E-8E72-7379FA27823C}" srcOrd="0" destOrd="0" presId="urn:microsoft.com/office/officeart/2005/8/layout/pyramid2"/>
-    <dgm:cxn modelId="{279A80E9-6765-4D34-93FC-15970B2FE1E5}" type="presParOf" srcId="{D2E61E78-A40C-40CA-AEE2-F013F4DF7811}" destId="{ADEE6892-4988-4184-BAC3-D8DDE75F12BD}" srcOrd="1" destOrd="0" presId="urn:microsoft.com/office/officeart/2005/8/layout/pyramid2"/>
-    <dgm:cxn modelId="{44B326F1-0750-4529-8B84-F7717A4B660D}" type="presParOf" srcId="{ADEE6892-4988-4184-BAC3-D8DDE75F12BD}" destId="{BB254988-916F-487A-BC01-3EC66D87680A}" srcOrd="0" destOrd="0" presId="urn:microsoft.com/office/officeart/2005/8/layout/pyramid2"/>
-    <dgm:cxn modelId="{40618EF4-6AFF-4608-85B1-2D57EDE2E0CE}" type="presParOf" srcId="{ADEE6892-4988-4184-BAC3-D8DDE75F12BD}" destId="{49BE4B0D-4652-4936-8D31-FBF7DAA87EA5}" srcOrd="1" destOrd="0" presId="urn:microsoft.com/office/officeart/2005/8/layout/pyramid2"/>
-    <dgm:cxn modelId="{E6904537-4BD9-4122-B4FC-1B4CE89F1BD7}" type="presParOf" srcId="{ADEE6892-4988-4184-BAC3-D8DDE75F12BD}" destId="{356EB791-EFB0-4C37-BCA8-09687D2CB0FA}" srcOrd="2" destOrd="0" presId="urn:microsoft.com/office/officeart/2005/8/layout/pyramid2"/>
-    <dgm:cxn modelId="{443EF83F-236F-4135-9E62-235672030D39}" type="presParOf" srcId="{ADEE6892-4988-4184-BAC3-D8DDE75F12BD}" destId="{E814F9C3-50A6-4986-994E-F23B5011F6CA}" srcOrd="3" destOrd="0" presId="urn:microsoft.com/office/officeart/2005/8/layout/pyramid2"/>
-    <dgm:cxn modelId="{1A1C89AB-1DB6-4EAB-B207-B3449CEFD62F}" type="presParOf" srcId="{ADEE6892-4988-4184-BAC3-D8DDE75F12BD}" destId="{B5189F4B-AD5A-4897-A292-3D142F47D6DF}" srcOrd="4" destOrd="0" presId="urn:microsoft.com/office/officeart/2005/8/layout/pyramid2"/>
-    <dgm:cxn modelId="{8A9B1073-C2BA-48E5-BFDC-BF89CA41D607}" type="presParOf" srcId="{ADEE6892-4988-4184-BAC3-D8DDE75F12BD}" destId="{E87683CE-F503-4A8F-B822-E9BB84E5797B}" srcOrd="5" destOrd="0" presId="urn:microsoft.com/office/officeart/2005/8/layout/pyramid2"/>
+    <dgm:cxn modelId="{C502FC6F-D11B-4796-ADD5-56B3DECE54DB}" type="presOf" srcId="{8612B43D-4BE1-4CC5-89A8-A5A8CF49F3D7}" destId="{D2E61E78-A40C-40CA-AEE2-F013F4DF7811}" srcOrd="0" destOrd="0" presId="urn:microsoft.com/office/officeart/2005/8/layout/pyramid2"/>
+    <dgm:cxn modelId="{AF50872C-82BB-4254-96CA-13C4FD6F5C1E}" type="presParOf" srcId="{D2E61E78-A40C-40CA-AEE2-F013F4DF7811}" destId="{F3DBF485-5779-469E-8E72-7379FA27823C}" srcOrd="0" destOrd="0" presId="urn:microsoft.com/office/officeart/2005/8/layout/pyramid2"/>
+    <dgm:cxn modelId="{C193F276-B763-45FC-89CB-F4A310A243C7}" type="presParOf" srcId="{D2E61E78-A40C-40CA-AEE2-F013F4DF7811}" destId="{ADEE6892-4988-4184-BAC3-D8DDE75F12BD}" srcOrd="1" destOrd="0" presId="urn:microsoft.com/office/officeart/2005/8/layout/pyramid2"/>
+    <dgm:cxn modelId="{66428902-E13C-4117-B313-2522213E25E5}" type="presParOf" srcId="{ADEE6892-4988-4184-BAC3-D8DDE75F12BD}" destId="{BB254988-916F-487A-BC01-3EC66D87680A}" srcOrd="0" destOrd="0" presId="urn:microsoft.com/office/officeart/2005/8/layout/pyramid2"/>
+    <dgm:cxn modelId="{FBB5540D-06B0-43C5-BF75-6548D714466D}" type="presParOf" srcId="{ADEE6892-4988-4184-BAC3-D8DDE75F12BD}" destId="{49BE4B0D-4652-4936-8D31-FBF7DAA87EA5}" srcOrd="1" destOrd="0" presId="urn:microsoft.com/office/officeart/2005/8/layout/pyramid2"/>
+    <dgm:cxn modelId="{B2253F61-48BE-4A42-B419-E5FD2F0937B0}" type="presParOf" srcId="{ADEE6892-4988-4184-BAC3-D8DDE75F12BD}" destId="{356EB791-EFB0-4C37-BCA8-09687D2CB0FA}" srcOrd="2" destOrd="0" presId="urn:microsoft.com/office/officeart/2005/8/layout/pyramid2"/>
+    <dgm:cxn modelId="{23AAD740-B2E5-4C61-BB51-190D9B3C5C10}" type="presParOf" srcId="{ADEE6892-4988-4184-BAC3-D8DDE75F12BD}" destId="{E814F9C3-50A6-4986-994E-F23B5011F6CA}" srcOrd="3" destOrd="0" presId="urn:microsoft.com/office/officeart/2005/8/layout/pyramid2"/>
+    <dgm:cxn modelId="{BDE5C864-AC1D-4A6C-96BE-E7B7E092EC64}" type="presParOf" srcId="{ADEE6892-4988-4184-BAC3-D8DDE75F12BD}" destId="{B5189F4B-AD5A-4897-A292-3D142F47D6DF}" srcOrd="4" destOrd="0" presId="urn:microsoft.com/office/officeart/2005/8/layout/pyramid2"/>
+    <dgm:cxn modelId="{1CE3A3BE-ACAB-47F7-9ED3-B853FA75677B}" type="presParOf" srcId="{ADEE6892-4988-4184-BAC3-D8DDE75F12BD}" destId="{E87683CE-F503-4A8F-B822-E9BB84E5797B}" srcOrd="5" destOrd="0" presId="urn:microsoft.com/office/officeart/2005/8/layout/pyramid2"/>
   </dgm:cxnLst>
   <dgm:bg/>
   <dgm:whole/>
   <dgm:extLst>
     <a:ext uri="http://schemas.microsoft.com/office/drawing/2008/diagram">
-      <dsp:dataModelExt xmlns:dsp="http://schemas.microsoft.com/office/drawing/2008/diagram" relId="rId14" minVer="http://schemas.openxmlformats.org/drawingml/2006/diagram"/>
+      <dsp:dataModelExt xmlns:dsp="http://schemas.microsoft.com/office/drawing/2008/diagram" relId="rId13" minVer="http://schemas.openxmlformats.org/drawingml/2006/diagram"/>
     </a:ext>
   </dgm:extLst>
 </dgm:dataModel>
@@ -20880,7 +20228,7 @@
   <a:extraClrSchemeLst/>
   <a:extLst>
     <a:ext uri="{05A4C25C-085E-4340-85A3-A5531E510DB2}">
-      <thm15:themeFamily xmlns:thm15="http://schemas.microsoft.com/office/thememl/2012/main" xmlns="" name="Office Theme" id="{62F939B6-93AF-4DB8-9C6B-D6C7DFDC589F}" vid="{4A3C46E8-61CC-4603-A589-7422A47A8E4A}"/>
+      <thm15:themeFamily xmlns:thm15="http://schemas.microsoft.com/office/thememl/2012/main" name="Office Theme" id="{62F939B6-93AF-4DB8-9C6B-D6C7DFDC589F}" vid="{4A3C46E8-61CC-4603-A589-7422A47A8E4A}"/>
     </a:ext>
   </a:extLst>
 </a:theme>

</xml_diff>